<commit_message>
Fix title, add docx and pdf
</commit_message>
<xml_diff>
--- a/Chapter_10/Chapter_10.docx
+++ b/Chapter_10/Chapter_10.docx
@@ -54,10 +54,10 @@
       <w:pPr>
         <w:pStyle w:val="Heading1"/>
       </w:pPr>
-      <w:bookmarkStart w:id="21" w:name="chapter-10"/>
+      <w:bookmarkStart w:id="21" w:name="mf3rd-chapter-10"/>
       <w:bookmarkEnd w:id="21"/>
       <w:r>
-        <w:t xml:space="preserve">CHAPTER 10</w:t>
+        <w:t xml:space="preserve">M&amp;F3rd, CHAPTER 10</w:t>
       </w:r>
     </w:p>
     <w:p>
@@ -5290,7 +5290,7 @@
     </w:lvl>
   </w:abstractNum>
   <w:abstractNum w:abstractNumId="990">
-    <w:nsid w:val="d6846e93"/>
+    <w:nsid w:val="ec79862b"/>
     <w:multiLevelType w:val="multilevel"/>
     <w:lvl w:ilvl="0">
       <w:numFmt w:val="bullet"/>
@@ -5371,7 +5371,7 @@
     </w:lvl>
   </w:abstractNum>
   <w:abstractNum w:abstractNumId="991">
-    <w:nsid w:val="7d627a51"/>
+    <w:nsid w:val="1ce66813"/>
     <w:multiLevelType w:val="multilevel"/>
     <w:lvl w:ilvl="0">
       <w:numFmt w:val="bullet"/>
@@ -5452,7 +5452,7 @@
     </w:lvl>
   </w:abstractNum>
   <w:abstractNum w:abstractNumId="99411">
-    <w:nsid w:val="d740077e"/>
+    <w:nsid w:val="214c1cfc"/>
     <w:multiLevelType w:val="multilevel"/>
     <w:lvl w:ilvl="0">
       <w:start w:val="1"/>
@@ -5540,7 +5540,7 @@
     </w:lvl>
   </w:abstractNum>
   <w:abstractNum w:abstractNumId="99711">
-    <w:nsid w:val="dec6d078"/>
+    <w:nsid w:val="ed4ea87f"/>
     <w:multiLevelType w:val="multilevel"/>
     <w:lvl w:ilvl="0">
       <w:start w:val="1"/>
@@ -5628,7 +5628,7 @@
     </w:lvl>
   </w:abstractNum>
   <w:abstractNum w:abstractNumId="99431">
-    <w:nsid w:val="f301fdef"/>
+    <w:nsid w:val="5b06809b"/>
     <w:multiLevelType w:val="multilevel"/>
     <w:lvl w:ilvl="0">
       <w:start w:val="1"/>

</xml_diff>

<commit_message>
Edit Chapter 10 Notes From Slides
</commit_message>
<xml_diff>
--- a/Chapter_10/Chapter_10.docx
+++ b/Chapter_10/Chapter_10.docx
@@ -54,31 +54,31 @@
       <w:pPr>
         <w:pStyle w:val="Heading1"/>
       </w:pPr>
-      <w:bookmarkStart w:id="21" w:name="mf3rd-chapter-10"/>
+      <w:bookmarkStart w:id="20" w:name="mf-4th-chapter-10"/>
+      <w:r>
+        <w:t xml:space="preserve">M&amp;F 4th, Chapter 10</w:t>
+      </w:r>
+      <w:bookmarkEnd w:id="20"/>
+    </w:p>
+    <w:p>
+      <w:pPr>
+        <w:pStyle w:val="Heading6"/>
+      </w:pPr>
+      <w:bookmarkStart w:id="21" w:name="conflicts-of-interest-specific-rules"/>
+      <w:r>
+        <w:t xml:space="preserve">Conflicts of Interest: Specific Rules</w:t>
+      </w:r>
       <w:bookmarkEnd w:id="21"/>
-      <w:r>
-        <w:t xml:space="preserve">M&amp;F3rd, CHAPTER 10</w:t>
-      </w:r>
-    </w:p>
-    <w:p>
-      <w:pPr>
-        <w:pStyle w:val="Heading6"/>
-      </w:pPr>
-      <w:bookmarkStart w:id="22" w:name="conflicts-of-interest-specific-rules"/>
+    </w:p>
+    <w:p>
+      <w:pPr>
+        <w:pStyle w:val="Heading2"/>
+      </w:pPr>
+      <w:bookmarkStart w:id="22" w:name="introduction"/>
+      <w:r>
+        <w:t xml:space="preserve">Introduction</w:t>
+      </w:r>
       <w:bookmarkEnd w:id="22"/>
-      <w:r>
-        <w:t xml:space="preserve">Conflicts of Interest: Specific Rules</w:t>
-      </w:r>
-    </w:p>
-    <w:p>
-      <w:pPr>
-        <w:pStyle w:val="Heading2"/>
-      </w:pPr>
-      <w:bookmarkStart w:id="23" w:name="introduction"/>
-      <w:bookmarkEnd w:id="23"/>
-      <w:r>
-        <w:t xml:space="preserve">Introduction</w:t>
-      </w:r>
     </w:p>
     <w:p>
       <w:pPr>
@@ -91,25 +91,33 @@
         <w:t xml:space="preserve"> </w:t>
       </w:r>
       <w:r>
-        <w:t xml:space="preserve">the conflicts discussed in this chapter have several things in common.</w:t>
-      </w:r>
-      <w:r>
-        <w:t xml:space="preserve"> </w:t>
-      </w:r>
-      <w:r>
-        <w:t xml:space="preserve">First, they occur so often</w:t>
-      </w:r>
-      <w:r>
-        <w:t xml:space="preserve"> </w:t>
-      </w:r>
-      <w:r>
-        <w:t xml:space="preserve">that special rules have evolved from general conflicts of interest provisions.</w:t>
-      </w:r>
-      <w:r>
-        <w:t xml:space="preserve"> </w:t>
-      </w:r>
-      <w:r>
-        <w:t xml:space="preserve">Second, lawyers confronted by these issues cannot rely on their instincts,</w:t>
+        <w:t xml:space="preserve">the conflicts discussed in this chapter are so common</w:t>
+      </w:r>
+      <w:r>
+        <w:t xml:space="preserve"> </w:t>
+      </w:r>
+      <w:r>
+        <w:t xml:space="preserve">that each gets its own special subsection under</w:t>
+      </w:r>
+      <w:r>
+        <w:t xml:space="preserve"> </w:t>
+      </w:r>
+      <w:hyperlink r:id="rId23">
+        <w:r>
+          <w:rPr>
+            <w:rStyle w:val="Hyperlink"/>
+          </w:rPr>
+          <w:t xml:space="preserve">Model Rule 1.8</w:t>
+        </w:r>
+      </w:hyperlink>
+      <w:r>
+        <w:t xml:space="preserve">.</w:t>
+      </w:r>
+      <w:r>
+        <w:t xml:space="preserve"> </w:t>
+      </w:r>
+      <w:r>
+        <w:t xml:space="preserve">Second, lawyers confronted by these issues cannot rely on their instincts alone,</w:t>
       </w:r>
       <w:r>
         <w:t xml:space="preserve"> </w:t>
@@ -121,13 +129,27 @@
         <w:t xml:space="preserve"> </w:t>
       </w:r>
       <w:r>
-        <w:t xml:space="preserve">For both these reasons,</w:t>
-      </w:r>
-      <w:r>
-        <w:t xml:space="preserve"> </w:t>
-      </w:r>
-      <w:r>
-        <w:t xml:space="preserve">MR 1.8 has developed an almost</w:t>
+        <w:t xml:space="preserve">The lawyer is like the barber in one of Warren Buffett’s favorite sayings, namely:</w:t>
+      </w:r>
+      <w:r>
+        <w:t xml:space="preserve"> </w:t>
+      </w:r>
+      <w:r>
+        <w:t xml:space="preserve">Don’t ask your barber if you need a haircut.</w:t>
+      </w:r>
+    </w:p>
+    <w:p>
+      <w:pPr>
+        <w:pStyle w:val="BodyText"/>
+      </w:pPr>
+      <w:r>
+        <w:t xml:space="preserve">For these reasons,</w:t>
+      </w:r>
+      <w:r>
+        <w:t xml:space="preserve"> </w:t>
+      </w:r>
+      <w:r>
+        <w:t xml:space="preserve">Model Rule 1.8 has developed an almost</w:t>
       </w:r>
       <w:r>
         <w:t xml:space="preserve"> </w:t>
@@ -148,13 +170,19 @@
         <w:t xml:space="preserve"> </w:t>
       </w:r>
       <w:r>
-        <w:t xml:space="preserve">that either prohibits or heavily regulates the conflict,</w:t>
-      </w:r>
-      <w:r>
-        <w:t xml:space="preserve"> </w:t>
-      </w:r>
-      <w:r>
-        <w:t xml:space="preserve">which is designed both to protect clients and remind lawyers of their obligations.</w:t>
+        <w:t xml:space="preserve">that either prohibits or specifically regulates the conflict</w:t>
+      </w:r>
+      <w:r>
+        <w:t xml:space="preserve"> </w:t>
+      </w:r>
+      <w:r>
+        <w:t xml:space="preserve">to remind lawyers of their primary obligation,</w:t>
+      </w:r>
+      <w:r>
+        <w:t xml:space="preserve"> </w:t>
+      </w:r>
+      <w:r>
+        <w:t xml:space="preserve">which is to serve their clients.</w:t>
       </w:r>
     </w:p>
     <w:p>
@@ -162,27 +190,38 @@
         <w:pStyle w:val="Heading2"/>
       </w:pPr>
       <w:bookmarkStart w:id="24" w:name="model-rule-1.8"/>
+      <w:r>
+        <w:t xml:space="preserve">Model Rule 1.8</w:t>
+      </w:r>
       <w:bookmarkEnd w:id="24"/>
-      <w:r>
-        <w:t xml:space="preserve">Model Rule 1.8</w:t>
-      </w:r>
     </w:p>
     <w:p>
       <w:pPr>
         <w:pStyle w:val="Heading6"/>
       </w:pPr>
       <w:bookmarkStart w:id="25" w:name="current-clients-specific-rules"/>
+      <w:r>
+        <w:t xml:space="preserve">Current Clients: Specific Rules</w:t>
+      </w:r>
       <w:bookmarkEnd w:id="25"/>
-      <w:r>
-        <w:t xml:space="preserve">Current Clients: Specific Rules</w:t>
-      </w:r>
     </w:p>
     <w:p>
       <w:pPr>
         <w:pStyle w:val="FirstParagraph"/>
       </w:pPr>
-      <w:r>
-        <w:t xml:space="preserve">Model Rule 1.7 is the</w:t>
+      <w:hyperlink r:id="rId26">
+        <w:r>
+          <w:rPr>
+            <w:rStyle w:val="Hyperlink"/>
+          </w:rPr>
+          <w:t xml:space="preserve">Model Rule 1.7</w:t>
+        </w:r>
+      </w:hyperlink>
+      <w:r>
+        <w:t xml:space="preserve"> </w:t>
+      </w:r>
+      <w:r>
+        <w:t xml:space="preserve">is the</w:t>
       </w:r>
       <w:r>
         <w:t xml:space="preserve"> </w:t>
@@ -202,8 +241,19 @@
       <w:r>
         <w:t xml:space="preserve"> </w:t>
       </w:r>
-      <w:r>
-        <w:t xml:space="preserve">Model Rule 1.8 is the</w:t>
+      <w:hyperlink r:id="rId23">
+        <w:r>
+          <w:rPr>
+            <w:rStyle w:val="Hyperlink"/>
+          </w:rPr>
+          <w:t xml:space="preserve">Model Rule 1.8</w:t>
+        </w:r>
+      </w:hyperlink>
+      <w:r>
+        <w:t xml:space="preserve"> </w:t>
+      </w:r>
+      <w:r>
+        <w:t xml:space="preserve">is the</w:t>
       </w:r>
       <w:r>
         <w:t xml:space="preserve"> </w:t>
@@ -230,19 +280,43 @@
         <w:t xml:space="preserve"> </w:t>
       </w:r>
       <w:r>
-        <w:t xml:space="preserve">Formerly known as the "prohibited transactions" rule,</w:t>
-      </w:r>
-      <w:r>
-        <w:t xml:space="preserve"> </w:t>
-      </w:r>
-      <w:r>
-        <w:t xml:space="preserve">it's as if the ABA said,</w:t>
-      </w:r>
-      <w:r>
-        <w:t xml:space="preserve"> </w:t>
-      </w:r>
-      <w:r>
-        <w:t xml:space="preserve">“Let’s make a separate Model Rule listing all of the transactions with clients that typically get lawyers in trouble:"</w:t>
+        <w:t xml:space="preserve">Formerly known as the</w:t>
+      </w:r>
+      <w:r>
+        <w:t xml:space="preserve"> </w:t>
+      </w:r>
+      <w:r>
+        <w:t xml:space="preserve">“</w:t>
+      </w:r>
+      <w:r>
+        <w:t xml:space="preserve">prohibited transactions</w:t>
+      </w:r>
+      <w:r>
+        <w:t xml:space="preserve">”</w:t>
+      </w:r>
+      <w:r>
+        <w:t xml:space="preserve"> </w:t>
+      </w:r>
+      <w:r>
+        <w:t xml:space="preserve">rule,</w:t>
+      </w:r>
+      <w:r>
+        <w:t xml:space="preserve"> </w:t>
+      </w:r>
+      <w:r>
+        <w:t xml:space="preserve">it’s as if the ABA said,</w:t>
+      </w:r>
+      <w:r>
+        <w:t xml:space="preserve"> </w:t>
+      </w:r>
+      <w:r>
+        <w:t xml:space="preserve">“</w:t>
+      </w:r>
+      <w:r>
+        <w:t xml:space="preserve">Let’s make a separate Model Rule listing all of the transactions with clients that typically get lawyers in trouble:</w:t>
+      </w:r>
+      <w:r>
+        <w:t xml:space="preserve">”</w:t>
       </w:r>
     </w:p>
     <w:p>
@@ -314,7 +388,25 @@
         </w:numPr>
       </w:pPr>
       <w:r>
-        <w:t xml:space="preserve">lawyers making "aggregate" settlements with clients,</w:t>
+        <w:t xml:space="preserve">lawyers making</w:t>
+      </w:r>
+      <w:r>
+        <w:t xml:space="preserve"> </w:t>
+      </w:r>
+      <w:r>
+        <w:t xml:space="preserve">“</w:t>
+      </w:r>
+      <w:r>
+        <w:t xml:space="preserve">aggregate</w:t>
+      </w:r>
+      <w:r>
+        <w:t xml:space="preserve">”</w:t>
+      </w:r>
+      <w:r>
+        <w:t xml:space="preserve"> </w:t>
+      </w:r>
+      <w:r>
+        <w:t xml:space="preserve">settlements with clients,</w:t>
       </w:r>
     </w:p>
     <w:p>
@@ -340,7 +432,7 @@
         <w:t xml:space="preserve"> </w:t>
       </w:r>
       <w:r>
-        <w:t xml:space="preserve">That's why they are grouped together in one Model Rule and governed by strict rules</w:t>
+        <w:t xml:space="preserve">That’s why they are grouped together in one Model Rule and governed by strict rules</w:t>
       </w:r>
       <w:r>
         <w:t xml:space="preserve"> </w:t>
@@ -364,7 +456,7 @@
         <w:t xml:space="preserve"> </w:t>
       </w:r>
       <w:r>
-        <w:t xml:space="preserve">and the lawyer's failure was inadvertent and unintended.</w:t>
+        <w:t xml:space="preserve">and the lawyer’s failure was inadvertent and unintended.</w:t>
       </w:r>
       <w:r>
         <w:t xml:space="preserve"> </w:t>
@@ -377,11 +469,11 @@
       <w:pPr>
         <w:pStyle w:val="Heading3"/>
       </w:pPr>
-      <w:bookmarkStart w:id="26" w:name="lawyers-are-super-fiduciaries"/>
-      <w:bookmarkEnd w:id="26"/>
+      <w:bookmarkStart w:id="27" w:name="lawyers-are-super-fiduciaries"/>
       <w:r>
         <w:t xml:space="preserve">Lawyers Are Super Fiduciaries!</w:t>
       </w:r>
+      <w:bookmarkEnd w:id="27"/>
     </w:p>
     <w:p>
       <w:pPr>
@@ -424,78 +516,13 @@
         <w:t xml:space="preserve"> </w:t>
       </w:r>
       <w:r>
-        <w:t xml:space="preserve">The lawyer's instincts,</w:t>
+        <w:t xml:space="preserve">The lawyer’s instincts,</w:t>
       </w:r>
       <w:r>
         <w:t xml:space="preserve"> </w:t>
       </w:r>
       <w:r>
         <w:t xml:space="preserve">no matter how good, are usually not enough.</w:t>
-      </w:r>
-    </w:p>
-    <w:p>
-      <w:pPr>
-        <w:pStyle w:val="BodyText"/>
-      </w:pPr>
-      <w:r>
-        <w:t xml:space="preserve">Of course, lawyers also form friendships with clients,</w:t>
-      </w:r>
-      <w:r>
-        <w:t xml:space="preserve"> </w:t>
-      </w:r>
-      <w:r>
-        <w:t xml:space="preserve">either before or after the lawyer commences representation.</w:t>
-      </w:r>
-      <w:r>
-        <w:t xml:space="preserve"> </w:t>
-      </w:r>
-      <w:r>
-        <w:t xml:space="preserve">But when a court, or a client’s relative, or a client’s business associate</w:t>
-      </w:r>
-      <w:r>
-        <w:t xml:space="preserve"> </w:t>
-      </w:r>
-      <w:r>
-        <w:t xml:space="preserve">comes in and examines a lawyer’s transactions with her clients,</w:t>
-      </w:r>
-      <w:r>
-        <w:t xml:space="preserve"> </w:t>
-      </w:r>
-      <w:r>
-        <w:t xml:space="preserve">the lawyer is not a friend, the lawyer is a</w:t>
-      </w:r>
-      <w:r>
-        <w:t xml:space="preserve"> </w:t>
-      </w:r>
-      <w:r>
-        <w:rPr>
-          <w:i/>
-        </w:rPr>
-        <w:t xml:space="preserve">fiduciary</w:t>
-      </w:r>
-      <w:r>
-        <w:t xml:space="preserve"> </w:t>
-      </w:r>
-      <w:r>
-        <w:t xml:space="preserve">and the presumption is that the lawyers transactions with the client</w:t>
-      </w:r>
-      <w:r>
-        <w:t xml:space="preserve"> </w:t>
-      </w:r>
-      <w:r>
-        <w:t xml:space="preserve">were the product of</w:t>
-      </w:r>
-      <w:r>
-        <w:t xml:space="preserve"> </w:t>
-      </w:r>
-      <w:r>
-        <w:rPr>
-          <w:i/>
-        </w:rPr>
-        <w:t xml:space="preserve">undue influence</w:t>
-      </w:r>
-      <w:r>
-        <w:t xml:space="preserve">.</w:t>
       </w:r>
     </w:p>
     <w:p>
@@ -515,7 +542,7 @@
         </w:numPr>
       </w:pPr>
       <w:r>
-        <w:t xml:space="preserve">The lawyer's judgment may be affected by greed or self-interest;</w:t>
+        <w:t xml:space="preserve">The lawyer’s judgment may be affected by greed or self-interest;</w:t>
       </w:r>
     </w:p>
     <w:p>
@@ -539,18 +566,18 @@
         </w:numPr>
       </w:pPr>
       <w:r>
-        <w:t xml:space="preserve">Lawyer may use confidential information to take advantage of the client.</w:t>
+        <w:t xml:space="preserve">The lawyer may use confidential information to take advantage of the client.</w:t>
       </w:r>
     </w:p>
     <w:p>
       <w:pPr>
         <w:pStyle w:val="Heading3"/>
       </w:pPr>
-      <w:bookmarkStart w:id="27" w:name="the-iceberg-analogy"/>
-      <w:bookmarkEnd w:id="27"/>
+      <w:bookmarkStart w:id="28" w:name="the-iceberg-analogy"/>
       <w:r>
         <w:t xml:space="preserve">The Iceberg Analogy</w:t>
       </w:r>
+      <w:bookmarkEnd w:id="28"/>
     </w:p>
     <w:p>
       <w:pPr>
@@ -563,7 +590,13 @@
         <w:t xml:space="preserve"> </w:t>
       </w:r>
       <w:r>
-        <w:t xml:space="preserve">About 10% of brain activity is conscious, meaning, the lawyer is</w:t>
+        <w:t xml:space="preserve">About 10% of brain activity is conscious, meaning,</w:t>
+      </w:r>
+      <w:r>
+        <w:t xml:space="preserve"> </w:t>
+      </w:r>
+      <w:r>
+        <w:t xml:space="preserve">the lawyer is</w:t>
       </w:r>
       <w:r>
         <w:t xml:space="preserve"> </w:t>
@@ -578,7 +611,13 @@
         <w:t xml:space="preserve"> </w:t>
       </w:r>
       <w:r>
-        <w:t xml:space="preserve">of about ten per cent of brain activity. But that means, lawyers are</w:t>
+        <w:t xml:space="preserve">of about ten per cent of brain activity.</w:t>
+      </w:r>
+      <w:r>
+        <w:t xml:space="preserve"> </w:t>
+      </w:r>
+      <w:r>
+        <w:t xml:space="preserve">But that means, lawyers are</w:t>
       </w:r>
       <w:r>
         <w:t xml:space="preserve"> </w:t>
@@ -593,7 +632,13 @@
         <w:t xml:space="preserve"> </w:t>
       </w:r>
       <w:r>
-        <w:t xml:space="preserve">of the other 90% of brain activity. The scary part: Lawyers make unconscious decisions all day long,</w:t>
+        <w:t xml:space="preserve">of the other 90% of brain activity.</w:t>
+      </w:r>
+      <w:r>
+        <w:t xml:space="preserve"> </w:t>
+      </w:r>
+      <w:r>
+        <w:t xml:space="preserve">The scary part: Lawyers make unconscious decisions all day long,</w:t>
       </w:r>
       <w:r>
         <w:t xml:space="preserve"> </w:t>
@@ -631,18 +676,18 @@
         <w:t xml:space="preserve"> </w:t>
       </w:r>
       <w:r>
-        <w:t xml:space="preserve">the other 90% of the lawyer's brain.</w:t>
+        <w:t xml:space="preserve">the other 90% of the lawyer’s brain.</w:t>
       </w:r>
     </w:p>
     <w:p>
       <w:pPr>
         <w:pStyle w:val="Heading3"/>
       </w:pPr>
-      <w:bookmarkStart w:id="28" w:name="model-rule-1.8a"/>
-      <w:bookmarkEnd w:id="28"/>
+      <w:bookmarkStart w:id="29" w:name="model-rule-1.8a"/>
       <w:r>
         <w:t xml:space="preserve">Model Rule 1.8(a)</w:t>
       </w:r>
+      <w:bookmarkEnd w:id="29"/>
     </w:p>
     <w:p>
       <w:pPr>
@@ -706,18 +751,18 @@
         </w:numPr>
       </w:pPr>
       <w:r>
-        <w:t xml:space="preserve">the client gives informed consent, in a writing signed by the client, to the essential terms of the transaction and the lawyer's role in the transaction, including whether the lawyer is representing the client in the transaction.</w:t>
+        <w:t xml:space="preserve">the client gives informed consent, in a writing signed by the client, to the essential terms of the transaction and the lawyer’s role in the transaction, including whether the lawyer is representing the client in the transaction.</w:t>
       </w:r>
     </w:p>
     <w:p>
       <w:pPr>
         <w:pStyle w:val="Heading4"/>
       </w:pPr>
-      <w:bookmarkStart w:id="29" w:name="shorter-in-plain-english"/>
-      <w:bookmarkEnd w:id="29"/>
+      <w:bookmarkStart w:id="30" w:name="shorter-in-plain-english"/>
       <w:r>
         <w:t xml:space="preserve">Shorter, In Plain English</w:t>
       </w:r>
+      <w:bookmarkEnd w:id="30"/>
     </w:p>
     <w:p>
       <w:pPr>
@@ -781,7 +826,7 @@
         </w:numPr>
       </w:pPr>
       <w:r>
-        <w:t xml:space="preserve">Client gives informed consent (signed by the client) to the essential terms and to the lawyer's role.</w:t>
+        <w:t xml:space="preserve">Client gives informed consent (signed by the client) to the essential terms and to the lawyer’s role.</w:t>
       </w:r>
     </w:p>
     <w:p>
@@ -815,25 +860,61 @@
         <w:t xml:space="preserve">UNLESS</w:t>
       </w:r>
       <w:r>
-        <w:t xml:space="preserve">--- the lawyer performs certain specific duties and required conditions.</w:t>
+        <w:t xml:space="preserve">— the lawyer performs certain specific duties and required conditions.</w:t>
       </w:r>
     </w:p>
     <w:p>
       <w:pPr>
         <w:pStyle w:val="Heading4"/>
       </w:pPr>
-      <w:bookmarkStart w:id="30" w:name="when-is-a-lawyer-doing-business-with-a-client"/>
-      <w:bookmarkEnd w:id="30"/>
-      <w:r>
-        <w:t xml:space="preserve">When is a Lawyer "Doing Business" with a Client?</w:t>
-      </w:r>
+      <w:bookmarkStart w:id="31" w:name="when-is-a-lawyer-doing-business-with-a-client"/>
+      <w:r>
+        <w:t xml:space="preserve">When is a Lawyer</w:t>
+      </w:r>
+      <w:r>
+        <w:t xml:space="preserve"> </w:t>
+      </w:r>
+      <w:r>
+        <w:t xml:space="preserve">“</w:t>
+      </w:r>
+      <w:r>
+        <w:t xml:space="preserve">Doing Business</w:t>
+      </w:r>
+      <w:r>
+        <w:t xml:space="preserve">”</w:t>
+      </w:r>
+      <w:r>
+        <w:t xml:space="preserve"> </w:t>
+      </w:r>
+      <w:r>
+        <w:t xml:space="preserve">with a Client?</w:t>
+      </w:r>
+      <w:bookmarkEnd w:id="31"/>
     </w:p>
     <w:p>
       <w:pPr>
         <w:pStyle w:val="FirstParagraph"/>
       </w:pPr>
       <w:r>
-        <w:t xml:space="preserve">What kind of "business transactions" are covered by Model Rule 1.8?</w:t>
+        <w:t xml:space="preserve">What kind of</w:t>
+      </w:r>
+      <w:r>
+        <w:t xml:space="preserve"> </w:t>
+      </w:r>
+      <w:r>
+        <w:t xml:space="preserve">“</w:t>
+      </w:r>
+      <w:r>
+        <w:t xml:space="preserve">business transactions</w:t>
+      </w:r>
+      <w:r>
+        <w:t xml:space="preserve">”</w:t>
+      </w:r>
+      <w:r>
+        <w:t xml:space="preserve"> </w:t>
+      </w:r>
+      <w:r>
+        <w:t xml:space="preserve">are covered by Model Rule 1.8?</w:t>
       </w:r>
     </w:p>
     <w:p>
@@ -882,25 +963,37 @@
         <w:t xml:space="preserve"> </w:t>
       </w:r>
       <w:r>
-        <w:t xml:space="preserve">to "standard or routine commercial transactions."</w:t>
-      </w:r>
-      <w:r>
-        <w:t xml:space="preserve"> </w:t>
-      </w:r>
-      <w:r>
-        <w:t xml:space="preserve">May a lawyer take her dry cleaning to the client's laundromat?</w:t>
-      </w:r>
-      <w:r>
-        <w:t xml:space="preserve"> </w:t>
-      </w:r>
-      <w:r>
-        <w:t xml:space="preserve">May a lawyer eat at his client's restaurant,</w:t>
-      </w:r>
-      <w:r>
-        <w:t xml:space="preserve"> </w:t>
-      </w:r>
-      <w:r>
-        <w:t xml:space="preserve">or open a checking account at the client's bank?</w:t>
+        <w:t xml:space="preserve">to</w:t>
+      </w:r>
+      <w:r>
+        <w:t xml:space="preserve"> </w:t>
+      </w:r>
+      <w:r>
+        <w:t xml:space="preserve">“</w:t>
+      </w:r>
+      <w:r>
+        <w:t xml:space="preserve">standard or routine commercial transactions.</w:t>
+      </w:r>
+      <w:r>
+        <w:t xml:space="preserve">”</w:t>
+      </w:r>
+      <w:r>
+        <w:t xml:space="preserve"> </w:t>
+      </w:r>
+      <w:r>
+        <w:t xml:space="preserve">May a lawyer take her dry cleaning to the client’s laundromat?</w:t>
+      </w:r>
+      <w:r>
+        <w:t xml:space="preserve"> </w:t>
+      </w:r>
+      <w:r>
+        <w:t xml:space="preserve">May a lawyer eat at his client’s restaurant,</w:t>
+      </w:r>
+      <w:r>
+        <w:t xml:space="preserve"> </w:t>
+      </w:r>
+      <w:r>
+        <w:t xml:space="preserve">or open a checking account at the client’s bank?</w:t>
       </w:r>
       <w:r>
         <w:t xml:space="preserve"> </w:t>
@@ -914,13 +1007,96 @@
         <w:pStyle w:val="BodyText"/>
       </w:pPr>
       <w:r>
-        <w:t xml:space="preserve">May a lawyer purchase that Picasso her client is trying to sell? DANGER.</w:t>
-      </w:r>
-      <w:r>
-        <w:t xml:space="preserve"> </w:t>
-      </w:r>
-      <w:r>
-        <w:t xml:space="preserve">May she purchase property from the estate she represents? DOUBLE DANGER.</w:t>
+        <w:t xml:space="preserve">Lawyers also form friendships with clients,</w:t>
+      </w:r>
+      <w:r>
+        <w:t xml:space="preserve"> </w:t>
+      </w:r>
+      <w:r>
+        <w:t xml:space="preserve">either before or after the lawyer commences representation.</w:t>
+      </w:r>
+      <w:r>
+        <w:t xml:space="preserve"> </w:t>
+      </w:r>
+      <w:r>
+        <w:t xml:space="preserve">The lawyer may feel she is simply helping a client out with a loan,</w:t>
+      </w:r>
+      <w:r>
+        <w:t xml:space="preserve"> </w:t>
+      </w:r>
+      <w:r>
+        <w:t xml:space="preserve">or taking a piece of land off the client’s hands.</w:t>
+      </w:r>
+      <w:r>
+        <w:t xml:space="preserve"> </w:t>
+      </w:r>
+      <w:r>
+        <w:t xml:space="preserve">But when a court, or a client’s relative, or a client’s business associate</w:t>
+      </w:r>
+      <w:r>
+        <w:t xml:space="preserve"> </w:t>
+      </w:r>
+      <w:r>
+        <w:t xml:space="preserve">comes in and examines the terms of the transaction between lawyer and client,</w:t>
+      </w:r>
+      <w:r>
+        <w:t xml:space="preserve"> </w:t>
+      </w:r>
+      <w:r>
+        <w:t xml:space="preserve">the lawyer is judged not as a friend, but as a lawyer and</w:t>
+      </w:r>
+      <w:r>
+        <w:t xml:space="preserve"> </w:t>
+      </w:r>
+      <w:r>
+        <w:rPr>
+          <w:i/>
+        </w:rPr>
+        <w:t xml:space="preserve">fiduciary</w:t>
+      </w:r>
+      <w:r>
+        <w:t xml:space="preserve"> </w:t>
+      </w:r>
+      <w:r>
+        <w:t xml:space="preserve">to the client.</w:t>
+      </w:r>
+      <w:r>
+        <w:t xml:space="preserve"> </w:t>
+      </w:r>
+      <w:r>
+        <w:t xml:space="preserve">The presumption is that any unfavorable terms in the lawyer’s transactions with the client</w:t>
+      </w:r>
+      <w:r>
+        <w:t xml:space="preserve"> </w:t>
+      </w:r>
+      <w:r>
+        <w:t xml:space="preserve">were the product of</w:t>
+      </w:r>
+      <w:r>
+        <w:t xml:space="preserve"> </w:t>
+      </w:r>
+      <w:r>
+        <w:rPr>
+          <w:i/>
+        </w:rPr>
+        <w:t xml:space="preserve">undue influence</w:t>
+      </w:r>
+      <w:r>
+        <w:t xml:space="preserve">.</w:t>
+      </w:r>
+    </w:p>
+    <w:p>
+      <w:pPr>
+        <w:pStyle w:val="BodyText"/>
+      </w:pPr>
+      <w:r>
+        <w:t xml:space="preserve">May a lawyer purchase that Picasso her client is trying to sell? Danger.</w:t>
+      </w:r>
+      <w:r>
+        <w:t xml:space="preserve"> </w:t>
+      </w:r>
+      <w:r>
+        <w:t xml:space="preserve">May she purchase property from the estate she represents? Double Danger.</w:t>
       </w:r>
       <w:r>
         <w:t xml:space="preserve"> </w:t>
@@ -938,55 +1114,116 @@
         <w:t xml:space="preserve"> </w:t>
       </w:r>
       <w:r>
-        <w:t xml:space="preserve">It's impossible for a lawyer to get a great deal from his client,</w:t>
-      </w:r>
-      <w:r>
-        <w:t xml:space="preserve"> </w:t>
-      </w:r>
-      <w:r>
-        <w:t xml:space="preserve">because the terms must be "fair and reasonable," disclosed,</w:t>
-      </w:r>
-      <w:r>
-        <w:t xml:space="preserve"> </w:t>
-      </w:r>
-      <w:r>
-        <w:t xml:space="preserve">and the client's informed consent must be obtained, all in a writing.</w:t>
+        <w:t xml:space="preserve">It’s impossible for a lawyer to get a great deal from his client,</w:t>
+      </w:r>
+      <w:r>
+        <w:t xml:space="preserve"> </w:t>
+      </w:r>
+      <w:r>
+        <w:t xml:space="preserve">because the terms must be</w:t>
+      </w:r>
+      <w:r>
+        <w:t xml:space="preserve"> </w:t>
+      </w:r>
+      <w:r>
+        <w:t xml:space="preserve">“</w:t>
+      </w:r>
+      <w:r>
+        <w:t xml:space="preserve">fair and reasonable,</w:t>
+      </w:r>
+      <w:r>
+        <w:t xml:space="preserve">”</w:t>
+      </w:r>
+      <w:r>
+        <w:t xml:space="preserve"> </w:t>
+      </w:r>
+      <w:r>
+        <w:t xml:space="preserve">disclosed,</w:t>
+      </w:r>
+      <w:r>
+        <w:t xml:space="preserve"> </w:t>
+      </w:r>
+      <w:r>
+        <w:t xml:space="preserve">and the client’s informed consent must be obtained, all in a writing.</w:t>
       </w:r>
     </w:p>
     <w:p>
       <w:pPr>
         <w:pStyle w:val="Heading4"/>
       </w:pPr>
-      <w:bookmarkStart w:id="31" w:name="informed-consent"/>
-      <w:bookmarkEnd w:id="31"/>
+      <w:bookmarkStart w:id="32" w:name="informed-consent"/>
       <w:r>
         <w:t xml:space="preserve">Informed Consent</w:t>
       </w:r>
+      <w:bookmarkEnd w:id="32"/>
     </w:p>
     <w:p>
       <w:pPr>
         <w:pStyle w:val="FirstParagraph"/>
       </w:pPr>
       <w:r>
-        <w:t xml:space="preserve">Under Model Rule 1.7 (the general conflicts of interest rule),</w:t>
-      </w:r>
-      <w:r>
-        <w:t xml:space="preserve"> </w:t>
-      </w:r>
-      <w:r>
-        <w:t xml:space="preserve">the client's informed consent must be "confirmed in writing."</w:t>
-      </w:r>
-      <w:r>
-        <w:t xml:space="preserve"> </w:t>
-      </w:r>
-      <w:r>
-        <w:t xml:space="preserve">Under Model Rule 1.8, the standard is higher,</w:t>
-      </w:r>
-      <w:r>
-        <w:t xml:space="preserve"> </w:t>
-      </w:r>
-      <w:r>
-        <w:t xml:space="preserve">because doing with a client calls for the highest formalities of the Model Rules: disclosure, advice</w:t>
+        <w:t xml:space="preserve">Under the general conflicts of interest rule,</w:t>
+      </w:r>
+      <w:r>
+        <w:t xml:space="preserve"> </w:t>
+      </w:r>
+      <w:hyperlink r:id="rId26">
+        <w:r>
+          <w:rPr>
+            <w:rStyle w:val="Hyperlink"/>
+          </w:rPr>
+          <w:t xml:space="preserve">Model Rule 1.7</w:t>
+        </w:r>
+      </w:hyperlink>
+      <w:r>
+        <w:t xml:space="preserve">,</w:t>
+      </w:r>
+      <w:r>
+        <w:t xml:space="preserve"> </w:t>
+      </w:r>
+      <w:r>
+        <w:t xml:space="preserve">the client’s informed consent must be</w:t>
+      </w:r>
+      <w:r>
+        <w:t xml:space="preserve"> </w:t>
+      </w:r>
+      <w:r>
+        <w:t xml:space="preserve">“</w:t>
+      </w:r>
+      <w:r>
+        <w:t xml:space="preserve">confirmed in writing.</w:t>
+      </w:r>
+      <w:r>
+        <w:t xml:space="preserve">”</w:t>
+      </w:r>
+      <w:r>
+        <w:t xml:space="preserve"> </w:t>
+      </w:r>
+      <w:hyperlink r:id="rId23">
+        <w:r>
+          <w:rPr>
+            <w:rStyle w:val="Hyperlink"/>
+          </w:rPr>
+          <w:t xml:space="preserve">Model Rule 1.8(a)</w:t>
+        </w:r>
+      </w:hyperlink>
+      <w:r>
+        <w:t xml:space="preserve"> </w:t>
+      </w:r>
+      <w:r>
+        <w:t xml:space="preserve">calls for more duties and formalities to enforce them.</w:t>
+      </w:r>
+      <w:r>
+        <w:t xml:space="preserve"> </w:t>
+      </w:r>
+      <w:r>
+        <w:t xml:space="preserve">When the lawyer purports to do business with his client,</w:t>
+      </w:r>
+      <w:r>
+        <w:t xml:space="preserve"> </w:t>
+      </w:r>
+      <w:r>
+        <w:t xml:space="preserve">he must disclose, advise,</w:t>
       </w:r>
       <w:r>
         <w:t xml:space="preserve"> </w:t>
@@ -1001,19 +1238,55 @@
         <w:t xml:space="preserve"> </w:t>
       </w:r>
       <w:r>
-        <w:t xml:space="preserve">consent, all in writing.</w:t>
-      </w:r>
-      <w:r>
-        <w:t xml:space="preserve"> </w:t>
-      </w:r>
-      <w:r>
-        <w:t xml:space="preserve">The lawyer must disclose "fair and reasonable" terms</w:t>
-      </w:r>
-      <w:r>
-        <w:t xml:space="preserve"> </w:t>
-      </w:r>
-      <w:r>
-        <w:t xml:space="preserve">that are "easily understood" (no legalese).</w:t>
+        <w:t xml:space="preserve">obtain consent, all in writing.</w:t>
+      </w:r>
+      <w:r>
+        <w:t xml:space="preserve"> </w:t>
+      </w:r>
+      <w:r>
+        <w:t xml:space="preserve">The lawyer must disclose</w:t>
+      </w:r>
+      <w:r>
+        <w:t xml:space="preserve"> </w:t>
+      </w:r>
+      <w:r>
+        <w:t xml:space="preserve">“</w:t>
+      </w:r>
+      <w:r>
+        <w:t xml:space="preserve">fair and reasonable</w:t>
+      </w:r>
+      <w:r>
+        <w:t xml:space="preserve">”</w:t>
+      </w:r>
+      <w:r>
+        <w:t xml:space="preserve"> </w:t>
+      </w:r>
+      <w:r>
+        <w:t xml:space="preserve">terms</w:t>
+      </w:r>
+      <w:r>
+        <w:t xml:space="preserve"> </w:t>
+      </w:r>
+      <w:r>
+        <w:t xml:space="preserve">that are</w:t>
+      </w:r>
+      <w:r>
+        <w:t xml:space="preserve"> </w:t>
+      </w:r>
+      <w:r>
+        <w:t xml:space="preserve">“</w:t>
+      </w:r>
+      <w:r>
+        <w:t xml:space="preserve">easily understood</w:t>
+      </w:r>
+      <w:r>
+        <w:t xml:space="preserve">”</w:t>
+      </w:r>
+      <w:r>
+        <w:t xml:space="preserve"> </w:t>
+      </w:r>
+      <w:r>
+        <w:t xml:space="preserve">(no legalese).</w:t>
       </w:r>
     </w:p>
     <w:p>
@@ -1062,7 +1335,13 @@
         <w:t xml:space="preserve"> </w:t>
       </w:r>
       <w:r>
-        <w:t xml:space="preserve">the client to seek the advice of independent counsel (and the client must be given the opportunity to consult) to review the terms of the deal.</w:t>
+        <w:t xml:space="preserve">the client to seek the advice of independent counsel,</w:t>
+      </w:r>
+      <w:r>
+        <w:t xml:space="preserve"> </w:t>
+      </w:r>
+      <w:r>
+        <w:t xml:space="preserve">and the client must be given the opportunity to do so and to review the terms of the deal.</w:t>
       </w:r>
       <w:r>
         <w:t xml:space="preserve"> </w:t>
@@ -1101,7 +1380,13 @@
         <w:t xml:space="preserve"> </w:t>
       </w:r>
       <w:r>
-        <w:t xml:space="preserve">and the consent must be to the essential terms of the deal, and to the</w:t>
+        <w:t xml:space="preserve">and the consent must be to the essential terms of the deal,</w:t>
+      </w:r>
+      <w:r>
+        <w:t xml:space="preserve"> </w:t>
+      </w:r>
+      <w:r>
+        <w:t xml:space="preserve">and to the</w:t>
       </w:r>
       <w:r>
         <w:t xml:space="preserve"> </w:t>
@@ -1110,10 +1395,16 @@
         <w:rPr>
           <w:i/>
         </w:rPr>
-        <w:t xml:space="preserve">lawyer's role</w:t>
-      </w:r>
-      <w:r>
-        <w:t xml:space="preserve">, i.e. is the lawyer representing the client in this transaction, or not.</w:t>
+        <w:t xml:space="preserve">lawyer’s role</w:t>
+      </w:r>
+      <w:r>
+        <w:t xml:space="preserve">, namely,</w:t>
+      </w:r>
+      <w:r>
+        <w:t xml:space="preserve"> </w:t>
+      </w:r>
+      <w:r>
+        <w:t xml:space="preserve">is the lawyer representing the client in this transaction, or not.</w:t>
       </w:r>
     </w:p>
     <w:p>
@@ -1121,7 +1412,25 @@
         <w:pStyle w:val="BodyText"/>
       </w:pPr>
       <w:r>
-        <w:t xml:space="preserve">Applies to lawyers engaged in the sale of goods or services related to the practice of law, for example, the sale of title insurance or investment services to existing clients of the lawyer’s legal practice.</w:t>
+        <w:t xml:space="preserve">Model Rule 1.8(a) applies to lawyers engaged in the sale of goods or services</w:t>
+      </w:r>
+      <w:r>
+        <w:t xml:space="preserve"> </w:t>
+      </w:r>
+      <w:r>
+        <w:t xml:space="preserve">related to the practice of law, for example,</w:t>
+      </w:r>
+      <w:r>
+        <w:t xml:space="preserve"> </w:t>
+      </w:r>
+      <w:r>
+        <w:t xml:space="preserve">the sale of title insurance or investment services</w:t>
+      </w:r>
+      <w:r>
+        <w:t xml:space="preserve"> </w:t>
+      </w:r>
+      <w:r>
+        <w:t xml:space="preserve">to existing clients of the lawyer’s legal practice.</w:t>
       </w:r>
     </w:p>
     <w:p>
@@ -1150,11 +1459,11 @@
       <w:pPr>
         <w:pStyle w:val="Heading3"/>
       </w:pPr>
-      <w:bookmarkStart w:id="32" w:name="transactions-with-clients-are-suspect"/>
-      <w:bookmarkEnd w:id="32"/>
+      <w:bookmarkStart w:id="33" w:name="transactions-with-clients-are-suspect"/>
       <w:r>
         <w:t xml:space="preserve">Transactions with clients are suspect!</w:t>
       </w:r>
+      <w:bookmarkEnd w:id="33"/>
     </w:p>
     <w:p>
       <w:pPr>
@@ -1207,11 +1516,11 @@
       <w:pPr>
         <w:pStyle w:val="Heading3"/>
       </w:pPr>
-      <w:bookmarkStart w:id="33" w:name="undue-influence"/>
-      <w:bookmarkEnd w:id="33"/>
+      <w:bookmarkStart w:id="34" w:name="undue-influence"/>
       <w:r>
         <w:t xml:space="preserve">Undue Influence</w:t>
       </w:r>
+      <w:bookmarkEnd w:id="34"/>
     </w:p>
     <w:p>
       <w:pPr>
@@ -1238,7 +1547,7 @@
         <w:t xml:space="preserve"> </w:t>
       </w:r>
       <w:r>
-        <w:t xml:space="preserve">This inequity in power between the parties can vitiate one party's consent as they are unable to freely exercise their independent will.</w:t>
+        <w:t xml:space="preserve">This inequity in power between the parties can vitiate one party’s consent as they are unable to freely exercise their independent will.</w:t>
       </w:r>
     </w:p>
     <w:p>
@@ -1259,11 +1568,11 @@
       <w:pPr>
         <w:pStyle w:val="Heading4"/>
       </w:pPr>
-      <w:bookmarkStart w:id="34" w:name="pay-legal-fees-with-stock"/>
-      <w:bookmarkEnd w:id="34"/>
+      <w:bookmarkStart w:id="35" w:name="pay-legal-fees-with-stock"/>
       <w:r>
         <w:t xml:space="preserve">Pay Legal Fees With Stock?</w:t>
       </w:r>
+      <w:bookmarkEnd w:id="35"/>
     </w:p>
     <w:p>
       <w:pPr>
@@ -1289,12 +1598,6 @@
       <w:pPr>
         <w:pStyle w:val="BodyText"/>
       </w:pPr>
-      <w:r>
-        <w:t xml:space="preserve">See Model Rule 1.8, Comment [1]:</w:t>
-      </w:r>
-      <w:r>
-        <w:t xml:space="preserve"> </w:t>
-      </w:r>
       <w:r>
         <w:t xml:space="preserve">Model Rule 1.8 does not</w:t>
       </w:r>
@@ -1317,7 +1620,21 @@
         <w:t xml:space="preserve"> </w:t>
       </w:r>
       <w:r>
-        <w:t xml:space="preserve">fees are governed by Rule 1.5.</w:t>
+        <w:t xml:space="preserve">fees are governed by</w:t>
+      </w:r>
+      <w:r>
+        <w:t xml:space="preserve"> </w:t>
+      </w:r>
+      <w:hyperlink r:id="rId36">
+        <w:r>
+          <w:rPr>
+            <w:rStyle w:val="Hyperlink"/>
+          </w:rPr>
+          <w:t xml:space="preserve">Model Rule 1.5</w:t>
+        </w:r>
+      </w:hyperlink>
+      <w:r>
+        <w:t xml:space="preserve">.</w:t>
       </w:r>
       <w:r>
         <w:t xml:space="preserve"> </w:t>
@@ -1347,8 +1664,19 @@
         <w:t xml:space="preserve"> </w:t>
       </w:r>
       <w:r>
-        <w:t xml:space="preserve">Now the lawyer must comply with both rule 1.5</w:t>
-      </w:r>
+        <w:t xml:space="preserve">Now the lawyer must comply with both</w:t>
+      </w:r>
+      <w:r>
+        <w:t xml:space="preserve"> </w:t>
+      </w:r>
+      <w:hyperlink r:id="rId36">
+        <w:r>
+          <w:rPr>
+            <w:rStyle w:val="Hyperlink"/>
+          </w:rPr>
+          <w:t xml:space="preserve">Model Rule 1.5</w:t>
+        </w:r>
+      </w:hyperlink>
       <w:r>
         <w:t xml:space="preserve"> </w:t>
       </w:r>
@@ -1359,8 +1687,19 @@
         <w:t xml:space="preserve"> </w:t>
       </w:r>
       <w:r>
-        <w:t xml:space="preserve">and rule 1.8(a)</w:t>
-      </w:r>
+        <w:t xml:space="preserve">and</w:t>
+      </w:r>
+      <w:r>
+        <w:t xml:space="preserve"> </w:t>
+      </w:r>
+      <w:hyperlink r:id="rId23">
+        <w:r>
+          <w:rPr>
+            <w:rStyle w:val="Hyperlink"/>
+          </w:rPr>
+          <w:t xml:space="preserve">Model Rule 1.8(a)</w:t>
+        </w:r>
+      </w:hyperlink>
       <w:r>
         <w:t xml:space="preserve"> </w:t>
       </w:r>
@@ -1382,14 +1721,33 @@
     </w:p>
     <w:p>
       <w:pPr>
+        <w:pStyle w:val="BodyText"/>
+      </w:pPr>
+      <w:r>
+        <w:t xml:space="preserve">See</w:t>
+      </w:r>
+      <w:r>
+        <w:t xml:space="preserve"> </w:t>
+      </w:r>
+      <w:hyperlink r:id="rId37">
+        <w:r>
+          <w:rPr>
+            <w:rStyle w:val="Hyperlink"/>
+          </w:rPr>
+          <w:t xml:space="preserve">Model Rule 1.8, Comment 1</w:t>
+        </w:r>
+      </w:hyperlink>
+    </w:p>
+    <w:p>
+      <w:pPr>
         <w:pStyle w:val="Heading3"/>
       </w:pPr>
-      <w:bookmarkStart w:id="35" w:name="model-rule-1.8b"/>
-      <w:bookmarkEnd w:id="35"/>
+      <w:bookmarkStart w:id="38" w:name="model-rule-1.8b"/>
       <w:r>
         <w:t xml:space="preserve">Model Rule 1.8(b)  </w:t>
       </w:r>
+      <w:bookmarkEnd w:id="38"/>
     </w:p>
     <w:p>
       <w:pPr>
@@ -1467,13 +1825,13 @@
         <w:t xml:space="preserve"> </w:t>
       </w:r>
       <w:r>
-        <w:t xml:space="preserve">information to the client's disadvantage,</w:t>
-      </w:r>
-      <w:r>
-        <w:t xml:space="preserve"> </w:t>
-      </w:r>
-      <w:r>
-        <w:t xml:space="preserve">in the same way Model Rule 1.6 forbids</w:t>
+        <w:t xml:space="preserve">information to the client’s disadvantage,</w:t>
+      </w:r>
+      <w:r>
+        <w:t xml:space="preserve"> </w:t>
+      </w:r>
+      <w:r>
+        <w:t xml:space="preserve">in the same way Model Rule 1.6, the confidentiality rule, forbids</w:t>
       </w:r>
       <w:r>
         <w:t xml:space="preserve"> </w:t>
@@ -1508,7 +1866,7 @@
         <w:t xml:space="preserve"> </w:t>
       </w:r>
       <w:r>
-        <w:t xml:space="preserve">the agent (e.g., the lawyer)</w:t>
+        <w:t xml:space="preserve">the agent (for example, the lawyer)</w:t>
       </w:r>
       <w:r>
         <w:t xml:space="preserve"> </w:t>
@@ -1526,18 +1884,18 @@
         <w:t xml:space="preserve"> </w:t>
       </w:r>
       <w:r>
-        <w:t xml:space="preserve">Remedy is disgorgement of the agent's profits.</w:t>
+        <w:t xml:space="preserve">Remedy is disgorgement of the agent’s profits.</w:t>
       </w:r>
     </w:p>
     <w:p>
       <w:pPr>
         <w:pStyle w:val="Heading4"/>
       </w:pPr>
-      <w:bookmarkStart w:id="36" w:name="lily-lawyer-uses-information"/>
-      <w:bookmarkEnd w:id="36"/>
+      <w:bookmarkStart w:id="39" w:name="lily-lawyer-uses-information"/>
       <w:r>
         <w:t xml:space="preserve">Lily Lawyer Uses Information</w:t>
       </w:r>
+      <w:bookmarkEnd w:id="39"/>
     </w:p>
     <w:p>
       <w:pPr>
@@ -1615,7 +1973,7 @@
         <w:pStyle w:val="BodyText"/>
       </w:pPr>
       <w:r>
-        <w:t xml:space="preserve">When Eureka learns of Lily's use, under the common law,</w:t>
+        <w:t xml:space="preserve">When Eureka learns of Lily’s use, under the common law,</w:t>
       </w:r>
       <w:r>
         <w:t xml:space="preserve"> </w:t>
@@ -1627,7 +1985,7 @@
         <w:t xml:space="preserve"> </w:t>
       </w:r>
       <w:r>
-        <w:t xml:space="preserve">whether Lily's real estate purchase harmed Eureka, or not.</w:t>
+        <w:t xml:space="preserve">whether Lily’s real estate purchase harmed Eureka, or not.</w:t>
       </w:r>
     </w:p>
     <w:p>
@@ -1641,13 +1999,13 @@
         <w:t xml:space="preserve"> </w:t>
       </w:r>
       <w:r>
-        <w:t xml:space="preserve">Lily's purchase based on information she gleaned</w:t>
-      </w:r>
-      <w:r>
-        <w:t xml:space="preserve"> </w:t>
-      </w:r>
-      <w:r>
-        <w:t xml:space="preserve">by representing Eureka is unethical</w:t>
+        <w:t xml:space="preserve">Lily’s purchase based on information she gleaned</w:t>
+      </w:r>
+      <w:r>
+        <w:t xml:space="preserve"> </w:t>
+      </w:r>
+      <w:r>
+        <w:t xml:space="preserve">from representing Eureka is unethical,</w:t>
       </w:r>
       <w:r>
         <w:t xml:space="preserve"> </w:t>
@@ -1659,7 +2017,22 @@
         <w:t xml:space="preserve"> </w:t>
       </w:r>
       <w:r>
-        <w:t xml:space="preserve">was using information to the disadvantage of Eureka.</w:t>
+        <w:t xml:space="preserve">was using information to the</w:t>
+      </w:r>
+      <w:r>
+        <w:t xml:space="preserve"> </w:t>
+      </w:r>
+      <w:r>
+        <w:rPr>
+          <w:i/>
+        </w:rPr>
+        <w:t xml:space="preserve">disadvantage</w:t>
+      </w:r>
+      <w:r>
+        <w:t xml:space="preserve"> </w:t>
+      </w:r>
+      <w:r>
+        <w:t xml:space="preserve">of Eureka.</w:t>
       </w:r>
       <w:r>
         <w:t xml:space="preserve"> </w:t>
@@ -1684,11 +2057,11 @@
       <w:pPr>
         <w:pStyle w:val="Heading4"/>
       </w:pPr>
-      <w:bookmarkStart w:id="37" w:name="when-in-doubt-ask"/>
-      <w:bookmarkEnd w:id="37"/>
+      <w:bookmarkStart w:id="40" w:name="when-in-doubt-ask"/>
       <w:r>
         <w:t xml:space="preserve">When In Doubt, Ask</w:t>
       </w:r>
+      <w:bookmarkEnd w:id="40"/>
     </w:p>
     <w:p>
       <w:pPr>
@@ -1742,7 +2115,19 @@
         </w:numPr>
       </w:pPr>
       <w:r>
-        <w:t xml:space="preserve">Restatement Second Agency §388 (“restitutionary relief in the form of disgorgement of profit”);</w:t>
+        <w:t xml:space="preserve">Restatement Second Agency §388 (</w:t>
+      </w:r>
+      <w:r>
+        <w:t xml:space="preserve">“</w:t>
+      </w:r>
+      <w:r>
+        <w:t xml:space="preserve">restitutionary relief in the form of disgorgement of profit</w:t>
+      </w:r>
+      <w:r>
+        <w:t xml:space="preserve">”</w:t>
+      </w:r>
+      <w:r>
+        <w:t xml:space="preserve">);</w:t>
       </w:r>
     </w:p>
     <w:p>
@@ -1754,7 +2139,19 @@
         </w:numPr>
       </w:pPr>
       <w:r>
-        <w:t xml:space="preserve">Restatement Third Law Governing Lawyers §60 (“lawyer who uses confidential information of a client for the lawyer’s pecuniary gain other than in the practice of law must account to the client for any profits made”)</w:t>
+        <w:t xml:space="preserve">Restatement Third Law Governing Lawyers §60 (</w:t>
+      </w:r>
+      <w:r>
+        <w:t xml:space="preserve">“</w:t>
+      </w:r>
+      <w:r>
+        <w:t xml:space="preserve">lawyer who uses confidential information of a client for the lawyer’s pecuniary gain other than in the practice of law must account to the client for any profits made</w:t>
+      </w:r>
+      <w:r>
+        <w:t xml:space="preserve">”</w:t>
+      </w:r>
+      <w:r>
+        <w:t xml:space="preserve">)</w:t>
       </w:r>
     </w:p>
     <w:p>
@@ -1774,7 +2171,7 @@
         <w:t xml:space="preserve"> </w:t>
       </w:r>
       <w:r>
-        <w:t xml:space="preserve">to the client's disadvantage."</w:t>
+        <w:t xml:space="preserve">to the client’s disadvantage."</w:t>
       </w:r>
     </w:p>
     <w:p>
@@ -1782,24 +2179,24 @@
         <w:pStyle w:val="BodyText"/>
       </w:pPr>
       <w:r>
-        <w:t xml:space="preserve">Easiest to remember it this way: DON'T USE OR DISCLOSE CONFIDENTIAL INFORMATION.</w:t>
-      </w:r>
-      <w:r>
-        <w:t xml:space="preserve"> </w:t>
-      </w:r>
-      <w:r>
-        <w:t xml:space="preserve">What's confidential? Almost everything.</w:t>
+        <w:t xml:space="preserve">Easiest to remember it this way: Don’t use or disclose confidential information.</w:t>
+      </w:r>
+      <w:r>
+        <w:t xml:space="preserve"> </w:t>
+      </w:r>
+      <w:r>
+        <w:t xml:space="preserve">What’s confidential? Almost everything.</w:t>
       </w:r>
     </w:p>
     <w:p>
       <w:pPr>
         <w:pStyle w:val="Heading4"/>
       </w:pPr>
-      <w:bookmarkStart w:id="38" w:name="exceptions"/>
-      <w:bookmarkEnd w:id="38"/>
+      <w:bookmarkStart w:id="41" w:name="exceptions"/>
       <w:r>
         <w:t xml:space="preserve">Exceptions</w:t>
       </w:r>
+      <w:bookmarkEnd w:id="41"/>
     </w:p>
     <w:p>
       <w:pPr>
@@ -1812,7 +2209,7 @@
         <w:t xml:space="preserve"> </w:t>
       </w:r>
       <w:r>
-        <w:t xml:space="preserve">"</w:t>
+        <w:t xml:space="preserve">“</w:t>
       </w:r>
       <w:r>
         <w:rPr>
@@ -1821,7 +2218,10 @@
         <w:t xml:space="preserve">except as permitted or required by these Rules</w:t>
       </w:r>
       <w:r>
-        <w:t xml:space="preserve">."</w:t>
+        <w:t xml:space="preserve">.</w:t>
+      </w:r>
+      <w:r>
+        <w:t xml:space="preserve">”</w:t>
       </w:r>
       <w:r>
         <w:t xml:space="preserve"> </w:t>
@@ -1864,11 +2264,11 @@
       <w:pPr>
         <w:pStyle w:val="Heading5"/>
       </w:pPr>
-      <w:bookmarkStart w:id="39" w:name="exceptions-found-in-other-model-rules"/>
-      <w:bookmarkEnd w:id="39"/>
+      <w:bookmarkStart w:id="42" w:name="exceptions-found-in-other-model-rules"/>
       <w:r>
         <w:t xml:space="preserve">Exceptions Found In Other Model Rules</w:t>
       </w:r>
+      <w:bookmarkEnd w:id="42"/>
     </w:p>
     <w:p>
       <w:pPr>
@@ -1950,7 +2350,16 @@
         </w:numPr>
       </w:pPr>
       <w:r>
-        <w:t xml:space="preserve">ABA Canons of Professional Ethics (1908): “The Lawyer should refrain from</w:t>
+        <w:t xml:space="preserve">ABA Canons of Professional Ethics (1908):</w:t>
+      </w:r>
+      <w:r>
+        <w:t xml:space="preserve"> </w:t>
+      </w:r>
+      <w:r>
+        <w:t xml:space="preserve">“</w:t>
+      </w:r>
+      <w:r>
+        <w:t xml:space="preserve">The Lawyer should refrain from</w:t>
       </w:r>
       <w:r>
         <w:t xml:space="preserve"> </w:t>
@@ -1965,7 +2374,10 @@
         <w:t xml:space="preserve"> </w:t>
       </w:r>
       <w:r>
-        <w:t xml:space="preserve">whereby for his personal benefit or gain he abuses or takes advantage of the confidence reposed in him by his client.”</w:t>
+        <w:t xml:space="preserve">whereby for his personal benefit or gain he abuses or takes advantage of the confidence reposed in him by his client.</w:t>
+      </w:r>
+      <w:r>
+        <w:t xml:space="preserve">”</w:t>
       </w:r>
     </w:p>
     <w:p>
@@ -1977,7 +2389,19 @@
         </w:numPr>
       </w:pPr>
       <w:r>
-        <w:t xml:space="preserve">Model Code DR 4-101(B)(3) (1981) (equally definitive) absent informed client consent, a lawyer may not “knowingly … use a confidence or secret of his client for the advantage of himself or of a third person.”</w:t>
+        <w:t xml:space="preserve">Model Code DR 4-101(B)(3) (1981) (equally definitive) absent informed client consent, a lawyer may not</w:t>
+      </w:r>
+      <w:r>
+        <w:t xml:space="preserve"> </w:t>
+      </w:r>
+      <w:r>
+        <w:t xml:space="preserve">“</w:t>
+      </w:r>
+      <w:r>
+        <w:t xml:space="preserve">knowingly … use a confidence or secret of his client for the advantage of himself or of a third person.</w:t>
+      </w:r>
+      <w:r>
+        <w:t xml:space="preserve">”</w:t>
       </w:r>
     </w:p>
     <w:p>
@@ -1988,7 +2412,16 @@
         </w:numPr>
       </w:pPr>
       <w:r>
-        <w:t xml:space="preserve">Model rule 1.8(b) lawyer “shall not use information relating to representation of a client</w:t>
+        <w:t xml:space="preserve">Model rule 1.8(b) lawyer</w:t>
+      </w:r>
+      <w:r>
+        <w:t xml:space="preserve"> </w:t>
+      </w:r>
+      <w:r>
+        <w:t xml:space="preserve">“</w:t>
+      </w:r>
+      <w:r>
+        <w:t xml:space="preserve">shall not use information relating to representation of a client</w:t>
       </w:r>
       <w:r>
         <w:t xml:space="preserve"> </w:t>
@@ -2003,18 +2436,27 @@
         <w:t xml:space="preserve"> </w:t>
       </w:r>
       <w:r>
-        <w:t xml:space="preserve">of the client” unless client consents.</w:t>
+        <w:t xml:space="preserve">of the client</w:t>
+      </w:r>
+      <w:r>
+        <w:t xml:space="preserve">”</w:t>
+      </w:r>
+      <w:r>
+        <w:t xml:space="preserve"> </w:t>
+      </w:r>
+      <w:r>
+        <w:t xml:space="preserve">unless client consents.</w:t>
       </w:r>
     </w:p>
     <w:p>
       <w:pPr>
         <w:pStyle w:val="Heading4"/>
       </w:pPr>
-      <w:bookmarkStart w:id="40" w:name="client-confidences"/>
-      <w:bookmarkEnd w:id="40"/>
+      <w:bookmarkStart w:id="43" w:name="client-confidences"/>
       <w:r>
         <w:t xml:space="preserve">Client Confidences</w:t>
       </w:r>
+      <w:bookmarkEnd w:id="43"/>
     </w:p>
     <w:p>
       <w:pPr>
@@ -2025,7 +2467,16 @@
         </w:numPr>
       </w:pPr>
       <w:r>
-        <w:t xml:space="preserve">Model Rule 1.6: "A lawyer shall not</w:t>
+        <w:t xml:space="preserve">Model Rule 1.6:</w:t>
+      </w:r>
+      <w:r>
+        <w:t xml:space="preserve"> </w:t>
+      </w:r>
+      <w:r>
+        <w:t xml:space="preserve">“</w:t>
+      </w:r>
+      <w:r>
+        <w:t xml:space="preserve">A lawyer shall not</w:t>
       </w:r>
       <w:r>
         <w:t xml:space="preserve"> </w:t>
@@ -2040,7 +2491,10 @@
         <w:t xml:space="preserve"> </w:t>
       </w:r>
       <w:r>
-        <w:t xml:space="preserve">information . . ."</w:t>
+        <w:t xml:space="preserve">information . . .</w:t>
+      </w:r>
+      <w:r>
+        <w:t xml:space="preserve">”</w:t>
       </w:r>
     </w:p>
     <w:p>
@@ -2052,7 +2506,16 @@
         </w:numPr>
       </w:pPr>
       <w:r>
-        <w:t xml:space="preserve">Model Rule 1.8(b): "A lawyer shall not</w:t>
+        <w:t xml:space="preserve">Model Rule 1.8(b):</w:t>
+      </w:r>
+      <w:r>
+        <w:t xml:space="preserve"> </w:t>
+      </w:r>
+      <w:r>
+        <w:t xml:space="preserve">“</w:t>
+      </w:r>
+      <w:r>
+        <w:t xml:space="preserve">A lawyer shall not</w:t>
       </w:r>
       <w:r>
         <w:t xml:space="preserve"> </w:t>
@@ -2067,7 +2530,10 @@
         <w:t xml:space="preserve"> </w:t>
       </w:r>
       <w:r>
-        <w:t xml:space="preserve">information . . ."</w:t>
+        <w:t xml:space="preserve">information . . .</w:t>
+      </w:r>
+      <w:r>
+        <w:t xml:space="preserve">”</w:t>
       </w:r>
     </w:p>
     <w:p>
@@ -2114,18 +2580,30 @@
         <w:t xml:space="preserve"> </w:t>
       </w:r>
       <w:r>
-        <w:t xml:space="preserve">Confidential information, or “information relating to the representation of a client."</w:t>
+        <w:t xml:space="preserve">Confidential information, or</w:t>
+      </w:r>
+      <w:r>
+        <w:t xml:space="preserve"> </w:t>
+      </w:r>
+      <w:r>
+        <w:t xml:space="preserve">“</w:t>
+      </w:r>
+      <w:r>
+        <w:t xml:space="preserve">information relating to the representation of a client.</w:t>
+      </w:r>
+      <w:r>
+        <w:t xml:space="preserve">”</w:t>
       </w:r>
     </w:p>
     <w:p>
       <w:pPr>
         <w:pStyle w:val="Heading3"/>
       </w:pPr>
-      <w:bookmarkStart w:id="41" w:name="model-rule-1.8c-gifts"/>
-      <w:bookmarkEnd w:id="41"/>
+      <w:bookmarkStart w:id="44" w:name="model-rule-1.8c-gifts"/>
       <w:r>
         <w:t xml:space="preserve">Model Rule 1.8(c): Gifts</w:t>
       </w:r>
+      <w:bookmarkEnd w:id="44"/>
     </w:p>
     <w:p>
       <w:pPr>
@@ -2212,13 +2690,31 @@
         <w:t xml:space="preserve"> </w:t>
       </w:r>
       <w:r>
-        <w:t xml:space="preserve">or ask to be written into their client's wills,</w:t>
-      </w:r>
-      <w:r>
-        <w:t xml:space="preserve"> </w:t>
-      </w:r>
-      <w:r>
-        <w:t xml:space="preserve">or prepare "an instrument" giving the lawyer any substantial gift,</w:t>
+        <w:t xml:space="preserve">or ask to be written into their client’s wills,</w:t>
+      </w:r>
+      <w:r>
+        <w:t xml:space="preserve"> </w:t>
+      </w:r>
+      <w:r>
+        <w:t xml:space="preserve">or prepare</w:t>
+      </w:r>
+      <w:r>
+        <w:t xml:space="preserve"> </w:t>
+      </w:r>
+      <w:r>
+        <w:t xml:space="preserve">“</w:t>
+      </w:r>
+      <w:r>
+        <w:t xml:space="preserve">an instrument</w:t>
+      </w:r>
+      <w:r>
+        <w:t xml:space="preserve">”</w:t>
+      </w:r>
+      <w:r>
+        <w:t xml:space="preserve"> </w:t>
+      </w:r>
+      <w:r>
+        <w:t xml:space="preserve">giving the lawyer any substantial gift,</w:t>
       </w:r>
       <w:r>
         <w:t xml:space="preserve"> </w:t>
@@ -2241,19 +2737,37 @@
         <w:pStyle w:val="BodyText"/>
       </w:pPr>
       <w:r>
-        <w:t xml:space="preserve">The Restatement of the Law Governing Lawyers says unless the lawyer is a “relative or other natural object of the client’s generosity.” so the key blanket prohibitions go like this:</w:t>
-      </w:r>
-      <w:r>
-        <w:t xml:space="preserve"> </w:t>
-      </w:r>
-      <w:r>
-        <w:t xml:space="preserve">Unless you are a relative or other natural object of the client’s generosity,</w:t>
-      </w:r>
-      <w:r>
-        <w:t xml:space="preserve"> </w:t>
-      </w:r>
-      <w:r>
-        <w:t xml:space="preserve">do not solicit gifts or prepare instruments giving the lawyer</w:t>
+        <w:t xml:space="preserve">The Restatement of the Law Governing Lawyers says that</w:t>
+      </w:r>
+      <w:r>
+        <w:t xml:space="preserve"> </w:t>
+      </w:r>
+      <w:r>
+        <w:t xml:space="preserve">unless the lawyer is a</w:t>
+      </w:r>
+      <w:r>
+        <w:t xml:space="preserve"> </w:t>
+      </w:r>
+      <w:r>
+        <w:t xml:space="preserve">“</w:t>
+      </w:r>
+      <w:r>
+        <w:t xml:space="preserve">relative or other natural object of the client’s generosity,</w:t>
+      </w:r>
+      <w:r>
+        <w:t xml:space="preserve">”</w:t>
+      </w:r>
+      <w:r>
+        <w:t xml:space="preserve"> </w:t>
+      </w:r>
+      <w:r>
+        <w:t xml:space="preserve">the lawyer may not</w:t>
+      </w:r>
+      <w:r>
+        <w:t xml:space="preserve"> </w:t>
+      </w:r>
+      <w:r>
+        <w:t xml:space="preserve">solicit gifts or prepare instruments giving the lawyer</w:t>
       </w:r>
       <w:r>
         <w:t xml:space="preserve"> </w:t>
@@ -2280,11 +2794,11 @@
       <w:pPr>
         <w:pStyle w:val="Heading4"/>
       </w:pPr>
-      <w:bookmarkStart w:id="42" w:name="the-mercedes"/>
-      <w:bookmarkEnd w:id="42"/>
+      <w:bookmarkStart w:id="45" w:name="the-mercedes"/>
       <w:r>
         <w:t xml:space="preserve">The Mercedes</w:t>
       </w:r>
+      <w:bookmarkEnd w:id="45"/>
     </w:p>
     <w:p>
       <w:pPr>
@@ -2334,11 +2848,11 @@
       <w:pPr>
         <w:pStyle w:val="Heading4"/>
       </w:pPr>
-      <w:bookmarkStart w:id="43" w:name="the-rolex"/>
-      <w:bookmarkEnd w:id="43"/>
+      <w:bookmarkStart w:id="46" w:name="the-rolex"/>
       <w:r>
         <w:t xml:space="preserve">The Rolex</w:t>
       </w:r>
+      <w:bookmarkEnd w:id="46"/>
     </w:p>
     <w:p>
       <w:pPr>
@@ -2389,13 +2903,13 @@
         <w:pStyle w:val="FirstParagraph"/>
       </w:pPr>
       <w:r>
-        <w:t xml:space="preserve">If the lawyer doesn't solicit the substantial gift</w:t>
-      </w:r>
-      <w:r>
-        <w:t xml:space="preserve"> </w:t>
-      </w:r>
-      <w:r>
-        <w:t xml:space="preserve">and doesn't prepare any instrument</w:t>
+        <w:t xml:space="preserve">If the lawyer doesn’t solicit the substantial gift</w:t>
+      </w:r>
+      <w:r>
+        <w:t xml:space="preserve"> </w:t>
+      </w:r>
+      <w:r>
+        <w:t xml:space="preserve">and doesn’t prepare any instrument</w:t>
       </w:r>
       <w:r>
         <w:t xml:space="preserve"> </w:t>
@@ -2419,13 +2933,22 @@
         <w:t xml:space="preserve"> </w:t>
       </w:r>
       <w:r>
-        <w:t xml:space="preserve">with the big caveat contained in rule 1.8, comment 6.</w:t>
-      </w:r>
-      <w:r>
-        <w:t xml:space="preserve"> </w:t>
-      </w:r>
-      <w:r>
-        <w:t xml:space="preserve">Namely, that the gift “may be voidable by the client</w:t>
+        <w:t xml:space="preserve">with the big caveat contained in Model Rule 1.8, comment 6.</w:t>
+      </w:r>
+      <w:r>
+        <w:t xml:space="preserve"> </w:t>
+      </w:r>
+      <w:r>
+        <w:t xml:space="preserve">Namely, that the gift</w:t>
+      </w:r>
+      <w:r>
+        <w:t xml:space="preserve"> </w:t>
+      </w:r>
+      <w:r>
+        <w:t xml:space="preserve">“</w:t>
+      </w:r>
+      <w:r>
+        <w:t xml:space="preserve">may be voidable by the client</w:t>
       </w:r>
       <w:r>
         <w:t xml:space="preserve"> </w:t>
@@ -2437,7 +2960,10 @@
         <w:t xml:space="preserve"> </w:t>
       </w:r>
       <w:r>
-        <w:t xml:space="preserve">which treats client gifts as presumptively fraudulent.”</w:t>
+        <w:t xml:space="preserve">which treats client gifts as presumptively fraudulent.</w:t>
+      </w:r>
+      <w:r>
+        <w:t xml:space="preserve">”</w:t>
       </w:r>
     </w:p>
     <w:p>
@@ -2470,11 +2996,11 @@
       <w:pPr>
         <w:pStyle w:val="Heading4"/>
       </w:pPr>
-      <w:bookmarkStart w:id="44" w:name="the-rearview-mirror"/>
-      <w:bookmarkEnd w:id="44"/>
+      <w:bookmarkStart w:id="47" w:name="the-rearview-mirror"/>
       <w:r>
         <w:t xml:space="preserve">The Rearview Mirror</w:t>
       </w:r>
+      <w:bookmarkEnd w:id="47"/>
     </w:p>
     <w:p>
       <w:pPr>
@@ -2508,13 +3034,19 @@
         <w:t xml:space="preserve"> </w:t>
       </w:r>
       <w:r>
-        <w:t xml:space="preserve">Years later, the client's heirs will ask:</w:t>
-      </w:r>
-      <w:r>
-        <w:t xml:space="preserve"> </w:t>
-      </w:r>
-      <w:r>
-        <w:t xml:space="preserve">“What happened to Dad’s Rolex?”</w:t>
+        <w:t xml:space="preserve">Years later, the client’s heirs will ask:</w:t>
+      </w:r>
+      <w:r>
+        <w:t xml:space="preserve"> </w:t>
+      </w:r>
+      <w:r>
+        <w:t xml:space="preserve">“</w:t>
+      </w:r>
+      <w:r>
+        <w:t xml:space="preserve">What happened to Dad’s Rolex?</w:t>
+      </w:r>
+      <w:r>
+        <w:t xml:space="preserve">”</w:t>
       </w:r>
     </w:p>
     <w:p>
@@ -2522,7 +3054,31 @@
         <w:pStyle w:val="BodyText"/>
       </w:pPr>
       <w:r>
-        <w:t xml:space="preserve">"Oh," someone screams, "the LAWYER GOT IT."</w:t>
+        <w:t xml:space="preserve">“</w:t>
+      </w:r>
+      <w:r>
+        <w:t xml:space="preserve">Oh,</w:t>
+      </w:r>
+      <w:r>
+        <w:t xml:space="preserve">”</w:t>
+      </w:r>
+      <w:r>
+        <w:t xml:space="preserve"> </w:t>
+      </w:r>
+      <w:r>
+        <w:t xml:space="preserve">someone screams,</w:t>
+      </w:r>
+      <w:r>
+        <w:t xml:space="preserve"> </w:t>
+      </w:r>
+      <w:r>
+        <w:t xml:space="preserve">“</w:t>
+      </w:r>
+      <w:r>
+        <w:t xml:space="preserve">the lawyer got it!</w:t>
+      </w:r>
+      <w:r>
+        <w:t xml:space="preserve">”</w:t>
       </w:r>
       <w:r>
         <w:t xml:space="preserve"> </w:t>
@@ -2534,26 +3090,26 @@
         <w:t xml:space="preserve"> </w:t>
       </w:r>
       <w:r>
-        <w:t xml:space="preserve">but the client's family may sue him in equity for exercising undue influence on Dad.</w:t>
+        <w:t xml:space="preserve">but the client’s family may sue him in equity for exercising undue influence on dear old grandpa.</w:t>
       </w:r>
     </w:p>
     <w:p>
       <w:pPr>
         <w:pStyle w:val="Heading4"/>
       </w:pPr>
-      <w:bookmarkStart w:id="45" w:name="rlgl-3rd-1271"/>
-      <w:bookmarkEnd w:id="45"/>
+      <w:bookmarkStart w:id="48" w:name="rlgl-3rd-1271"/>
       <w:r>
         <w:t xml:space="preserve">RLGL 3rd § 127(1)  </w:t>
       </w:r>
+      <w:bookmarkEnd w:id="48"/>
     </w:p>
     <w:p>
       <w:pPr>
         <w:pStyle w:val="FirstParagraph"/>
       </w:pPr>
       <w:r>
-        <w:t xml:space="preserve">A lawyer may not prepare any instrument effecting any gift from a client to the lawyer, including a testamentary gift, unless the lawyer is a relative or other natural object of the client's generosity</w:t>
+        <w:t xml:space="preserve">A lawyer may not prepare any instrument effecting any gift from a client to the lawyer, including a testamentary gift, unless the lawyer is a relative or other natural object of the client’s generosity</w:t>
       </w:r>
       <w:r>
         <w:t xml:space="preserve"> </w:t>
@@ -2594,7 +3150,25 @@
         <w:t xml:space="preserve"> </w:t>
       </w:r>
       <w:r>
-        <w:t xml:space="preserve">unless the lawyer is "like family" to the client,</w:t>
+        <w:t xml:space="preserve">unless the lawyer is</w:t>
+      </w:r>
+      <w:r>
+        <w:t xml:space="preserve"> </w:t>
+      </w:r>
+      <w:r>
+        <w:t xml:space="preserve">“</w:t>
+      </w:r>
+      <w:r>
+        <w:t xml:space="preserve">like family</w:t>
+      </w:r>
+      <w:r>
+        <w:t xml:space="preserve">”</w:t>
+      </w:r>
+      <w:r>
+        <w:t xml:space="preserve"> </w:t>
+      </w:r>
+      <w:r>
+        <w:t xml:space="preserve">to the client,</w:t>
       </w:r>
       <w:r>
         <w:t xml:space="preserve"> </w:t>
@@ -2608,7 +3182,7 @@
         <w:pStyle w:val="BodyText"/>
       </w:pPr>
       <w:r>
-        <w:t xml:space="preserve">If the lawyer prepares her father's will,</w:t>
+        <w:t xml:space="preserve">If the lawyer prepares her father’s will,</w:t>
       </w:r>
       <w:r>
         <w:t xml:space="preserve"> </w:t>
@@ -2620,7 +3194,7 @@
         <w:t xml:space="preserve"> </w:t>
       </w:r>
       <w:r>
-        <w:t xml:space="preserve">and a fourth of his estate to each of the lawyer's brothers.</w:t>
+        <w:t xml:space="preserve">and a fourth of his estate to each of the lawyer’s brothers.</w:t>
       </w:r>
       <w:r>
         <w:t xml:space="preserve"> </w:t>
@@ -2633,22 +3207,22 @@
       <w:pPr>
         <w:pStyle w:val="Heading4"/>
       </w:pPr>
-      <w:bookmarkStart w:id="46" w:name="rlgl-3rd-1272"/>
-      <w:bookmarkEnd w:id="46"/>
+      <w:bookmarkStart w:id="49" w:name="rlgl-3rd-1272"/>
       <w:r>
         <w:t xml:space="preserve">RLGL 3rd § 127(2)  </w:t>
       </w:r>
+      <w:bookmarkEnd w:id="49"/>
     </w:p>
     <w:p>
       <w:pPr>
         <w:pStyle w:val="Heading6"/>
       </w:pPr>
-      <w:bookmarkStart w:id="47" w:name="client-gift-to-a-lawyer"/>
-      <w:bookmarkEnd w:id="47"/>
+      <w:bookmarkStart w:id="50" w:name="client-gift-to-a-lawyer"/>
       <w:r>
         <w:t xml:space="preserve">Client Gift to a Lawyer</w:t>
       </w:r>
+      <w:bookmarkEnd w:id="50"/>
     </w:p>
     <w:p>
       <w:pPr>
@@ -2673,7 +3247,7 @@
         </w:numPr>
       </w:pPr>
       <w:r>
-        <w:t xml:space="preserve">the lawyer is a relative or other natural object of the client's generosity;</w:t>
+        <w:t xml:space="preserve">the lawyer is a relative or other natural object of the client’s generosity;</w:t>
       </w:r>
     </w:p>
     <w:p>
@@ -2767,7 +3341,7 @@
         <w:t xml:space="preserve"> </w:t>
       </w:r>
       <w:r>
-        <w:t xml:space="preserve">and because of the common law's equitable doctrine of undue influence,</w:t>
+        <w:t xml:space="preserve">and because of the common law’s equitable doctrine of undue influence,</w:t>
       </w:r>
       <w:r>
         <w:t xml:space="preserve"> </w:t>
@@ -2825,11 +3399,11 @@
       <w:pPr>
         <w:pStyle w:val="Heading4"/>
       </w:pPr>
-      <w:bookmarkStart w:id="48" w:name="doctrine-of-undue-influence"/>
-      <w:bookmarkEnd w:id="48"/>
+      <w:bookmarkStart w:id="51" w:name="doctrine-of-undue-influence"/>
       <w:r>
         <w:t xml:space="preserve">Doctrine of Undue Influence</w:t>
       </w:r>
+      <w:bookmarkEnd w:id="51"/>
     </w:p>
     <w:p>
       <w:pPr>
@@ -2849,7 +3423,7 @@
       <w:r>
         <w:t xml:space="preserve"> </w:t>
       </w:r>
-      <w:hyperlink r:id="rId49">
+      <w:hyperlink r:id="rId52">
         <w:r>
           <w:rPr>
             <w:rStyle w:val="Hyperlink"/>
@@ -2862,11 +3436,11 @@
       <w:pPr>
         <w:pStyle w:val="Heading5"/>
       </w:pPr>
-      <w:bookmarkStart w:id="50" w:name="presumptively-invalid-.-.-."/>
-      <w:bookmarkEnd w:id="50"/>
+      <w:bookmarkStart w:id="53" w:name="presumptively-invalid-.-.-."/>
       <w:r>
         <w:t xml:space="preserve">Presumptively Invalid . . .</w:t>
       </w:r>
+      <w:bookmarkEnd w:id="53"/>
     </w:p>
     <w:p>
       <w:pPr>
@@ -2896,11 +3470,11 @@
       <w:pPr>
         <w:pStyle w:val="Heading4"/>
       </w:pPr>
-      <w:bookmarkStart w:id="51" w:name="testamentary-gifts-lawyer-as-executor"/>
-      <w:bookmarkEnd w:id="51"/>
+      <w:bookmarkStart w:id="54" w:name="testamentary-gifts-lawyer-as-executor"/>
       <w:r>
         <w:t xml:space="preserve">Testamentary Gifts &amp; Lawyer As Executor</w:t>
       </w:r>
+      <w:bookmarkEnd w:id="54"/>
     </w:p>
     <w:p>
       <w:pPr>
@@ -2915,7 +3489,16 @@
         <w:pStyle w:val="BodyText"/>
       </w:pPr>
       <w:r>
-        <w:t xml:space="preserve">Model Rule 1.8, Comment [8]: “does not prohibit a lawyer</w:t>
+        <w:t xml:space="preserve">Model Rule 1.8, Comment [8]:</w:t>
+      </w:r>
+      <w:r>
+        <w:t xml:space="preserve"> </w:t>
+      </w:r>
+      <w:r>
+        <w:t xml:space="preserve">“</w:t>
+      </w:r>
+      <w:r>
+        <w:t xml:space="preserve">does not prohibit a lawyer</w:t>
       </w:r>
       <w:r>
         <w:t xml:space="preserve"> </w:t>
@@ -2927,7 +3510,10 @@
         <w:t xml:space="preserve"> </w:t>
       </w:r>
       <w:r>
-        <w:t xml:space="preserve">named as executor of the client’s estate”</w:t>
+        <w:t xml:space="preserve">named as executor of the client’s estate</w:t>
+      </w:r>
+      <w:r>
+        <w:t xml:space="preserve">”</w:t>
       </w:r>
       <w:r>
         <w:t xml:space="preserve"> </w:t>
@@ -2939,7 +3525,7 @@
         <w:t xml:space="preserve"> </w:t>
       </w:r>
       <w:r>
-        <w:t xml:space="preserve">But see Rule 1.7 conflict of interest!</w:t>
+        <w:t xml:space="preserve">But see Model Rule 1.7 conflict of interest!</w:t>
       </w:r>
     </w:p>
     <w:p>
@@ -2947,7 +3533,19 @@
         <w:pStyle w:val="BodyText"/>
       </w:pPr>
       <w:r>
-        <w:t xml:space="preserve">Comment [8] requires the lawyer to secure the client’s “informed consent”</w:t>
+        <w:t xml:space="preserve">Comment [8] requires the lawyer to secure the client’s</w:t>
+      </w:r>
+      <w:r>
+        <w:t xml:space="preserve"> </w:t>
+      </w:r>
+      <w:r>
+        <w:t xml:space="preserve">“</w:t>
+      </w:r>
+      <w:r>
+        <w:t xml:space="preserve">informed consent</w:t>
+      </w:r>
+      <w:r>
+        <w:t xml:space="preserve">”</w:t>
       </w:r>
       <w:r>
         <w:t xml:space="preserve"> </w:t>
@@ -2968,11 +3566,11 @@
       <w:pPr>
         <w:pStyle w:val="Heading3"/>
       </w:pPr>
-      <w:bookmarkStart w:id="52" w:name="model-rule-1.8d-literary-rights"/>
-      <w:bookmarkEnd w:id="52"/>
+      <w:bookmarkStart w:id="55" w:name="model-rule-1.8d-literary-rights"/>
       <w:r>
         <w:t xml:space="preserve">Model Rule 1.8(d): Literary Rights</w:t>
       </w:r>
+      <w:bookmarkEnd w:id="55"/>
     </w:p>
     <w:p>
       <w:pPr>
@@ -3011,7 +3609,7 @@
         <w:t xml:space="preserve"> </w:t>
       </w:r>
       <w:r>
-        <w:t xml:space="preserve">a lawyer can't make a deal for a story based on the representation.</w:t>
+        <w:t xml:space="preserve">a lawyer can’t make a deal for a story based on the representation.</w:t>
       </w:r>
     </w:p>
     <w:p>
@@ -3031,39 +3629,63 @@
         <w:t xml:space="preserve"> </w:t>
       </w:r>
       <w:r>
-        <w:t xml:space="preserve">In this case a conflict between what makes the best book or movie deal versus what is the best outcome for the client.</w:t>
-      </w:r>
-      <w:r>
-        <w:t xml:space="preserve"> </w:t>
-      </w:r>
-      <w:r>
-        <w:t xml:space="preserve">The best entertainment properties tend to be about guilty people who get off (O.J.) or innocent people who go to jail (</w:t>
+        <w:t xml:space="preserve">In this case, a conflict between what makes the best book or movie deal</w:t>
+      </w:r>
+      <w:r>
+        <w:t xml:space="preserve"> </w:t>
+      </w:r>
+      <w:r>
+        <w:t xml:space="preserve">versus what is the best outcome for the client.</w:t>
+      </w:r>
+      <w:r>
+        <w:t xml:space="preserve"> </w:t>
+      </w:r>
+      <w:r>
+        <w:t xml:space="preserve">The best entertainment properties tend to be about guilty people who get off (O.J.)</w:t>
+      </w:r>
+      <w:r>
+        <w:t xml:space="preserve"> </w:t>
+      </w:r>
+      <w:r>
+        <w:t xml:space="preserve">or innocent people who go to jail (</w:t>
       </w:r>
       <w:r>
         <w:rPr>
           <w:i/>
         </w:rPr>
-        <w:t xml:space="preserve">Making A Murderer</w:t>
-      </w:r>
-      <w:r>
-        <w:t xml:space="preserve">.</w:t>
-      </w:r>
-      <w:r>
-        <w:t xml:space="preserve"> </w:t>
-      </w:r>
-      <w:r>
-        <w:t xml:space="preserve">So the ABA does not want a trial lawyer who may see herself as the hero of this trial-based with a pretty good settlement offer? Or faced with the knowledge that good trial movies don’t typically end in confidential settlement agreements.</w:t>
+        <w:t xml:space="preserve">Making A Murderer?</w:t>
+      </w:r>
+      <w:r>
+        <w:t xml:space="preserve">).</w:t>
+      </w:r>
+      <w:r>
+        <w:t xml:space="preserve"> </w:t>
+      </w:r>
+      <w:r>
+        <w:t xml:space="preserve">So the ABA does not want a trial lawyer, who may see herself</w:t>
+      </w:r>
+      <w:r>
+        <w:t xml:space="preserve"> </w:t>
+      </w:r>
+      <w:r>
+        <w:t xml:space="preserve">as the hero of this trial, deciding on what makes for a good settlement offer?</w:t>
+      </w:r>
+      <w:r>
+        <w:t xml:space="preserve"> </w:t>
+      </w:r>
+      <w:r>
+        <w:t xml:space="preserve">TV courtroom dramas and legal thrillers don’t typically end in confidential settlement agreements.</w:t>
       </w:r>
     </w:p>
     <w:p>
       <w:pPr>
         <w:pStyle w:val="Heading4"/>
       </w:pPr>
-      <w:bookmarkStart w:id="53" w:name="reversal-of-fortune"/>
-      <w:bookmarkEnd w:id="53"/>
+      <w:bookmarkStart w:id="56" w:name="reversal-of-fortune"/>
       <w:r>
         <w:t xml:space="preserve">Reversal of Fortune</w:t>
       </w:r>
+      <w:bookmarkEnd w:id="56"/>
     </w:p>
     <w:p>
       <w:pPr>
@@ -3078,7 +3700,21 @@
         <w:pStyle w:val="BodyText"/>
       </w:pPr>
       <w:r>
-        <w:t xml:space="preserve">One example, Alan Dershowitz. Dershowitz represented Claus von Bülow, a British socialite, who had been found guilty for attempted murder of his wife, Sunny von Bülow, who went into a coma in Newport, Rhode Island, in 1980 (and later died in 2008).</w:t>
+        <w:t xml:space="preserve">One example, Alan Dershowitz. Dershowitz represented</w:t>
+      </w:r>
+      <w:r>
+        <w:t xml:space="preserve"> </w:t>
+      </w:r>
+      <w:hyperlink r:id="rId57">
+        <w:r>
+          <w:rPr>
+            <w:rStyle w:val="Hyperlink"/>
+          </w:rPr>
+          <w:t xml:space="preserve">Claus von Bülow</w:t>
+        </w:r>
+      </w:hyperlink>
+      <w:r>
+        <w:t xml:space="preserve">, a British socialite, who had been found guilty for attempted murder of his wife, Sunny von Bülow, who went into a coma in Newport, Rhode Island, in 1980 (and later died in 2008).</w:t>
       </w:r>
     </w:p>
     <w:p>
@@ -3086,17 +3722,32 @@
         <w:pStyle w:val="BodyText"/>
       </w:pPr>
       <w:r>
-        <w:t xml:space="preserve">Dershowitz had the conviction overturned, and von Bülow was acquitted in a retrial. Dershowitz told the story of the case in his book,</w:t>
-      </w:r>
-      <w:r>
-        <w:t xml:space="preserve"> </w:t>
-      </w:r>
-      <w:r>
-        <w:rPr>
-          <w:i/>
-        </w:rPr>
-        <w:t xml:space="preserve">Reversal of Fortune: Inside the von Bülow case</w:t>
-      </w:r>
+        <w:t xml:space="preserve">Dershowitz had the conviction overturned,</w:t>
+      </w:r>
+      <w:r>
+        <w:t xml:space="preserve"> </w:t>
+      </w:r>
+      <w:r>
+        <w:t xml:space="preserve">and von Bülow was acquitted in a retrial.</w:t>
+      </w:r>
+      <w:r>
+        <w:t xml:space="preserve"> </w:t>
+      </w:r>
+      <w:r>
+        <w:t xml:space="preserve">Dershowitz told the story of the case in his book,</w:t>
+      </w:r>
+      <w:r>
+        <w:t xml:space="preserve"> </w:t>
+      </w:r>
+      <w:hyperlink r:id="rId58">
+        <w:r>
+          <w:rPr>
+            <w:i/>
+            <w:rStyle w:val="Hyperlink"/>
+          </w:rPr>
+          <w:t xml:space="preserve">Reversal of Fortune: Inside the von Bülow case</w:t>
+        </w:r>
+      </w:hyperlink>
       <w:r>
         <w:t xml:space="preserve"> </w:t>
       </w:r>
@@ -3121,14 +3772,32 @@
         <w:t xml:space="preserve"> </w:t>
       </w:r>
       <w:r>
-        <w:t xml:space="preserve">and is a "tacky" self-promoter who writes books about his high-profile cases for money and fame.</w:t>
+        <w:t xml:space="preserve">and is a</w:t>
+      </w:r>
+      <w:r>
+        <w:t xml:space="preserve"> </w:t>
+      </w:r>
+      <w:r>
+        <w:t xml:space="preserve">“</w:t>
+      </w:r>
+      <w:r>
+        <w:t xml:space="preserve">tacky</w:t>
+      </w:r>
+      <w:r>
+        <w:t xml:space="preserve">”</w:t>
+      </w:r>
+      <w:r>
+        <w:t xml:space="preserve"> </w:t>
+      </w:r>
+      <w:r>
+        <w:t xml:space="preserve">self-promoter who writes books about his high-profile cases for money and fame.</w:t>
       </w:r>
     </w:p>
     <w:p>
       <w:pPr>
         <w:pStyle w:val="BodyText"/>
       </w:pPr>
-      <w:hyperlink r:id="rId54">
+      <w:hyperlink r:id="rId59">
         <w:r>
           <w:rPr>
             <w:rStyle w:val="Hyperlink"/>
@@ -3141,11 +3810,11 @@
       <w:pPr>
         <w:pStyle w:val="Heading3"/>
       </w:pPr>
-      <w:bookmarkStart w:id="55" w:name="model-rule-1.8e-financial-assistance-to-client"/>
-      <w:bookmarkEnd w:id="55"/>
+      <w:bookmarkStart w:id="60" w:name="model-rule-1.8e-financial-assistance-to-client"/>
       <w:r>
         <w:t xml:space="preserve">Model Rule 1.8(e): Financial Assistance To Client</w:t>
       </w:r>
+      <w:bookmarkEnd w:id="60"/>
     </w:p>
     <w:p>
       <w:pPr>
@@ -3291,11 +3960,11 @@
       <w:pPr>
         <w:pStyle w:val="Heading3"/>
       </w:pPr>
-      <w:bookmarkStart w:id="56" w:name="model-rule-1.8f"/>
-      <w:bookmarkEnd w:id="56"/>
+      <w:bookmarkStart w:id="61" w:name="model-rule-1.8f"/>
       <w:r>
         <w:t xml:space="preserve">Model Rule 1.8(f)</w:t>
       </w:r>
+      <w:bookmarkEnd w:id="61"/>
     </w:p>
     <w:p>
       <w:pPr>
@@ -3326,7 +3995,7 @@
         </w:numPr>
       </w:pPr>
       <w:r>
-        <w:t xml:space="preserve">there is no interference with the lawyer's independence of professional judgment or with the client-lawyer relationship; and</w:t>
+        <w:t xml:space="preserve">there is no interference with the lawyer’s independence of professional judgment or with the client-lawyer relationship; and</w:t>
       </w:r>
     </w:p>
     <w:p>
@@ -3402,13 +4071,37 @@
         <w:pStyle w:val="FirstParagraph"/>
       </w:pPr>
       <w:r>
-        <w:t xml:space="preserve">Comment 11 describes how lawyers are frequently asked to represent a client under circumstances in which a third person will compensate the lawyer, in whole or in part.</w:t>
-      </w:r>
-      <w:r>
-        <w:t xml:space="preserve"> </w:t>
-      </w:r>
-      <w:r>
-        <w:t xml:space="preserve">The third person might be a relative or friend, an indemnitor (such as a liability insurance company) or a co-client (such as a corporation sued along with one or more of its employees).</w:t>
+        <w:t xml:space="preserve">Comment 11 describes how lawyers are frequently asked</w:t>
+      </w:r>
+      <w:r>
+        <w:t xml:space="preserve"> </w:t>
+      </w:r>
+      <w:r>
+        <w:t xml:space="preserve">to represent a client under circumstances</w:t>
+      </w:r>
+      <w:r>
+        <w:t xml:space="preserve"> </w:t>
+      </w:r>
+      <w:r>
+        <w:t xml:space="preserve">in which a third person will compensate the lawyer, in whole or in part.</w:t>
+      </w:r>
+      <w:r>
+        <w:t xml:space="preserve"> </w:t>
+      </w:r>
+      <w:r>
+        <w:t xml:space="preserve">The third person might be a relative or friend,</w:t>
+      </w:r>
+      <w:r>
+        <w:t xml:space="preserve"> </w:t>
+      </w:r>
+      <w:r>
+        <w:t xml:space="preserve">an indemnitor (such as a liability insurance company)</w:t>
+      </w:r>
+      <w:r>
+        <w:t xml:space="preserve"> </w:t>
+      </w:r>
+      <w:r>
+        <w:t xml:space="preserve">or a co-client (such as a corporation sued along with one or more of its employees).</w:t>
       </w:r>
     </w:p>
     <w:p>
@@ -3464,7 +4157,7 @@
         <w:t xml:space="preserve"> </w:t>
       </w:r>
       <w:r>
-        <w:t xml:space="preserve">with the lawyer's independent professional judgment</w:t>
+        <w:t xml:space="preserve">with the lawyer’s independent professional judgment</w:t>
       </w:r>
       <w:r>
         <w:t xml:space="preserve"> </w:t>
@@ -3476,7 +4169,24 @@
         <w:t xml:space="preserve"> </w:t>
       </w:r>
       <w:r>
-        <w:t xml:space="preserve">See also Rule 5.4(c) (prohibiting interference with a lawyer's professional judgment by one who recommends, employs or pays the lawyer to render legal services for another).</w:t>
+        <w:t xml:space="preserve">See also</w:t>
+      </w:r>
+      <w:r>
+        <w:t xml:space="preserve"> </w:t>
+      </w:r>
+      <w:hyperlink r:id="rId62">
+        <w:r>
+          <w:rPr>
+            <w:rStyle w:val="Hyperlink"/>
+          </w:rPr>
+          <w:t xml:space="preserve">Model Rule 5.4(c)</w:t>
+        </w:r>
+      </w:hyperlink>
+      <w:r>
+        <w:t xml:space="preserve"> </w:t>
+      </w:r>
+      <w:r>
+        <w:t xml:space="preserve">(prohibiting interference with a lawyer’s professional judgment by one who recommends, employs or pays the lawyer to render legal services for another).</w:t>
       </w:r>
     </w:p>
     <w:p>
@@ -3496,7 +4206,7 @@
         <w:t xml:space="preserve"> </w:t>
       </w:r>
       <w:r>
-        <w:t xml:space="preserve">But the same thing happens when Dad pays for Junior's criminal defense lawyer,</w:t>
+        <w:t xml:space="preserve">But the same thing happens when Dad pays for Junior’s criminal defense lawyer,</w:t>
       </w:r>
       <w:r>
         <w:t xml:space="preserve"> </w:t>
@@ -3514,13 +4224,13 @@
         <w:t xml:space="preserve"> </w:t>
       </w:r>
       <w:r>
-        <w:t xml:space="preserve">Maybe he doesn't want his Dad involved?</w:t>
-      </w:r>
-      <w:r>
-        <w:t xml:space="preserve"> </w:t>
-      </w:r>
-      <w:r>
-        <w:t xml:space="preserve">If Junior consents, Dad can't interfere with the representation,</w:t>
+        <w:t xml:space="preserve">Maybe he doesn’t want his Dad involved?</w:t>
+      </w:r>
+      <w:r>
+        <w:t xml:space="preserve"> </w:t>
+      </w:r>
+      <w:r>
+        <w:t xml:space="preserve">If Junior consents, Dad can’t interfere with the representation,</w:t>
       </w:r>
       <w:r>
         <w:t xml:space="preserve"> </w:t>
@@ -3532,18 +4242,18 @@
         <w:t xml:space="preserve"> </w:t>
       </w:r>
       <w:r>
-        <w:t xml:space="preserve">What's confidential? Almost everything.</w:t>
+        <w:t xml:space="preserve">What’s confidential? Almost everything.</w:t>
       </w:r>
     </w:p>
     <w:p>
       <w:pPr>
         <w:pStyle w:val="Heading4"/>
       </w:pPr>
-      <w:bookmarkStart w:id="57" w:name="example"/>
-      <w:bookmarkEnd w:id="57"/>
+      <w:bookmarkStart w:id="63" w:name="example"/>
       <w:r>
         <w:t xml:space="preserve">Example</w:t>
       </w:r>
+      <w:bookmarkEnd w:id="63"/>
     </w:p>
     <w:p>
       <w:pPr>
@@ -3594,13 +4304,13 @@
         <w:t xml:space="preserve"> </w:t>
       </w:r>
       <w:r>
-        <w:t xml:space="preserve">then Mutual will pay Pug's claim for for damages,</w:t>
-      </w:r>
-      <w:r>
-        <w:t xml:space="preserve"> </w:t>
-      </w:r>
-      <w:r>
-        <w:t xml:space="preserve">or hire Lana Lawyer to defend Dan against Pug's lawsuit.</w:t>
+        <w:t xml:space="preserve">then Mutual will pay Pug’s claim for for damages,</w:t>
+      </w:r>
+      <w:r>
+        <w:t xml:space="preserve"> </w:t>
+      </w:r>
+      <w:r>
+        <w:t xml:space="preserve">or hire Lana Lawyer to defend Dan against Pug’s lawsuit.</w:t>
       </w:r>
     </w:p>
     <w:p>
@@ -3638,7 +4348,7 @@
         <w:t xml:space="preserve"> </w:t>
       </w:r>
       <w:r>
-        <w:t xml:space="preserve">she's a super-fiduciary to Dan, even though Dan isn't paying her.</w:t>
+        <w:t xml:space="preserve">she’s a super-fiduciary to Dan, even though Dan isn’t paying her.</w:t>
       </w:r>
     </w:p>
     <w:p>
@@ -3646,7 +4356,7 @@
         <w:pStyle w:val="BodyText"/>
       </w:pPr>
       <w:r>
-        <w:t xml:space="preserve">Yes, and that's the easy part.</w:t>
+        <w:t xml:space="preserve">Yes, and that’s the easy part.</w:t>
       </w:r>
       <w:r>
         <w:t xml:space="preserve"> </w:t>
@@ -3683,11 +4393,11 @@
       <w:pPr>
         <w:pStyle w:val="Heading4"/>
       </w:pPr>
-      <w:bookmarkStart w:id="58" w:name="insurer-retains-lawyer-to-represent-insured"/>
-      <w:bookmarkEnd w:id="58"/>
+      <w:bookmarkStart w:id="64" w:name="insurer-retains-lawyer-to-represent-insured"/>
       <w:r>
         <w:t xml:space="preserve">Insurer Retains Lawyer to Represent Insured</w:t>
       </w:r>
+      <w:bookmarkEnd w:id="64"/>
     </w:p>
     <w:p>
       <w:pPr>
@@ -3757,7 +4467,37 @@
         <w:t xml:space="preserve"> </w:t>
       </w:r>
       <w:r>
-        <w:t xml:space="preserve">The insurer may say, “Settle!” The insured may say, “No way!”</w:t>
+        <w:t xml:space="preserve">The insurer may say,</w:t>
+      </w:r>
+      <w:r>
+        <w:t xml:space="preserve"> </w:t>
+      </w:r>
+      <w:r>
+        <w:t xml:space="preserve">“</w:t>
+      </w:r>
+      <w:r>
+        <w:t xml:space="preserve">Settle!</w:t>
+      </w:r>
+      <w:r>
+        <w:t xml:space="preserve">”</w:t>
+      </w:r>
+      <w:r>
+        <w:t xml:space="preserve"> </w:t>
+      </w:r>
+      <w:r>
+        <w:t xml:space="preserve">The insured may say,</w:t>
+      </w:r>
+      <w:r>
+        <w:t xml:space="preserve"> </w:t>
+      </w:r>
+      <w:r>
+        <w:t xml:space="preserve">“</w:t>
+      </w:r>
+      <w:r>
+        <w:t xml:space="preserve">No way!</w:t>
+      </w:r>
+      <w:r>
+        <w:t xml:space="preserve">”</w:t>
       </w:r>
     </w:p>
     <w:p>
@@ -3799,25 +4539,25 @@
         <w:t xml:space="preserve"> </w:t>
       </w:r>
       <w:r>
-        <w:t xml:space="preserve">it's easiest for Lana Lawyer to assume that she has one client, Dan,</w:t>
-      </w:r>
-      <w:r>
-        <w:t xml:space="preserve"> </w:t>
-      </w:r>
-      <w:r>
-        <w:t xml:space="preserve">and that a third party, Mutual, is paying Dan's legal bills.</w:t>
+        <w:t xml:space="preserve">it’s easiest for Lana Lawyer to assume that she has one client, Dan,</w:t>
+      </w:r>
+      <w:r>
+        <w:t xml:space="preserve"> </w:t>
+      </w:r>
+      <w:r>
+        <w:t xml:space="preserve">and that a third party, Mutual, is paying Dan’s legal bills.</w:t>
       </w:r>
     </w:p>
     <w:p>
       <w:pPr>
         <w:pStyle w:val="Heading4"/>
       </w:pPr>
-      <w:bookmarkStart w:id="59" w:name="insurer-retains-lawyer-to-represent-insured-1"/>
-      <w:bookmarkEnd w:id="59"/>
-      <w:r>
-        <w:t xml:space="preserve">Insurer Retains Lawyer  +      <w:bookmarkStart w:id="65" w:name="insurer-retains-lawyerto-represent-insured"/>
+      <w:r>
+        <w:t xml:space="preserve">Insurer Retains Lawyer  to Represent Insured</w:t>
       </w:r>
+      <w:bookmarkEnd w:id="65"/>
     </w:p>
     <w:p>
       <w:pPr>
@@ -3838,7 +4578,13 @@
         <w:pStyle w:val="BodyText"/>
       </w:pPr>
       <w:r>
-        <w:t xml:space="preserve">Restatement Third says whether the lawyer has one client or two is a matter of insurance law, not the law governing lawyers.</w:t>
+        <w:t xml:space="preserve">Restatement Third says whether the lawyer has one client or two</w:t>
+      </w:r>
+      <w:r>
+        <w:t xml:space="preserve"> </w:t>
+      </w:r>
+      <w:r>
+        <w:t xml:space="preserve">is a matter of insurance law, not the law governing lawyers.</w:t>
       </w:r>
     </w:p>
     <w:p>
@@ -3854,7 +4600,13 @@
         <w:pStyle w:val="BodyText"/>
       </w:pPr>
       <w:r>
-        <w:t xml:space="preserve">Old way to treat the problem was to make it a multiple client problem, but makes the analysis confusing.</w:t>
+        <w:t xml:space="preserve">The old way to treat the problem was to make it a multiple client problem,</w:t>
+      </w:r>
+      <w:r>
+        <w:t xml:space="preserve"> </w:t>
+      </w:r>
+      <w:r>
+        <w:t xml:space="preserve">but that makes the analysis confusing.</w:t>
       </w:r>
     </w:p>
     <w:p>
@@ -3862,7 +4614,55 @@
         <w:pStyle w:val="BodyText"/>
       </w:pPr>
       <w:r>
-        <w:t xml:space="preserve">May lawyer write a report to the insurer if the insured objects under Rule 1.6 (confidentiality)? Normally only the client may tell the lawyer to settle. The insurer may say, “Settle!” The insured may say, “No way!”</w:t>
+        <w:t xml:space="preserve">May lawyer write a report to the insurer</w:t>
+      </w:r>
+      <w:r>
+        <w:t xml:space="preserve"> </w:t>
+      </w:r>
+      <w:r>
+        <w:t xml:space="preserve">if the insured objects under Model Rule 1.6 (confidentiality)?</w:t>
+      </w:r>
+      <w:r>
+        <w:t xml:space="preserve"> </w:t>
+      </w:r>
+      <w:r>
+        <w:t xml:space="preserve">Normally only the client may tell the lawyer to settle.</w:t>
+      </w:r>
+      <w:r>
+        <w:t xml:space="preserve"> </w:t>
+      </w:r>
+      <w:r>
+        <w:t xml:space="preserve">The insurer may say,</w:t>
+      </w:r>
+      <w:r>
+        <w:t xml:space="preserve"> </w:t>
+      </w:r>
+      <w:r>
+        <w:t xml:space="preserve">“</w:t>
+      </w:r>
+      <w:r>
+        <w:t xml:space="preserve">Settle!</w:t>
+      </w:r>
+      <w:r>
+        <w:t xml:space="preserve">”</w:t>
+      </w:r>
+      <w:r>
+        <w:t xml:space="preserve"> </w:t>
+      </w:r>
+      <w:r>
+        <w:t xml:space="preserve">The insured may say,</w:t>
+      </w:r>
+      <w:r>
+        <w:t xml:space="preserve"> </w:t>
+      </w:r>
+      <w:r>
+        <w:t xml:space="preserve">“</w:t>
+      </w:r>
+      <w:r>
+        <w:t xml:space="preserve">No way!</w:t>
+      </w:r>
+      <w:r>
+        <w:t xml:space="preserve">”</w:t>
       </w:r>
     </w:p>
     <w:p>
@@ -3870,7 +4670,25 @@
         <w:pStyle w:val="BodyText"/>
       </w:pPr>
       <w:r>
-        <w:t xml:space="preserve">Right to sue for malpractice. Some states say only a client may sue, whereas probably only the insurer really suffers the financial loss. Either way 1.8(f) (compensation from one other than the client) and 1.7(a)(current conflicts) apply.</w:t>
+        <w:t xml:space="preserve">Right to sue for malpractice.</w:t>
+      </w:r>
+      <w:r>
+        <w:t xml:space="preserve"> </w:t>
+      </w:r>
+      <w:r>
+        <w:t xml:space="preserve">Some states say only a client may sue,</w:t>
+      </w:r>
+      <w:r>
+        <w:t xml:space="preserve"> </w:t>
+      </w:r>
+      <w:r>
+        <w:t xml:space="preserve">whereas probably only the insurer really suffers the financial loss.</w:t>
+      </w:r>
+      <w:r>
+        <w:t xml:space="preserve"> </w:t>
+      </w:r>
+      <w:r>
+        <w:t xml:space="preserve">Either way 1.8(f) (compensation from one other than the client) and 1.7(a) (current conflicts) apply.</w:t>
       </w:r>
     </w:p>
     <w:p>
@@ -3897,18 +4715,18 @@
       <w:pPr>
         <w:pStyle w:val="Heading3"/>
       </w:pPr>
-      <w:bookmarkStart w:id="60" w:name="model-rule-1.8g"/>
-      <w:bookmarkEnd w:id="60"/>
+      <w:bookmarkStart w:id="66" w:name="model-rule-1.8g"/>
       <w:r>
         <w:t xml:space="preserve">Model Rule 1.8(g)</w:t>
       </w:r>
+      <w:bookmarkEnd w:id="66"/>
     </w:p>
     <w:p>
       <w:pPr>
         <w:pStyle w:val="FirstParagraph"/>
       </w:pPr>
       <w:r>
-        <w:t xml:space="preserve">A lawyer who represents two or more clients shall not participate in making an aggregate settlement of the claims of or against the clients, or in a criminal case an aggregated agreement as to guilty or nolo contendere pleas, unless each client gives informed consent, in a writing signed by the client. The lawyer's disclosure shall include the existence and nature of all the claims or pleas involved and of the participation of each person in the settlement.</w:t>
+        <w:t xml:space="preserve">A lawyer who represents two or more clients shall not participate in making an aggregate settlement of the claims of or against the clients, or in a criminal case an aggregated agreement as to guilty or nolo contendere pleas, unless each client gives informed consent, in a writing signed by the client. The lawyer’s disclosure shall include the existence and nature of all the claims or pleas involved and of the participation of each person in the settlement.</w:t>
       </w:r>
     </w:p>
     <w:p>
@@ -3976,46 +4794,46 @@
       <w:pPr>
         <w:pStyle w:val="Heading4"/>
       </w:pPr>
-      <w:bookmarkStart w:id="61" w:name="model-rule-1.8-comment-13"/>
-      <w:bookmarkEnd w:id="61"/>
+      <w:bookmarkStart w:id="67" w:name="model-rule-1.8-comment-13"/>
       <w:r>
         <w:t xml:space="preserve">Model Rule 1.8 Comment [13]</w:t>
       </w:r>
+      <w:bookmarkEnd w:id="67"/>
     </w:p>
     <w:p>
       <w:pPr>
         <w:pStyle w:val="Heading6"/>
       </w:pPr>
-      <w:bookmarkStart w:id="62" w:name="aggregate-settlements"/>
-      <w:bookmarkEnd w:id="62"/>
+      <w:bookmarkStart w:id="68" w:name="aggregate-settlements"/>
       <w:r>
         <w:t xml:space="preserve">Aggregate Settlements</w:t>
       </w:r>
+      <w:bookmarkEnd w:id="68"/>
     </w:p>
     <w:p>
       <w:pPr>
         <w:pStyle w:val="FirstParagraph"/>
       </w:pPr>
       <w:r>
-        <w:t xml:space="preserve">Differences in willingness to make or accept an offer of settlement are among the risks of common representation of multiple clients by a single lawyer. Under Rule 1.7, this is one of the risks that should be discussed before undertaking the representation, as part of the process of obtaining the clients' informed consent. In addition, Rule 1.2(a) protects each client's right to have the final say in deciding whether to accept or reject an offer of settlement and in deciding whether to enter a guilty or nolo contendere plea in a criminal case. The rule stated in this paragraph is a corollary of both these Rules and provides that, before any settlement offer or plea bargain is made or accepted on behalf of multiple clients, the lawyer must inform each of them about all the material terms of the settlement, including what the other clients will receive or pay if the settlement or plea offer is accepted.</w:t>
+        <w:t xml:space="preserve">Differences in willingness to make or accept an offer of settlement are among the risks of common representation of multiple clients by a single lawyer. Under Rule 1.7, this is one of the risks that should be discussed before undertaking the representation, as part of the process of obtaining the clients’ informed consent. In addition, Rule 1.2(a) protects each client’s right to have the final say in deciding whether to accept or reject an offer of settlement and in deciding whether to enter a guilty or nolo contendere plea in a criminal case. The rule stated in this paragraph is a corollary of both these Rules and provides that, before any settlement offer or plea bargain is made or accepted on behalf of multiple clients, the lawyer must inform each of them about all the material terms of the settlement, including what the other clients will receive or pay if the settlement or plea offer is accepted.</w:t>
       </w:r>
     </w:p>
     <w:p>
       <w:pPr>
         <w:pStyle w:val="Heading3"/>
       </w:pPr>
-      <w:bookmarkStart w:id="63" w:name="rlgl-37-fee-forfeiture"/>
-      <w:bookmarkEnd w:id="63"/>
+      <w:bookmarkStart w:id="69" w:name="rlgl-37-fee-forfeiture"/>
       <w:r>
         <w:t xml:space="preserve">RLGL § 37: Fee Forfeiture</w:t>
       </w:r>
+      <w:bookmarkEnd w:id="69"/>
     </w:p>
     <w:p>
       <w:pPr>
         <w:pStyle w:val="FirstParagraph"/>
       </w:pPr>
       <w:r>
-        <w:t xml:space="preserve">A lawyer engaging in clear and serious violation of duty to a client may be required to forfeit some or all of the lawyer's compensation for the matter. Considerations relevant to the question of forfeiture include the gravity and timing of the violation, its willfulness, its effect on the value of the lawyer's work for the client, any other threatened or actual harm to the client, and the adequacy of other remedies.</w:t>
+        <w:t xml:space="preserve">A lawyer engaging in clear and serious violation of duty to a client may be required to forfeit some or all of the lawyer’s compensation for the matter. Considerations relevant to the question of forfeiture include the gravity and timing of the violation, its willfulness, its effect on the value of the lawyer’s work for the client, any other threatened or actual harm to the client, and the adequacy of other remedies.</w:t>
       </w:r>
     </w:p>
     <w:p>
@@ -4099,25 +4917,37 @@
         <w:pStyle w:val="BlockText"/>
       </w:pPr>
       <w:r>
-        <w:t xml:space="preserve">To the factors listed in section 37 we add another that must be given great weight in applying the remedy of fee forfeiture: “The public interest in maintaining the integrity of attorney-client relationships.”</w:t>
+        <w:t xml:space="preserve">To the factors listed in section 37 we add another that must be given great weight in applying the remedy of fee forfeiture:</w:t>
+      </w:r>
+      <w:r>
+        <w:t xml:space="preserve"> </w:t>
+      </w:r>
+      <w:r>
+        <w:t xml:space="preserve">“</w:t>
+      </w:r>
+      <w:r>
+        <w:t xml:space="preserve">The public interest in maintaining the integrity of attorney-client relationships.</w:t>
+      </w:r>
+      <w:r>
+        <w:t xml:space="preserve">”</w:t>
       </w:r>
     </w:p>
     <w:p>
       <w:pPr>
         <w:pStyle w:val="Heading4"/>
       </w:pPr>
-      <w:bookmarkStart w:id="64" w:name="rlgl-37-fee-forfeiture-comment-e"/>
-      <w:bookmarkEnd w:id="64"/>
+      <w:bookmarkStart w:id="70" w:name="rlgl-37-fee-forfeiture-comment-e"/>
       <w:r>
         <w:t xml:space="preserve">RLGL § 37: Fee Forfeiture comment e</w:t>
       </w:r>
+      <w:bookmarkEnd w:id="70"/>
     </w:p>
     <w:p>
       <w:pPr>
         <w:pStyle w:val="BlockText"/>
       </w:pPr>
       <w:r>
-        <w:t xml:space="preserve">Ordinarily, forfeiture extends to all fees for the matter for which the lawyer was retained, such as defending a criminal prosecution or incorporating a corporation. (For a possibly more limited loss of fees under other rules, see Comment a hereto.) See § 42 (client's suit for refund of fees already paid). Forfeiture does not extend to a disbursement made by the lawyer to the extent it has conferred a benefit on the client (see § 40, Comment d).</w:t>
+        <w:t xml:space="preserve">Ordinarily, forfeiture extends to all fees for the matter for which the lawyer was retained, such as defending a criminal prosecution or incorporating a corporation. (For a possibly more limited loss of fees under other rules, see Comment a hereto.) See § 42 (client’s suit for refund of fees already paid). Forfeiture does not extend to a disbursement made by the lawyer to the extent it has conferred a benefit on the client (see § 40, Comment d).</w:t>
       </w:r>
     </w:p>
     <w:p>
@@ -4125,7 +4955,7 @@
         <w:pStyle w:val="BlockText"/>
       </w:pPr>
       <w:r>
-        <w:t xml:space="preserve">Sometimes forfeiture for the entire matter is inappropriate, for example when a lawyer performed valuable services before the misconduct began, and the misconduct was not so grave as to require forfeiture of the fee for all services. Ultimately the question is one of fairness in view of the seriousness of the lawyer's violation and considering the special duties imposed on lawyers, the gravity, timing, and likely consequences to the client of the lawyer's misbehavior, and the connection between the various services performed by the lawyer.</w:t>
+        <w:t xml:space="preserve">Sometimes forfeiture for the entire matter is inappropriate, for example when a lawyer performed valuable services before the misconduct began, and the misconduct was not so grave as to require forfeiture of the fee for all services. Ultimately the question is one of fairness in view of the seriousness of the lawyer’s violation and considering the special duties imposed on lawyers, the gravity, timing, and likely consequences to the client of the lawyer’s misbehavior, and the connection between the various services performed by the lawyer.</w:t>
       </w:r>
     </w:p>
     <w:p>
@@ -4133,7 +4963,37 @@
         <w:pStyle w:val="FirstParagraph"/>
       </w:pPr>
       <w:r>
-        <w:t xml:space="preserve">In plain English, “Ordinarily, forfeiture extends to all fees for the matter for which the lawyer was retained …” Yikes! But see: “Sometimes forfeiture for the entire matter is inappropriate … when a lawyer performed valuable services before the misconduct began …”</w:t>
+        <w:t xml:space="preserve">In plain English,</w:t>
+      </w:r>
+      <w:r>
+        <w:t xml:space="preserve"> </w:t>
+      </w:r>
+      <w:r>
+        <w:t xml:space="preserve">“</w:t>
+      </w:r>
+      <w:r>
+        <w:t xml:space="preserve">Ordinarily, forfeiture extends to all fees for the matter for which the lawyer was retained …</w:t>
+      </w:r>
+      <w:r>
+        <w:t xml:space="preserve">”</w:t>
+      </w:r>
+      <w:r>
+        <w:t xml:space="preserve"> </w:t>
+      </w:r>
+      <w:r>
+        <w:t xml:space="preserve">Yikes! But see:</w:t>
+      </w:r>
+      <w:r>
+        <w:t xml:space="preserve"> </w:t>
+      </w:r>
+      <w:r>
+        <w:t xml:space="preserve">“</w:t>
+      </w:r>
+      <w:r>
+        <w:t xml:space="preserve">Sometimes forfeiture for the entire matter is inappropriate … when a lawyer performed valuable services before the misconduct began …</w:t>
+      </w:r>
+      <w:r>
+        <w:t xml:space="preserve">”</w:t>
       </w:r>
     </w:p>
     <w:p>
@@ -4141,7 +5001,7 @@
         <w:pStyle w:val="BodyText"/>
       </w:pPr>
       <w:r>
-        <w:t xml:space="preserve">How much of the lawyers' fees are forfeited is a question of law for the court.</w:t>
+        <w:t xml:space="preserve">How much of the lawyers’ fees are forfeited is a question of law for the court.</w:t>
       </w:r>
       <w:r>
         <w:t xml:space="preserve"> </w:t>
@@ -4154,22 +5014,22 @@
       <w:pPr>
         <w:pStyle w:val="Heading3"/>
       </w:pPr>
-      <w:bookmarkStart w:id="65" w:name="model-rule-1.8h"/>
-      <w:bookmarkEnd w:id="65"/>
+      <w:bookmarkStart w:id="71" w:name="model-rule-1.8h"/>
       <w:r>
         <w:t xml:space="preserve">Model Rule 1.8(h)</w:t>
       </w:r>
+      <w:bookmarkEnd w:id="71"/>
     </w:p>
     <w:p>
       <w:pPr>
         <w:pStyle w:val="Heading6"/>
       </w:pPr>
-      <w:bookmarkStart w:id="66" w:name="limitation-of-liability-to-client"/>
-      <w:bookmarkEnd w:id="66"/>
+      <w:bookmarkStart w:id="72" w:name="limitation-of-liability-to-client"/>
       <w:r>
         <w:t xml:space="preserve">Limitation of Liability to Client  </w:t>
       </w:r>
+      <w:bookmarkEnd w:id="72"/>
     </w:p>
     <w:p>
       <w:pPr>
@@ -4188,7 +5048,7 @@
         </w:numPr>
       </w:pPr>
       <w:r>
-        <w:t xml:space="preserve">make an agreement prospectively limiting the lawyer's liability to a client for malpractice unless the client is independently represented in making the agreement; or</w:t>
+        <w:t xml:space="preserve">make an agreement prospectively limiting the lawyer’s liability to a client for malpractice unless the client is independently represented in making the agreement; or</w:t>
       </w:r>
     </w:p>
     <w:p>
@@ -4232,7 +5092,7 @@
         </w:numPr>
       </w:pPr>
       <w:r>
-        <w:t xml:space="preserve">A lawyers can't make a deal limiting her client's ability to sue for malpractice, unless the client is represented by his own independent lawyer.</w:t>
+        <w:t xml:space="preserve">make a deal limiting her client’s ability to sue for malpractice, unless the client is represented by his own independent lawyer.</w:t>
       </w:r>
     </w:p>
     <w:p>
@@ -4244,7 +5104,7 @@
         </w:numPr>
       </w:pPr>
       <w:r>
-        <w:t xml:space="preserve">A lawyer can't settle a malpractice claim with an unrepresented client or former client</w:t>
+        <w:t xml:space="preserve">settle a malpractice claim with an unrepresented client or former client</w:t>
       </w:r>
       <w:r>
         <w:t xml:space="preserve"> </w:t>
@@ -4266,21 +5126,21 @@
       <w:pPr>
         <w:pStyle w:val="Heading3"/>
       </w:pPr>
-      <w:bookmarkStart w:id="67" w:name="model-rule-1.8i"/>
-      <w:bookmarkEnd w:id="67"/>
+      <w:bookmarkStart w:id="73" w:name="model-rule-1.8i"/>
       <w:r>
         <w:t xml:space="preserve">Model Rule 1.8(i)</w:t>
       </w:r>
+      <w:bookmarkEnd w:id="73"/>
     </w:p>
     <w:p>
       <w:pPr>
         <w:pStyle w:val="Heading6"/>
       </w:pPr>
-      <w:bookmarkStart w:id="68" w:name="proprietary-interest-in-litigation"/>
-      <w:bookmarkEnd w:id="68"/>
+      <w:bookmarkStart w:id="74" w:name="proprietary-interest-in-litigation"/>
       <w:r>
         <w:t xml:space="preserve">Proprietary Interest In Litigation</w:t>
       </w:r>
+      <w:bookmarkEnd w:id="74"/>
     </w:p>
     <w:p>
       <w:pPr>
@@ -4299,7 +5159,7 @@
         </w:numPr>
       </w:pPr>
       <w:r>
-        <w:t xml:space="preserve">acquire a lien authorized by law to secure the lawyer's fee or expenses; and</w:t>
+        <w:t xml:space="preserve">acquire a lien authorized by law to secure the lawyer’s fee or expenses; and</w:t>
       </w:r>
     </w:p>
     <w:p>
@@ -4358,21 +5218,21 @@
       <w:pPr>
         <w:pStyle w:val="Heading4"/>
       </w:pPr>
-      <w:bookmarkStart w:id="69" w:name="model-rule-1.8-comment-16"/>
-      <w:bookmarkEnd w:id="69"/>
+      <w:bookmarkStart w:id="75" w:name="model-rule-1.8-comment-16"/>
       <w:r>
         <w:t xml:space="preserve">Model Rule 1.8, Comment 16:</w:t>
       </w:r>
+      <w:bookmarkEnd w:id="75"/>
     </w:p>
     <w:p>
       <w:pPr>
         <w:pStyle w:val="Heading6"/>
       </w:pPr>
-      <w:bookmarkStart w:id="70" w:name="acquiring-proprietary-interest-in-litigation"/>
-      <w:bookmarkEnd w:id="70"/>
+      <w:bookmarkStart w:id="76" w:name="acquiring-proprietary-interest-in-litigation"/>
       <w:r>
         <w:t xml:space="preserve">Acquiring Proprietary Interest in Litigation</w:t>
       </w:r>
+      <w:bookmarkEnd w:id="76"/>
     </w:p>
     <w:p>
       <w:pPr>
@@ -4395,18 +5255,18 @@
         <w:pStyle w:val="BodyText"/>
       </w:pPr>
       <w:r>
-        <w:t xml:space="preserve">The exception for certain advances of the costs of litigation is set forth in paragraph (e). In addition, paragraph (i) sets forth exceptions for liens authorized by law to secure the lawyer's fees or expenses and contracts for reasonable contingent fees. The law of each jurisdiction determines which liens are authorized by law. These may include liens granted by statute, liens originating in common law and liens acquired by contract with the client. When a lawyer acquires by contract a security interest in property other than that recovered through the lawyer's efforts in the litigation, such an acquisition is a business or financial transaction with a client and is governed by the requirements of paragraph (a). Contracts for contingent fees in civil cases are governed by rule 1.5.</w:t>
+        <w:t xml:space="preserve">The exception for certain advances of the costs of litigation is set forth in paragraph (e). In addition, paragraph (i) sets forth exceptions for liens authorized by law to secure the lawyer’s fees or expenses and contracts for reasonable contingent fees. The law of each jurisdiction determines which liens are authorized by law. These may include liens granted by statute, liens originating in common law and liens acquired by contract with the client. When a lawyer acquires by contract a security interest in property other than that recovered through the lawyer’s efforts in the litigation, such an acquisition is a business or financial transaction with a client and is governed by the requirements of paragraph (a). Contracts for contingent fees in civil cases are governed by rule 1.5.</w:t>
       </w:r>
     </w:p>
     <w:p>
       <w:pPr>
         <w:pStyle w:val="Heading4"/>
       </w:pPr>
-      <w:bookmarkStart w:id="71" w:name="champerty-noun"/>
-      <w:bookmarkEnd w:id="71"/>
+      <w:bookmarkStart w:id="77" w:name="champerty-noun"/>
       <w:r>
         <w:t xml:space="preserve">champerty, noun</w:t>
       </w:r>
+      <w:bookmarkEnd w:id="77"/>
     </w:p>
     <w:p>
       <w:pPr>
@@ -4420,11 +5280,11 @@
       <w:pPr>
         <w:pStyle w:val="Heading4"/>
       </w:pPr>
-      <w:bookmarkStart w:id="72" w:name="alternative-litigation-finance-alf"/>
-      <w:bookmarkEnd w:id="72"/>
+      <w:bookmarkStart w:id="78" w:name="alternative-litigation-finance-alf"/>
       <w:r>
         <w:t xml:space="preserve">Alternative Litigation Finance (ALF)</w:t>
       </w:r>
+      <w:bookmarkEnd w:id="78"/>
     </w:p>
     <w:p>
       <w:pPr>
@@ -4444,7 +5304,7 @@
       <w:r>
         <w:t xml:space="preserve"> </w:t>
       </w:r>
-      <w:hyperlink r:id="rId73">
+      <w:hyperlink r:id="rId79">
         <w:r>
           <w:rPr>
             <w:rStyle w:val="Hyperlink"/>
@@ -4458,7 +5318,7 @@
         <w:pStyle w:val="BodyText"/>
       </w:pPr>
       <w:r>
-        <w:t xml:space="preserve">As Silicon Valley investor Peter Thiel recently demonstrated it's possible and legally permissible to invest in lawsuits. But lawyers interested in Alternative Litigation Finance (ALF) need expert help to make sure they comply with a welter of ethical rules,</w:t>
+        <w:t xml:space="preserve">As Silicon Valley investor Peter Thiel recently demonstrated it’s possible and legally permissible to invest in lawsuits. But lawyers interested in Alternative Litigation Finance (ALF) need expert help to make sure they comply with a welter of ethical rules,</w:t>
       </w:r>
       <w:r>
         <w:t xml:space="preserve"> </w:t>
@@ -4555,11 +5415,11 @@
       <w:pPr>
         <w:pStyle w:val="Heading3"/>
       </w:pPr>
-      <w:bookmarkStart w:id="74" w:name="model-rule-1.8j"/>
-      <w:bookmarkEnd w:id="74"/>
+      <w:bookmarkStart w:id="80" w:name="model-rule-1.8j"/>
       <w:r>
         <w:t xml:space="preserve">Model Rule 1.8(j)</w:t>
       </w:r>
+      <w:bookmarkEnd w:id="80"/>
     </w:p>
     <w:p>
       <w:pPr>
@@ -4573,11 +5433,11 @@
       <w:pPr>
         <w:pStyle w:val="Heading4"/>
       </w:pPr>
-      <w:bookmarkStart w:id="75" w:name="intimate-relationships-between-lawyers-and-clients"/>
-      <w:bookmarkEnd w:id="75"/>
+      <w:bookmarkStart w:id="81" w:name="intimate-relationships-between-lawyers-and-clients"/>
       <w:r>
         <w:t xml:space="preserve">Intimate Relationships Between Lawyers and Clients</w:t>
       </w:r>
+      <w:bookmarkEnd w:id="81"/>
     </w:p>
     <w:p>
       <w:pPr>
@@ -4588,7 +5448,7 @@
         </w:numPr>
       </w:pPr>
       <w:r>
-        <w:t xml:space="preserve">It's so unnecessary, and harmful;</w:t>
+        <w:t xml:space="preserve">It’s so unnecessary, and harmful;</w:t>
       </w:r>
     </w:p>
     <w:p>
@@ -4612,7 +5472,22 @@
         </w:numPr>
       </w:pPr>
       <w:r>
-        <w:t xml:space="preserve">Conflicts of interest, "Is she telling me that because she's my lawyer? Or because she's my lover?";</w:t>
+        <w:t xml:space="preserve">Conflicts of interest,</w:t>
+      </w:r>
+      <w:r>
+        <w:t xml:space="preserve"> </w:t>
+      </w:r>
+      <w:r>
+        <w:t xml:space="preserve">“</w:t>
+      </w:r>
+      <w:r>
+        <w:t xml:space="preserve">Is she telling me that because she’s my lawyer? Or because she’s my lover?</w:t>
+      </w:r>
+      <w:r>
+        <w:t xml:space="preserve">”</w:t>
+      </w:r>
+      <w:r>
+        <w:t xml:space="preserve">;</w:t>
       </w:r>
     </w:p>
     <w:p>
@@ -4632,7 +5507,25 @@
         <w:pStyle w:val="FirstParagraph"/>
       </w:pPr>
       <w:r>
-        <w:t xml:space="preserve">Model Rule 1.8(j) deals only with “sexual relations” a term that was subject to a great deal of debate during the Clinton presidency. Notice that the Rule exempts consensual sexual relationships</w:t>
+        <w:t xml:space="preserve">Model Rule 1.8(j) deals only with</w:t>
+      </w:r>
+      <w:r>
+        <w:t xml:space="preserve"> </w:t>
+      </w:r>
+      <w:r>
+        <w:t xml:space="preserve">“</w:t>
+      </w:r>
+      <w:r>
+        <w:t xml:space="preserve">sexual relations</w:t>
+      </w:r>
+      <w:r>
+        <w:t xml:space="preserve">”</w:t>
+      </w:r>
+      <w:r>
+        <w:t xml:space="preserve"> </w:t>
+      </w:r>
+      <w:r>
+        <w:t xml:space="preserve">a term that was subject to a great deal of debate during the Clinton presidency. Notice that the Rule exempts consensual sexual relationships</w:t>
       </w:r>
       <w:r>
         <w:t xml:space="preserve"> </w:t>
@@ -4662,28 +5555,28 @@
       <w:pPr>
         <w:pStyle w:val="Heading4"/>
       </w:pPr>
-      <w:bookmarkStart w:id="76" w:name="model-rule-1.8-comment-17"/>
-      <w:bookmarkEnd w:id="76"/>
+      <w:bookmarkStart w:id="82" w:name="model-rule-1.8-comment-17"/>
       <w:r>
         <w:t xml:space="preserve">Model Rule 1.8 Comment 17</w:t>
       </w:r>
+      <w:bookmarkEnd w:id="82"/>
     </w:p>
     <w:p>
       <w:pPr>
         <w:pStyle w:val="Heading6"/>
       </w:pPr>
-      <w:bookmarkStart w:id="77" w:name="client-lawyer-sexual-relationships"/>
-      <w:bookmarkEnd w:id="77"/>
+      <w:bookmarkStart w:id="83" w:name="client-lawyer-sexual-relationships"/>
       <w:r>
         <w:t xml:space="preserve">Client-Lawyer Sexual Relationships</w:t>
       </w:r>
+      <w:bookmarkEnd w:id="83"/>
     </w:p>
     <w:p>
       <w:pPr>
         <w:pStyle w:val="FirstParagraph"/>
       </w:pPr>
       <w:r>
-        <w:t xml:space="preserve">The relationship between lawyer and client is a fiduciary one in which the lawyer occupies the highest position of trust and confidence. The relationship is almost always unequal; thus, a sexual relationship between lawyer and client can involve unfair exploitation of the lawyer's fiduciary role, in violation of the lawyer's basic ethical obligation not to use the trust of the client to the client's disadvantage.</w:t>
+        <w:t xml:space="preserve">The relationship between lawyer and client is a fiduciary one in which the lawyer occupies the highest position of trust and confidence. The relationship is almost always unequal; thus, a sexual relationship between lawyer and client can involve unfair exploitation of the lawyer’s fiduciary role, in violation of the lawyer’s basic ethical obligation not to use the trust of the client to the client’s disadvantage.</w:t>
       </w:r>
     </w:p>
     <w:p>
@@ -4691,7 +5584,7 @@
         <w:pStyle w:val="BodyText"/>
       </w:pPr>
       <w:r>
-        <w:t xml:space="preserve">In addition, such a relationship presents a significant danger that, because of the lawyer's emotional involvement, the lawyer will be unable to represent the client without impairment of the exercise of independent professional judgment. Moreover, a blurred line between the professional and personal relationships may make it difficult to predict to what extent client confidences will be protected by the attorney-client evidentiary privilege, since client confidences are protected by privilege only when they are imparted in the context of the client-lawyer relationship.</w:t>
+        <w:t xml:space="preserve">In addition, such a relationship presents a significant danger that, because of the lawyer’s emotional involvement, the lawyer will be unable to represent the client without impairment of the exercise of independent professional judgment. Moreover, a blurred line between the professional and personal relationships may make it difficult to predict to what extent client confidences will be protected by the attorney-client evidentiary privilege, since client confidences are protected by privilege only when they are imparted in the context of the client-lawyer relationship.</w:t>
       </w:r>
     </w:p>
     <w:p>
@@ -4699,7 +5592,7 @@
         <w:pStyle w:val="BodyText"/>
       </w:pPr>
       <w:r>
-        <w:t xml:space="preserve">Because of the significant danger of harm to client interests and because the client's own emotional involvement renders it unlikely that the client could give adequate informed consent, this Rule prohibits the lawyer from having</w:t>
+        <w:t xml:space="preserve">Because of the significant danger of harm to client interests and because the client’s own emotional involvement renders it unlikely that the client could give adequate informed consent, this Rule prohibits the lawyer from having</w:t>
       </w:r>
       <w:r>
         <w:t xml:space="preserve"> </w:t>
@@ -4735,11 +5628,17 @@
       <w:pPr>
         <w:pStyle w:val="Heading4"/>
       </w:pPr>
-      <w:bookmarkStart w:id="78" w:name="body-heat"/>
-      <w:bookmarkEnd w:id="78"/>
-      <w:r>
-        <w:t xml:space="preserve">"Body Heat"</w:t>
-      </w:r>
+      <w:bookmarkStart w:id="84" w:name="body-heat"/>
+      <w:r>
+        <w:t xml:space="preserve">“</w:t>
+      </w:r>
+      <w:r>
+        <w:t xml:space="preserve">Body Heat</w:t>
+      </w:r>
+      <w:r>
+        <w:t xml:space="preserve">”</w:t>
+      </w:r>
+      <w:bookmarkEnd w:id="84"/>
     </w:p>
     <w:p>
       <w:pPr>
@@ -4763,14 +5662,23 @@
       <w:r>
         <w:t xml:space="preserve"> </w:t>
       </w:r>
-      <w:r>
-        <w:rPr>
-          <w:i/>
-        </w:rPr>
-        <w:t xml:space="preserve">Body Heat</w:t>
-      </w:r>
-      <w:r>
-        <w:t xml:space="preserve">, starring William Hurt, Kathleen Turner,</w:t>
+      <w:hyperlink r:id="rId85">
+        <w:r>
+          <w:rPr>
+            <w:i/>
+            <w:rStyle w:val="Hyperlink"/>
+          </w:rPr>
+          <w:t xml:space="preserve">Body Heat</w:t>
+        </w:r>
+      </w:hyperlink>
+      <w:r>
+        <w:t xml:space="preserve">,</w:t>
+      </w:r>
+      <w:r>
+        <w:t xml:space="preserve"> </w:t>
+      </w:r>
+      <w:r>
+        <w:t xml:space="preserve">starring William Hurt, Kathleen Turner,</w:t>
       </w:r>
       <w:r>
         <w:t xml:space="preserve"> </w:t>
@@ -4794,7 +5702,7 @@
         <w:t xml:space="preserve"> </w:t>
       </w:r>
       <w:r>
-        <w:t xml:space="preserve">as a plot device, Alexander Payne's</w:t>
+        <w:t xml:space="preserve">as a plot device, Alexander Payne’s</w:t>
       </w:r>
       <w:r>
         <w:t xml:space="preserve"> </w:t>
@@ -4813,31 +5721,31 @@
       <w:pPr>
         <w:pStyle w:val="Heading4"/>
       </w:pPr>
-      <w:bookmarkStart w:id="79" w:name="when-the-client-is-a-corporation."/>
-      <w:bookmarkEnd w:id="79"/>
+      <w:bookmarkStart w:id="86" w:name="when-the-client-is-a-corporation."/>
       <w:r>
         <w:t xml:space="preserve">When the Client is a Corporation.</w:t>
       </w:r>
+      <w:bookmarkEnd w:id="86"/>
     </w:p>
     <w:p>
       <w:pPr>
         <w:pStyle w:val="Heading5"/>
       </w:pPr>
-      <w:bookmarkStart w:id="80" w:name="model-rule-1.8-comment-19"/>
-      <w:bookmarkEnd w:id="80"/>
+      <w:bookmarkStart w:id="87" w:name="model-rule-1.8-comment-19"/>
       <w:r>
         <w:t xml:space="preserve">Model Rule 1.8, Comment [19]</w:t>
       </w:r>
+      <w:bookmarkEnd w:id="87"/>
     </w:p>
     <w:p>
       <w:pPr>
         <w:pStyle w:val="Heading6"/>
       </w:pPr>
-      <w:bookmarkStart w:id="81" w:name="client-lawyer-sexual-relationships-1"/>
-      <w:bookmarkEnd w:id="81"/>
+      <w:bookmarkStart w:id="88" w:name="client-lawyer-sexual-relationships-1"/>
       <w:r>
         <w:t xml:space="preserve">Client-Lawyer Sexual Relationships</w:t>
       </w:r>
+      <w:bookmarkEnd w:id="88"/>
     </w:p>
     <w:p>
       <w:pPr>
@@ -4853,18 +5761,18 @@
         <w:rPr>
           <w:i/>
         </w:rPr>
-        <w:t xml:space="preserve">with a constituent of the organization who supervises, directs or regularly consults with that lawyer concerning the organization's legal matters.</w:t>
+        <w:t xml:space="preserve">with a constituent of the organization who supervises, directs or regularly consults with that lawyer concerning the organization’s legal matters.</w:t>
       </w:r>
     </w:p>
     <w:p>
       <w:pPr>
         <w:pStyle w:val="Heading3"/>
       </w:pPr>
-      <w:bookmarkStart w:id="82" w:name="model-rule-1.8k"/>
-      <w:bookmarkEnd w:id="82"/>
+      <w:bookmarkStart w:id="89" w:name="model-rule-1.8k"/>
       <w:r>
         <w:t xml:space="preserve">Model Rule 1.8(k)</w:t>
       </w:r>
+      <w:bookmarkEnd w:id="89"/>
     </w:p>
     <w:p>
       <w:pPr>
@@ -4878,21 +5786,21 @@
       <w:pPr>
         <w:pStyle w:val="Heading4"/>
       </w:pPr>
-      <w:bookmarkStart w:id="83" w:name="model-rule-1.8-comment-20"/>
-      <w:bookmarkEnd w:id="83"/>
+      <w:bookmarkStart w:id="90" w:name="model-rule-1.8-comment-20"/>
       <w:r>
         <w:t xml:space="preserve">Model Rule 1.8, Comment [20]</w:t>
       </w:r>
+      <w:bookmarkEnd w:id="90"/>
     </w:p>
     <w:p>
       <w:pPr>
         <w:pStyle w:val="Heading6"/>
       </w:pPr>
-      <w:bookmarkStart w:id="84" w:name="imputation-of-prohibitions"/>
-      <w:bookmarkEnd w:id="84"/>
+      <w:bookmarkStart w:id="91" w:name="imputation-of-prohibitions"/>
       <w:r>
         <w:t xml:space="preserve">Imputation of Prohibitions</w:t>
       </w:r>
+      <w:bookmarkEnd w:id="91"/>
     </w:p>
     <w:p>
       <w:pPr>
@@ -4906,11 +5814,11 @@
       <w:pPr>
         <w:pStyle w:val="Heading4"/>
       </w:pPr>
-      <w:bookmarkStart w:id="85" w:name="model-rule-1.10a-imputation"/>
-      <w:bookmarkEnd w:id="85"/>
+      <w:bookmarkStart w:id="92" w:name="model-rule-1.10a-imputation"/>
       <w:r>
         <w:t xml:space="preserve">Model Rule 1.10(a): Imputation</w:t>
       </w:r>
+      <w:bookmarkEnd w:id="92"/>
     </w:p>
     <w:p>
       <w:pPr>
@@ -4950,28 +5858,28 @@
       <w:pPr>
         <w:pStyle w:val="Heading3"/>
       </w:pPr>
-      <w:bookmarkStart w:id="86" w:name="model-rule-5.4."/>
-      <w:bookmarkEnd w:id="86"/>
+      <w:bookmarkStart w:id="93" w:name="model-rule-5.4."/>
       <w:r>
         <w:t xml:space="preserve">Model Rule 5.4.</w:t>
       </w:r>
+      <w:bookmarkEnd w:id="93"/>
     </w:p>
     <w:p>
       <w:pPr>
         <w:pStyle w:val="Heading6"/>
       </w:pPr>
-      <w:bookmarkStart w:id="87" w:name="professional-independence"/>
-      <w:bookmarkEnd w:id="87"/>
+      <w:bookmarkStart w:id="94" w:name="professional-independence"/>
       <w:r>
         <w:t xml:space="preserve">Professional Independence</w:t>
       </w:r>
+      <w:bookmarkEnd w:id="94"/>
     </w:p>
     <w:p>
       <w:pPr>
         <w:pStyle w:val="FirstParagraph"/>
       </w:pPr>
       <w:r>
-        <w:t xml:space="preserve">The Model Rules protect (sometimes over-protect?) the lawyer's professional independence.</w:t>
+        <w:t xml:space="preserve">The Model Rules protect (sometimes over-protect?) the lawyer’s professional independence.</w:t>
       </w:r>
       <w:r>
         <w:t xml:space="preserve"> </w:t>
@@ -5020,21 +5928,21 @@
       <w:pPr>
         <w:pStyle w:val="Heading4"/>
       </w:pPr>
-      <w:bookmarkStart w:id="88" w:name="model-rule-5.4a"/>
-      <w:bookmarkEnd w:id="88"/>
+      <w:bookmarkStart w:id="95" w:name="model-rule-5.4a"/>
       <w:r>
         <w:t xml:space="preserve">Model Rule 5.4(a)</w:t>
       </w:r>
+      <w:bookmarkEnd w:id="95"/>
     </w:p>
     <w:p>
       <w:pPr>
         <w:pStyle w:val="Heading6"/>
       </w:pPr>
-      <w:bookmarkStart w:id="89" w:name="sharing-fees-with-nonlawyers"/>
-      <w:bookmarkEnd w:id="89"/>
+      <w:bookmarkStart w:id="96" w:name="sharing-fees-with-nonlawyers"/>
       <w:r>
         <w:t xml:space="preserve">Sharing Fees with Nonlawyers</w:t>
       </w:r>
+      <w:bookmarkEnd w:id="96"/>
     </w:p>
     <w:p>
       <w:pPr>
@@ -5053,7 +5961,7 @@
         </w:numPr>
       </w:pPr>
       <w:r>
-        <w:t xml:space="preserve">an agreement by a lawyer with the lawyer's firm, partner, or associate may provide for the payment of money, over a reasonable period of time after the lawyer's death, to the lawyer's estate or to one or more specified persons;</w:t>
+        <w:t xml:space="preserve">an agreement by a lawyer with the lawyer’s firm, partner, or associate may provide for the payment of money, over a reasonable period of time after the lawyer’s death, to the lawyer’s estate or to one or more specified persons;</w:t>
       </w:r>
     </w:p>
     <w:p>
@@ -5096,11 +6004,11 @@
       <w:pPr>
         <w:pStyle w:val="Heading4"/>
       </w:pPr>
-      <w:bookmarkStart w:id="90" w:name="model-rule-5.4b"/>
-      <w:bookmarkEnd w:id="90"/>
+      <w:bookmarkStart w:id="97" w:name="model-rule-5.4b"/>
       <w:r>
         <w:t xml:space="preserve">Model Rule 5.4(b)</w:t>
       </w:r>
+      <w:bookmarkEnd w:id="97"/>
     </w:p>
     <w:p>
       <w:pPr>
@@ -5114,29 +6022,29 @@
       <w:pPr>
         <w:pStyle w:val="Heading4"/>
       </w:pPr>
-      <w:bookmarkStart w:id="91" w:name="model-rule-5.4c"/>
-      <w:bookmarkEnd w:id="91"/>
+      <w:bookmarkStart w:id="98" w:name="model-rule-5.4c"/>
       <w:r>
         <w:t xml:space="preserve">Model Rule 5.4(c)</w:t>
       </w:r>
+      <w:bookmarkEnd w:id="98"/>
     </w:p>
     <w:p>
       <w:pPr>
         <w:pStyle w:val="FirstParagraph"/>
       </w:pPr>
       <w:r>
-        <w:t xml:space="preserve">A lawyer shall not permit a person who recommends, employs, or pays the lawyer to render legal services for another to direct or regulate the lawyer's professional judgment in rendering such legal services.</w:t>
+        <w:t xml:space="preserve">A lawyer shall not permit a person who recommends, employs, or pays the lawyer to render legal services for another to direct or regulate the lawyer’s professional judgment in rendering such legal services.</w:t>
       </w:r>
     </w:p>
     <w:p>
       <w:pPr>
         <w:pStyle w:val="Heading4"/>
       </w:pPr>
-      <w:bookmarkStart w:id="92" w:name="model-rule-5.4d"/>
-      <w:bookmarkEnd w:id="92"/>
+      <w:bookmarkStart w:id="99" w:name="model-rule-5.4d"/>
       <w:r>
         <w:t xml:space="preserve">Model Rule 5.4(d)</w:t>
       </w:r>
+      <w:bookmarkEnd w:id="99"/>
     </w:p>
     <w:p>
       <w:pPr>
@@ -5185,6 +6093,10 @@
     <w:sectPr/>
   </w:body>
 </w:document>
+</file>
+
+<file path=word/comments.xml><?xml version="1.0" encoding="utf-8"?>
+<w:comments xmlns:w="http://schemas.openxmlformats.org/wordprocessingml/2006/main" xmlns:m="http://schemas.openxmlformats.org/officeDocument/2006/math" xmlns:r="http://schemas.openxmlformats.org/officeDocument/2006/relationships" xmlns:o="urn:schemas-microsoft-com:office:office" xmlns:v="urn:schemas-microsoft-com:vml" xmlns:w10="urn:schemas-microsoft-com:office:word" xmlns:a="http://schemas.openxmlformats.org/drawingml/2006/main" xmlns:pic="http://schemas.openxmlformats.org/drawingml/2006/picture" xmlns:wp="http://schemas.openxmlformats.org/drawingml/2006/wordprocessingDrawing"/>
 </file>
 
 <file path=word/footnotes.xml><?xml version="1.0" encoding="utf-8"?>
@@ -5208,8 +6120,8 @@
 
 <file path=word/numbering.xml><?xml version="1.0" encoding="utf-8"?>
 <w:numbering xmlns:w="http://schemas.openxmlformats.org/wordprocessingml/2006/main">
-  <w:abstractNum w:abstractNumId="0">
-    <w:nsid w:val="e17f69ba"/>
+  <w:abstractNum w:abstractNumId="990">
+    <w:nsid w:val="170cd2de"/>
     <w:multiLevelType w:val="multilevel"/>
     <w:lvl w:ilvl="0">
       <w:numFmt w:val="bullet"/>
@@ -5288,9 +6200,31 @@
         <w:ind w:left="4800" w:hanging="480"/>
       </w:pPr>
     </w:lvl>
+    <w:lvl w:ilvl="7">
+      <w:numFmt w:val="bullet"/>
+      <w:lvlText w:val=" "/>
+      <w:lvlJc w:val="left"/>
+      <w:pPr>
+        <w:tabs>
+          <w:tab w:val="num" w:pos="5040"/>
+        </w:tabs>
+        <w:ind w:left="5520" w:hanging="480"/>
+      </w:pPr>
+    </w:lvl>
+    <w:lvl w:ilvl="8">
+      <w:numFmt w:val="bullet"/>
+      <w:lvlText w:val=" "/>
+      <w:lvlJc w:val="left"/>
+      <w:pPr>
+        <w:tabs>
+          <w:tab w:val="num" w:pos="5760"/>
+        </w:tabs>
+        <w:ind w:left="6240" w:hanging="480"/>
+      </w:pPr>
+    </w:lvl>
   </w:abstractNum>
   <w:abstractNum w:abstractNumId="990">
-    <w:nsid w:val="ec79862b"/>
+    <w:nsid w:val="2c1ae401"/>
     <w:multiLevelType w:val="multilevel"/>
     <w:lvl w:ilvl="0">
       <w:numFmt w:val="bullet"/>
@@ -5369,9 +6303,31 @@
         <w:ind w:left="4800" w:hanging="480"/>
       </w:pPr>
     </w:lvl>
+    <w:lvl w:ilvl="7">
+      <w:numFmt w:val="bullet"/>
+      <w:lvlText w:val=" "/>
+      <w:lvlJc w:val="left"/>
+      <w:pPr>
+        <w:tabs>
+          <w:tab w:val="num" w:pos="5040"/>
+        </w:tabs>
+        <w:ind w:left="5520" w:hanging="480"/>
+      </w:pPr>
+    </w:lvl>
+    <w:lvl w:ilvl="8">
+      <w:numFmt w:val="bullet"/>
+      <w:lvlText w:val=" "/>
+      <w:lvlJc w:val="left"/>
+      <w:pPr>
+        <w:tabs>
+          <w:tab w:val="num" w:pos="5760"/>
+        </w:tabs>
+        <w:ind w:left="6240" w:hanging="480"/>
+      </w:pPr>
+    </w:lvl>
   </w:abstractNum>
   <w:abstractNum w:abstractNumId="991">
-    <w:nsid w:val="1ce66813"/>
+    <w:nsid w:val="ea454b4c"/>
     <w:multiLevelType w:val="multilevel"/>
     <w:lvl w:ilvl="0">
       <w:numFmt w:val="bullet"/>
@@ -5450,9 +6406,31 @@
         <w:ind w:left="4800" w:hanging="480"/>
       </w:pPr>
     </w:lvl>
+    <w:lvl w:ilvl="7">
+      <w:numFmt w:val="bullet"/>
+      <w:lvlText w:val="–"/>
+      <w:lvlJc w:val="left"/>
+      <w:pPr>
+        <w:tabs>
+          <w:tab w:val="num" w:pos="5040"/>
+        </w:tabs>
+        <w:ind w:left="5520" w:hanging="480"/>
+      </w:pPr>
+    </w:lvl>
+    <w:lvl w:ilvl="8">
+      <w:numFmt w:val="bullet"/>
+      <w:lvlText w:val="•"/>
+      <w:lvlJc w:val="left"/>
+      <w:pPr>
+        <w:tabs>
+          <w:tab w:val="num" w:pos="5760"/>
+        </w:tabs>
+        <w:ind w:left="6240" w:hanging="480"/>
+      </w:pPr>
+    </w:lvl>
   </w:abstractNum>
   <w:abstractNum w:abstractNumId="99411">
-    <w:nsid w:val="214c1cfc"/>
+    <w:nsid w:val="71315dca"/>
     <w:multiLevelType w:val="multilevel"/>
     <w:lvl w:ilvl="0">
       <w:start w:val="1"/>
@@ -5538,9 +6516,33 @@
         <w:ind w:left="4800" w:hanging="480"/>
       </w:pPr>
     </w:lvl>
+    <w:lvl w:ilvl="7">
+      <w:start w:val="1"/>
+      <w:numFmt w:val="decimal"/>
+      <w:lvlText w:val="%8."/>
+      <w:lvlJc w:val="left"/>
+      <w:pPr>
+        <w:tabs>
+          <w:tab w:val="num" w:pos="5040"/>
+        </w:tabs>
+        <w:ind w:left="5520" w:hanging="480"/>
+      </w:pPr>
+    </w:lvl>
+    <w:lvl w:ilvl="8">
+      <w:start w:val="1"/>
+      <w:numFmt w:val="decimal"/>
+      <w:lvlText w:val="%9."/>
+      <w:lvlJc w:val="left"/>
+      <w:pPr>
+        <w:tabs>
+          <w:tab w:val="num" w:pos="5760"/>
+        </w:tabs>
+        <w:ind w:left="6240" w:hanging="480"/>
+      </w:pPr>
+    </w:lvl>
   </w:abstractNum>
   <w:abstractNum w:abstractNumId="99711">
-    <w:nsid w:val="ed4ea87f"/>
+    <w:nsid w:val="47261bad"/>
     <w:multiLevelType w:val="multilevel"/>
     <w:lvl w:ilvl="0">
       <w:start w:val="1"/>
@@ -5626,9 +6628,33 @@
         <w:ind w:left="4800" w:hanging="480"/>
       </w:pPr>
     </w:lvl>
+    <w:lvl w:ilvl="7">
+      <w:start w:val="1"/>
+      <w:numFmt w:val="lowerLetter"/>
+      <w:lvlText w:val="%8."/>
+      <w:lvlJc w:val="left"/>
+      <w:pPr>
+        <w:tabs>
+          <w:tab w:val="num" w:pos="5040"/>
+        </w:tabs>
+        <w:ind w:left="5520" w:hanging="480"/>
+      </w:pPr>
+    </w:lvl>
+    <w:lvl w:ilvl="8">
+      <w:start w:val="1"/>
+      <w:numFmt w:val="lowerLetter"/>
+      <w:lvlText w:val="%9."/>
+      <w:lvlJc w:val="left"/>
+      <w:pPr>
+        <w:tabs>
+          <w:tab w:val="num" w:pos="5760"/>
+        </w:tabs>
+        <w:ind w:left="6240" w:hanging="480"/>
+      </w:pPr>
+    </w:lvl>
   </w:abstractNum>
   <w:abstractNum w:abstractNumId="99431">
-    <w:nsid w:val="5b06809b"/>
+    <w:nsid w:val="b3cbbdee"/>
     <w:multiLevelType w:val="multilevel"/>
     <w:lvl w:ilvl="0">
       <w:start w:val="1"/>
@@ -5714,9 +6740,33 @@
         <w:ind w:left="4800" w:hanging="480"/>
       </w:pPr>
     </w:lvl>
+    <w:lvl w:ilvl="7">
+      <w:start w:val="1"/>
+      <w:numFmt w:val="decimal"/>
+      <w:lvlText w:val="(%8)"/>
+      <w:lvlJc w:val="left"/>
+      <w:pPr>
+        <w:tabs>
+          <w:tab w:val="num" w:pos="5040"/>
+        </w:tabs>
+        <w:ind w:left="5520" w:hanging="480"/>
+      </w:pPr>
+    </w:lvl>
+    <w:lvl w:ilvl="8">
+      <w:start w:val="1"/>
+      <w:numFmt w:val="decimal"/>
+      <w:lvlText w:val="(%9)"/>
+      <w:lvlJc w:val="left"/>
+      <w:pPr>
+        <w:tabs>
+          <w:tab w:val="num" w:pos="5760"/>
+        </w:tabs>
+        <w:ind w:left="6240" w:hanging="480"/>
+      </w:pPr>
+    </w:lvl>
   </w:abstractNum>
-  <w:num w:numId="1">
-    <w:abstractNumId w:val="0"/>
+  <w:num w:numId="1000">
+    <w:abstractNumId w:val="990"/>
   </w:num>
   <w:num w:numId="1000">
     <w:abstractNumId w:val="990"/>
@@ -5750,6 +6800,12 @@
     <w:lvlOverride w:ilvl="6">
       <w:startOverride w:val="1"/>
     </w:lvlOverride>
+    <w:lvlOverride w:ilvl="7">
+      <w:startOverride w:val="1"/>
+    </w:lvlOverride>
+    <w:lvlOverride w:ilvl="8">
+      <w:startOverride w:val="1"/>
+    </w:lvlOverride>
   </w:num>
   <w:num w:numId="1004">
     <w:abstractNumId w:val="99411"/>
@@ -5772,6 +6828,12 @@
       <w:startOverride w:val="1"/>
     </w:lvlOverride>
     <w:lvlOverride w:ilvl="6">
+      <w:startOverride w:val="1"/>
+    </w:lvlOverride>
+    <w:lvlOverride w:ilvl="7">
+      <w:startOverride w:val="1"/>
+    </w:lvlOverride>
+    <w:lvlOverride w:ilvl="8">
       <w:startOverride w:val="1"/>
     </w:lvlOverride>
   </w:num>
@@ -5807,6 +6869,12 @@
     <w:lvlOverride w:ilvl="6">
       <w:startOverride w:val="1"/>
     </w:lvlOverride>
+    <w:lvlOverride w:ilvl="7">
+      <w:startOverride w:val="1"/>
+    </w:lvlOverride>
+    <w:lvlOverride w:ilvl="8">
+      <w:startOverride w:val="1"/>
+    </w:lvlOverride>
   </w:num>
   <w:num w:numId="1009">
     <w:abstractNumId w:val="991"/>
@@ -5837,6 +6905,12 @@
     <w:lvlOverride w:ilvl="6">
       <w:startOverride w:val="1"/>
     </w:lvlOverride>
+    <w:lvlOverride w:ilvl="7">
+      <w:startOverride w:val="1"/>
+    </w:lvlOverride>
+    <w:lvlOverride w:ilvl="8">
+      <w:startOverride w:val="1"/>
+    </w:lvlOverride>
   </w:num>
   <w:num w:numId="1012">
     <w:abstractNumId w:val="991"/>
@@ -5862,6 +6936,12 @@
       <w:startOverride w:val="1"/>
     </w:lvlOverride>
     <w:lvlOverride w:ilvl="6">
+      <w:startOverride w:val="1"/>
+    </w:lvlOverride>
+    <w:lvlOverride w:ilvl="7">
+      <w:startOverride w:val="1"/>
+    </w:lvlOverride>
+    <w:lvlOverride w:ilvl="8">
       <w:startOverride w:val="1"/>
     </w:lvlOverride>
   </w:num>
@@ -5897,6 +6977,12 @@
     <w:lvlOverride w:ilvl="6">
       <w:startOverride w:val="1"/>
     </w:lvlOverride>
+    <w:lvlOverride w:ilvl="7">
+      <w:startOverride w:val="1"/>
+    </w:lvlOverride>
+    <w:lvlOverride w:ilvl="8">
+      <w:startOverride w:val="1"/>
+    </w:lvlOverride>
   </w:num>
   <w:num w:numId="1018">
     <w:abstractNumId w:val="99411"/>
@@ -5921,6 +7007,12 @@
     <w:lvlOverride w:ilvl="6">
       <w:startOverride w:val="1"/>
     </w:lvlOverride>
+    <w:lvlOverride w:ilvl="7">
+      <w:startOverride w:val="1"/>
+    </w:lvlOverride>
+    <w:lvlOverride w:ilvl="8">
+      <w:startOverride w:val="1"/>
+    </w:lvlOverride>
   </w:num>
   <w:num w:numId="1019">
     <w:abstractNumId w:val="99411"/>
@@ -5943,6 +7035,12 @@
       <w:startOverride w:val="1"/>
     </w:lvlOverride>
     <w:lvlOverride w:ilvl="6">
+      <w:startOverride w:val="1"/>
+    </w:lvlOverride>
+    <w:lvlOverride w:ilvl="7">
+      <w:startOverride w:val="1"/>
+    </w:lvlOverride>
+    <w:lvlOverride w:ilvl="8">
       <w:startOverride w:val="1"/>
     </w:lvlOverride>
   </w:num>
@@ -5975,6 +7073,12 @@
     <w:lvlOverride w:ilvl="6">
       <w:startOverride w:val="1"/>
     </w:lvlOverride>
+    <w:lvlOverride w:ilvl="7">
+      <w:startOverride w:val="1"/>
+    </w:lvlOverride>
+    <w:lvlOverride w:ilvl="8">
+      <w:startOverride w:val="1"/>
+    </w:lvlOverride>
   </w:num>
   <w:num w:numId="1023">
     <w:abstractNumId w:val="99431"/>
@@ -5999,6 +7103,12 @@
     <w:lvlOverride w:ilvl="6">
       <w:startOverride w:val="1"/>
     </w:lvlOverride>
+    <w:lvlOverride w:ilvl="7">
+      <w:startOverride w:val="1"/>
+    </w:lvlOverride>
+    <w:lvlOverride w:ilvl="8">
+      <w:startOverride w:val="1"/>
+    </w:lvlOverride>
   </w:num>
   <w:num w:numId="1024">
     <w:abstractNumId w:val="99431"/>
@@ -6021,6 +7131,12 @@
       <w:startOverride w:val="1"/>
     </w:lvlOverride>
     <w:lvlOverride w:ilvl="6">
+      <w:startOverride w:val="1"/>
+    </w:lvlOverride>
+    <w:lvlOverride w:ilvl="7">
+      <w:startOverride w:val="1"/>
+    </w:lvlOverride>
+    <w:lvlOverride w:ilvl="8">
       <w:startOverride w:val="1"/>
     </w:lvlOverride>
   </w:num>
@@ -6280,6 +7396,66 @@
       <w:szCs w:val="24"/>
     </w:rPr>
   </w:style>
+  <w:style w:type="paragraph" w:styleId="Heading7">
+    <w:name w:val="Heading 7"/>
+    <w:basedOn w:val="Normal"/>
+    <w:next w:val="BodyText"/>
+    <w:uiPriority w:val="9"/>
+    <w:unhideWhenUsed/>
+    <w:qFormat/>
+    <w:pPr>
+      <w:keepNext/>
+      <w:keepLines/>
+      <w:spacing w:before="200" w:after="0"/>
+      <w:outlineLvl w:val="6"/>
+    </w:pPr>
+    <w:rPr>
+      <w:rFonts w:asciiTheme="majorHAnsi" w:eastAsiaTheme="majorEastAsia" w:hAnsiTheme="majorHAnsi" w:cstheme="majorBidi"/>
+      <w:color w:val="4F81BD" w:themeColor="accent1"/>
+      <w:sz w:val="24"/>
+      <w:szCs w:val="24"/>
+    </w:rPr>
+  </w:style>
+  <w:style w:type="paragraph" w:styleId="Heading8">
+    <w:name w:val="Heading 8"/>
+    <w:basedOn w:val="Normal"/>
+    <w:next w:val="BodyText"/>
+    <w:uiPriority w:val="9"/>
+    <w:unhideWhenUsed/>
+    <w:qFormat/>
+    <w:pPr>
+      <w:keepNext/>
+      <w:keepLines/>
+      <w:spacing w:before="200" w:after="0"/>
+      <w:outlineLvl w:val="7"/>
+    </w:pPr>
+    <w:rPr>
+      <w:rFonts w:asciiTheme="majorHAnsi" w:eastAsiaTheme="majorEastAsia" w:hAnsiTheme="majorHAnsi" w:cstheme="majorBidi"/>
+      <w:color w:val="4F81BD" w:themeColor="accent1"/>
+      <w:sz w:val="24"/>
+      <w:szCs w:val="24"/>
+    </w:rPr>
+  </w:style>
+  <w:style w:type="paragraph" w:styleId="Heading9">
+    <w:name w:val="Heading 9"/>
+    <w:basedOn w:val="Normal"/>
+    <w:next w:val="BodyText"/>
+    <w:uiPriority w:val="9"/>
+    <w:unhideWhenUsed/>
+    <w:qFormat/>
+    <w:pPr>
+      <w:keepNext/>
+      <w:keepLines/>
+      <w:spacing w:before="200" w:after="0"/>
+      <w:outlineLvl w:val="8"/>
+    </w:pPr>
+    <w:rPr>
+      <w:rFonts w:asciiTheme="majorHAnsi" w:eastAsiaTheme="majorEastAsia" w:hAnsiTheme="majorHAnsi" w:cstheme="majorBidi"/>
+      <w:color w:val="4F81BD" w:themeColor="accent1"/>
+      <w:sz w:val="24"/>
+      <w:szCs w:val="24"/>
+    </w:rPr>
+  </w:style>
   <w:style w:type="paragraph" w:styleId="BlockText">
     <w:name w:val="Block Text"/>
     <w:basedOn w:val="BodyText"/>
@@ -6311,8 +7487,9 @@
     <w:semiHidden/>
     <w:unhideWhenUsed/>
   </w:style>
-  <w:style w:type="table" w:default="1" w:styleId="TableNormal">
-    <w:name w:val="Normal Table"/>
+  <w:style w:type="table" w:default="1" w:styleId="Table">
+    <w:name w:val="Table"/>
+    <w:basedOn w:val="TableNormal"/>
     <w:semiHidden/>
     <w:unhideWhenUsed/>
     <w:qFormat/>
@@ -6369,8 +7546,8 @@
     <w:name w:val="Figure"/>
     <w:basedOn w:val="Normal"/>
   </w:style>
-  <w:style w:type="paragraph" w:customStyle="1" w:styleId="FigureWithCaption">
-    <w:name w:val="Figure with Caption"/>
+  <w:style w:type="paragraph" w:customStyle="1" w:styleId="CaptionedFigure">
+    <w:name w:val="Captioned Figure"/>
     <w:basedOn w:val="Figure"/>
     <w:pPr>
       <w:keepNext/>

</xml_diff>

<commit_message>
light edits to Chap_10
</commit_message>
<xml_diff>
--- a/Chapter_10/Chapter_10.docx
+++ b/Chapter_10/Chapter_10.docx
@@ -117,13 +117,19 @@
         <w:t xml:space="preserve"> </w:t>
       </w:r>
       <w:r>
-        <w:t xml:space="preserve">Second, lawyers confronted by these issues cannot rely on their instincts alone,</w:t>
-      </w:r>
-      <w:r>
-        <w:t xml:space="preserve"> </w:t>
-      </w:r>
-      <w:r>
-        <w:t xml:space="preserve">because personal interests color their view of the fairness of the transaction.</w:t>
+        <w:t xml:space="preserve">Second, lawyers confronted by these specific conflicts of interest</w:t>
+      </w:r>
+      <w:r>
+        <w:t xml:space="preserve"> </w:t>
+      </w:r>
+      <w:r>
+        <w:t xml:space="preserve">cannot rely on their instincts alone to guide them.</w:t>
+      </w:r>
+      <w:r>
+        <w:t xml:space="preserve"> </w:t>
+      </w:r>
+      <w:r>
+        <w:t xml:space="preserve">Personal interests color the lawyer’s view of the fairness of the transaction.</w:t>
       </w:r>
       <w:r>
         <w:t xml:space="preserve"> </w:t>
@@ -135,7 +141,31 @@
         <w:t xml:space="preserve"> </w:t>
       </w:r>
       <w:r>
-        <w:t xml:space="preserve">Don’t ask your barber if you need a haircut.</w:t>
+        <w:t xml:space="preserve">Don’t ask your barber if you need a haircut. Litigation is good business for lawyers,</w:t>
+      </w:r>
+      <w:r>
+        <w:t xml:space="preserve"> </w:t>
+      </w:r>
+      <w:r>
+        <w:t xml:space="preserve">but often not good for clients. A wise lawyer thinks of Voltaire’s famous maxim:</w:t>
+      </w:r>
+      <w:r>
+        <w:t xml:space="preserve"> </w:t>
+      </w:r>
+      <w:r>
+        <w:t xml:space="preserve">“</w:t>
+      </w:r>
+      <w:r>
+        <w:t xml:space="preserve">I was never ruined but twice: once when I lost a lawsuit, and once when I won one.</w:t>
+      </w:r>
+      <w:r>
+        <w:t xml:space="preserve">”</w:t>
+      </w:r>
+      <w:r>
+        <w:t xml:space="preserve"> </w:t>
+      </w:r>
+      <w:r>
+        <w:t xml:space="preserve">It takes a conscious effort to keep your client’s interests ahead of your own.</w:t>
       </w:r>
     </w:p>
     <w:p>
@@ -149,40 +179,7 @@
         <w:t xml:space="preserve"> </w:t>
       </w:r>
       <w:r>
-        <w:t xml:space="preserve">Model Rule 1.8 has developed an almost</w:t>
-      </w:r>
-      <w:r>
-        <w:t xml:space="preserve"> </w:t>
-      </w:r>
-      <w:r>
-        <w:rPr>
-          <w:i/>
-        </w:rPr>
-        <w:t xml:space="preserve">per se</w:t>
-      </w:r>
-      <w:r>
-        <w:t xml:space="preserve"> </w:t>
-      </w:r>
-      <w:r>
-        <w:t xml:space="preserve">approach</w:t>
-      </w:r>
-      <w:r>
-        <w:t xml:space="preserve"> </w:t>
-      </w:r>
-      <w:r>
-        <w:t xml:space="preserve">that either prohibits or specifically regulates the conflict</w:t>
-      </w:r>
-      <w:r>
-        <w:t xml:space="preserve"> </w:t>
-      </w:r>
-      <w:r>
-        <w:t xml:space="preserve">to remind lawyers of their primary obligation,</w:t>
-      </w:r>
-      <w:r>
-        <w:t xml:space="preserve"> </w:t>
-      </w:r>
-      <w:r>
-        <w:t xml:space="preserve">which is to serve their clients.</w:t>
+        <w:t xml:space="preserve">Model Rule 1.8 prohibits or regulates certain specific transactions between lawyers and their clients.</w:t>
       </w:r>
     </w:p>
     <w:p>
@@ -313,7 +310,13 @@
         <w:t xml:space="preserve">“</w:t>
       </w:r>
       <w:r>
-        <w:t xml:space="preserve">Let’s make a separate Model Rule listing all of the transactions with clients that typically get lawyers in trouble:</w:t>
+        <w:t xml:space="preserve">Let’s make a separate Model Rule listing all of the transactions with clients</w:t>
+      </w:r>
+      <w:r>
+        <w:t xml:space="preserve"> </w:t>
+      </w:r>
+      <w:r>
+        <w:t xml:space="preserve">that typically get lawyers in trouble:</w:t>
       </w:r>
       <w:r>
         <w:t xml:space="preserve">”</w:t>
@@ -450,19 +453,55 @@
         <w:t xml:space="preserve"> </w:t>
       </w:r>
       <w:r>
-        <w:t xml:space="preserve">or risk discipline, even if both lawyer and client are happy,</w:t>
-      </w:r>
-      <w:r>
-        <w:t xml:space="preserve"> </w:t>
-      </w:r>
-      <w:r>
-        <w:t xml:space="preserve">and the lawyer’s failure was inadvertent and unintended.</w:t>
-      </w:r>
-      <w:r>
-        <w:t xml:space="preserve"> </w:t>
-      </w:r>
-      <w:r>
-        <w:t xml:space="preserve">The standard approaches strict liability. No intent required.</w:t>
+        <w:t xml:space="preserve">or risk discipline, even if both lawyer and client are happy.</w:t>
+      </w:r>
+      <w:r>
+        <w:t xml:space="preserve"> </w:t>
+      </w:r>
+      <w:r>
+        <w:t xml:space="preserve">The lawyer who did business with her client and failed to advise her client in writing</w:t>
+      </w:r>
+      <w:r>
+        <w:t xml:space="preserve"> </w:t>
+      </w:r>
+      <w:r>
+        <w:t xml:space="preserve">to seek the advice of independent legal counsel may feel ethical.</w:t>
+      </w:r>
+      <w:r>
+        <w:t xml:space="preserve"> </w:t>
+      </w:r>
+      <w:r>
+        <w:t xml:space="preserve">The client may have no complaints.</w:t>
+      </w:r>
+      <w:r>
+        <w:t xml:space="preserve"> </w:t>
+      </w:r>
+      <w:r>
+        <w:t xml:space="preserve">But the lawyer has violated the Model Rules.</w:t>
+      </w:r>
+      <w:r>
+        <w:t xml:space="preserve"> </w:t>
+      </w:r>
+      <w:r>
+        <w:t xml:space="preserve">If the lawyer’s lapse was inadvertent and unintended,</w:t>
+      </w:r>
+      <w:r>
+        <w:t xml:space="preserve"> </w:t>
+      </w:r>
+      <w:r>
+        <w:t xml:space="preserve">Disciplinary Counsel or the State Supreme Court may show him mercy,</w:t>
+      </w:r>
+      <w:r>
+        <w:t xml:space="preserve"> </w:t>
+      </w:r>
+      <w:r>
+        <w:t xml:space="preserve">but intent need not be shown. The Rules are the rules.</w:t>
+      </w:r>
+      <w:r>
+        <w:t xml:space="preserve"> </w:t>
+      </w:r>
+      <w:r>
+        <w:t xml:space="preserve">Lawyers are expected to know them and to follow them.</w:t>
       </w:r>
     </w:p>
     <w:p>
@@ -845,29 +884,25 @@
     </w:p>
     <w:p>
       <w:pPr>
-        <w:pStyle w:val="BodyText"/>
-      </w:pPr>
-      <w:r>
-        <w:t xml:space="preserve">A lawyer shall not enter into a business transaction with a client or knowingly acquire an ownership, possessory, security or pecuniary interest adverse to the client</w:t>
-      </w:r>
-      <w:r>
-        <w:t xml:space="preserve"> </w:t>
-      </w:r>
-      <w:r>
-        <w:rPr>
-          <w:i/>
-        </w:rPr>
-        <w:t xml:space="preserve">UNLESS</w:t>
-      </w:r>
-      <w:r>
-        <w:t xml:space="preserve">— the lawyer performs certain specific duties and required conditions.</w:t>
+        <w:pStyle w:val="BlockText"/>
+      </w:pPr>
+      <w:r>
+        <w:t xml:space="preserve">A lawyer shall not enter into a business transaction with a client or knowingly acquire an ownership, possessory, security or pecuniary interest adverse to the client.</w:t>
+      </w:r>
+    </w:p>
+    <w:p>
+      <w:pPr>
+        <w:pStyle w:val="FirstParagraph"/>
+      </w:pPr>
+      <w:r>
+        <w:t xml:space="preserve">Unless. Unless the lawyer meets all three of the requirements described above.</w:t>
       </w:r>
     </w:p>
     <w:p>
       <w:pPr>
         <w:pStyle w:val="Heading4"/>
       </w:pPr>
-      <w:bookmarkStart w:id="31" w:name="when-is-a-lawyer-doing-business-with-a-client"/>
+      <w:bookmarkStart w:id="31" w:name="Xd0216b22ae463be8ab983089ec24e2542677910"/>
       <w:r>
         <w:t xml:space="preserve">When is a Lawyer</w:t>
       </w:r>
@@ -1114,13 +1149,19 @@
         <w:t xml:space="preserve"> </w:t>
       </w:r>
       <w:r>
-        <w:t xml:space="preserve">It’s impossible for a lawyer to get a great deal from his client,</w:t>
-      </w:r>
-      <w:r>
-        <w:t xml:space="preserve"> </w:t>
-      </w:r>
-      <w:r>
-        <w:t xml:space="preserve">because the terms must be</w:t>
+        <w:t xml:space="preserve">Let’s make it impossible for a lawyer to get a great deal from his client.</w:t>
+      </w:r>
+      <w:r>
+        <w:t xml:space="preserve"> </w:t>
+      </w:r>
+      <w:r>
+        <w:t xml:space="preserve">Instead any business transactions between lawyer and client</w:t>
+      </w:r>
+      <w:r>
+        <w:t xml:space="preserve"> </w:t>
+      </w:r>
+      <w:r>
+        <w:t xml:space="preserve">must be</w:t>
       </w:r>
       <w:r>
         <w:t xml:space="preserve"> </w:t>
@@ -1438,7 +1479,7 @@
         <w:pStyle w:val="BodyText"/>
       </w:pPr>
       <w:r>
-        <w:t xml:space="preserve">But the lawyer need not require</w:t>
+        <w:t xml:space="preserve">The lawyer need not require</w:t>
       </w:r>
       <w:r>
         <w:t xml:space="preserve"> </w:t>
@@ -1457,7 +1498,7 @@
     </w:p>
     <w:p>
       <w:pPr>
-        <w:pStyle w:val="Heading3"/>
+        <w:pStyle w:val="Heading4"/>
       </w:pPr>
       <w:bookmarkStart w:id="33" w:name="transactions-with-clients-are-suspect"/>
       <w:r>
@@ -1514,7 +1555,7 @@
     </w:p>
     <w:p>
       <w:pPr>
-        <w:pStyle w:val="Heading3"/>
+        <w:pStyle w:val="Heading4"/>
       </w:pPr>
       <w:bookmarkStart w:id="34" w:name="undue-influence"/>
       <w:r>
@@ -1585,7 +1626,7 @@
         <w:t xml:space="preserve"> </w:t>
       </w:r>
       <w:r>
-        <w:t xml:space="preserve">in the form of stock in the client’s business,</w:t>
+        <w:t xml:space="preserve">in the form of stock in the client’s business</w:t>
       </w:r>
       <w:r>
         <w:t xml:space="preserve"> </w:t>
@@ -1640,31 +1681,54 @@
         <w:t xml:space="preserve"> </w:t>
       </w:r>
       <w:r>
-        <w:t xml:space="preserve">But look what happens if the lawyer accepts</w:t>
-      </w:r>
-      <w:r>
-        <w:t xml:space="preserve"> </w:t>
-      </w:r>
-      <w:r>
-        <w:t xml:space="preserve">an interest in the client’s business</w:t>
-      </w:r>
-      <w:r>
-        <w:t xml:space="preserve"> </w:t>
-      </w:r>
-      <w:r>
-        <w:t xml:space="preserve">or property (not money)</w:t>
-      </w:r>
-      <w:r>
-        <w:t xml:space="preserve"> </w:t>
-      </w:r>
-      <w:r>
-        <w:t xml:space="preserve">as payment of all or part of a fee.</w:t>
-      </w:r>
-      <w:r>
-        <w:t xml:space="preserve"> </w:t>
-      </w:r>
-      <w:r>
-        <w:t xml:space="preserve">Now the lawyer must comply with both</w:t>
+        <w:t xml:space="preserve">But if a lawyer accepts</w:t>
+      </w:r>
+      <w:r>
+        <w:t xml:space="preserve"> </w:t>
+      </w:r>
+      <w:r>
+        <w:t xml:space="preserve">property or an interest in the client’s business</w:t>
+      </w:r>
+      <w:r>
+        <w:t xml:space="preserve"> </w:t>
+      </w:r>
+      <w:r>
+        <w:t xml:space="preserve">as payment for all or part of a fee,</w:t>
+      </w:r>
+      <w:r>
+        <w:t xml:space="preserve"> </w:t>
+      </w:r>
+      <w:r>
+        <w:t xml:space="preserve">the lawyer is both getting paid</w:t>
+      </w:r>
+      <w:r>
+        <w:t xml:space="preserve"> </w:t>
+      </w:r>
+      <w:r>
+        <w:rPr>
+          <w:i/>
+        </w:rPr>
+        <w:t xml:space="preserve">and</w:t>
+      </w:r>
+      <w:r>
+        <w:t xml:space="preserve"> </w:t>
+      </w:r>
+      <w:r>
+        <w:t xml:space="preserve">doing business with the client.</w:t>
+      </w:r>
+    </w:p>
+    <w:p>
+      <w:pPr>
+        <w:pStyle w:val="BodyText"/>
+      </w:pPr>
+      <w:r>
+        <w:t xml:space="preserve">Because the lawyer takes stock or property in lieu of a fee,</w:t>
+      </w:r>
+      <w:r>
+        <w:t xml:space="preserve"> </w:t>
+      </w:r>
+      <w:r>
+        <w:t xml:space="preserve">the lawyer must comply with both</w:t>
       </w:r>
       <w:r>
         <w:t xml:space="preserve"> </w:t>
@@ -1740,12 +1804,19 @@
     </w:p>
     <w:p>
       <w:pPr>
+        <w:pStyle w:val="BlockText"/>
+      </w:pPr>
+      <w:r>
+        <w:t xml:space="preserve">[Rule 1.8] does not apply to ordinary fee arrangements between client and lawyer, which are governed by Rule 1.5, although its requirements must be met when the lawyer accepts an interest in the client’s business or other nonmonetary property as payment of all or part of a fee.</w:t>
+      </w:r>
+    </w:p>
+    <w:p>
+      <w:pPr>
         <w:pStyle w:val="Heading3"/>
       </w:pPr>
       <w:bookmarkStart w:id="38" w:name="model-rule-1.8b"/>
       <w:r>
-        <w:t xml:space="preserve">Model Rule 1.8(b) -</w:t>
+        <w:t xml:space="preserve">Model Rule 1.8(b)</w:t>
       </w:r>
       <w:bookmarkEnd w:id="38"/>
     </w:p>
@@ -1790,7 +1861,7 @@
         <w:t xml:space="preserve"> </w:t>
       </w:r>
       <w:r>
-        <w:t xml:space="preserve">of the client</w:t>
+        <w:t xml:space="preserve">of the client,</w:t>
       </w:r>
       <w:r>
         <w:t xml:space="preserve"> </w:t>
@@ -1872,7 +1943,7 @@
         <w:t xml:space="preserve"> </w:t>
       </w:r>
       <w:r>
-        <w:t xml:space="preserve">may not use secret information of the principal (client)</w:t>
+        <w:t xml:space="preserve">may not use confidential information of the principal (client)</w:t>
       </w:r>
       <w:r>
         <w:t xml:space="preserve"> </w:t>
@@ -1973,7 +2044,7 @@
         <w:pStyle w:val="BodyText"/>
       </w:pPr>
       <w:r>
-        <w:t xml:space="preserve">When Eureka learns of Lily’s use, under the common law,</w:t>
+        <w:t xml:space="preserve">When Eureka learns of Lily’s purchase, under the common law,</w:t>
       </w:r>
       <w:r>
         <w:t xml:space="preserve"> </w:t>
@@ -1985,7 +2056,7 @@
         <w:t xml:space="preserve"> </w:t>
       </w:r>
       <w:r>
-        <w:t xml:space="preserve">whether Lily’s real estate purchase harmed Eureka, or not.</w:t>
+        <w:t xml:space="preserve">whether Lily’s real estate purchase harmed or disadvantaged Eureka.</w:t>
       </w:r>
     </w:p>
     <w:p>
@@ -1993,31 +2064,37 @@
         <w:pStyle w:val="BodyText"/>
       </w:pPr>
       <w:r>
-        <w:t xml:space="preserve">But under Model Rule 1.8(b),</w:t>
-      </w:r>
-      <w:r>
-        <w:t xml:space="preserve"> </w:t>
-      </w:r>
-      <w:r>
-        <w:t xml:space="preserve">Lily’s purchase based on information she gleaned</w:t>
-      </w:r>
-      <w:r>
-        <w:t xml:space="preserve"> </w:t>
-      </w:r>
-      <w:r>
-        <w:t xml:space="preserve">from representing Eureka is unethical,</w:t>
-      </w:r>
-      <w:r>
-        <w:t xml:space="preserve"> </w:t>
-      </w:r>
-      <w:r>
-        <w:t xml:space="preserve">only if buying the real estate</w:t>
-      </w:r>
-      <w:r>
-        <w:t xml:space="preserve"> </w:t>
-      </w:r>
-      <w:r>
-        <w:t xml:space="preserve">was using information to the</w:t>
+        <w:t xml:space="preserve">But under Model Rule 1.8(b), an ethical rule,</w:t>
+      </w:r>
+      <w:r>
+        <w:t xml:space="preserve"> </w:t>
+      </w:r>
+      <w:r>
+        <w:t xml:space="preserve">Lily may use information that she learned from representing Eureka,</w:t>
+      </w:r>
+      <w:r>
+        <w:t xml:space="preserve"> </w:t>
+      </w:r>
+      <w:r>
+        <w:t xml:space="preserve">so long as Eureka is not disadvantaged by her use.</w:t>
+      </w:r>
+      <w:r>
+        <w:t xml:space="preserve"> </w:t>
+      </w:r>
+      <w:r>
+        <w:t xml:space="preserve">If Eureka could show that it had plans to purchase those parcels itself</w:t>
+      </w:r>
+      <w:r>
+        <w:t xml:space="preserve"> </w:t>
+      </w:r>
+      <w:r>
+        <w:t xml:space="preserve">and would have done so if Lily had not gotten there first,</w:t>
+      </w:r>
+      <w:r>
+        <w:t xml:space="preserve"> </w:t>
+      </w:r>
+      <w:r>
+        <w:t xml:space="preserve">then Lily’s use of Eureka’s information would violate</w:t>
       </w:r>
       <w:r>
         <w:t xml:space="preserve"> </w:t>
@@ -2026,31 +2103,19 @@
         <w:rPr>
           <w:i/>
         </w:rPr>
-        <w:t xml:space="preserve">disadvantage</w:t>
-      </w:r>
-      <w:r>
-        <w:t xml:space="preserve"> </w:t>
-      </w:r>
-      <w:r>
-        <w:t xml:space="preserve">of Eureka.</w:t>
-      </w:r>
-      <w:r>
-        <w:t xml:space="preserve"> </w:t>
-      </w:r>
-      <w:r>
-        <w:t xml:space="preserve">For example,</w:t>
-      </w:r>
-      <w:r>
-        <w:t xml:space="preserve"> </w:t>
-      </w:r>
-      <w:r>
-        <w:t xml:space="preserve">if it could be shown that Eureka wanted the land for itself</w:t>
-      </w:r>
-      <w:r>
-        <w:t xml:space="preserve"> </w:t>
-      </w:r>
-      <w:r>
-        <w:t xml:space="preserve">and would have purchased it if Lily had not gotten there first.</w:t>
+        <w:t xml:space="preserve">both</w:t>
+      </w:r>
+      <w:r>
+        <w:t xml:space="preserve"> </w:t>
+      </w:r>
+      <w:r>
+        <w:t xml:space="preserve">the common law of agency</w:t>
+      </w:r>
+      <w:r>
+        <w:t xml:space="preserve"> </w:t>
+      </w:r>
+      <w:r>
+        <w:t xml:space="preserve">and Model Rule 1.8(b).</w:t>
       </w:r>
     </w:p>
     <w:p>
@@ -2089,7 +2154,7 @@
         <w:t xml:space="preserve"> </w:t>
       </w:r>
       <w:r>
-        <w:t xml:space="preserve">and if client consents, lawyer is home free.</w:t>
+        <w:t xml:space="preserve">and if client consents, the lawyer is home free.</w:t>
       </w:r>
     </w:p>
     <w:p>
@@ -2262,7 +2327,7 @@
     </w:p>
     <w:p>
       <w:pPr>
-        <w:pStyle w:val="Heading5"/>
+        <w:pStyle w:val="Heading4"/>
       </w:pPr>
       <w:bookmarkStart w:id="42" w:name="exceptions-found-in-other-model-rules"/>
       <w:r>
@@ -2332,17 +2397,6 @@
     </w:p>
     <w:p>
       <w:pPr>
-        <w:numPr>
-          <w:numId w:val="1006"/>
-          <w:ilvl w:val="0"/>
-        </w:numPr>
-      </w:pPr>
-      <w:r>
-        <w:t xml:space="preserve">Model Rule 8.3 Reporting professional misconduct</w:t>
-      </w:r>
-    </w:p>
-    <w:p>
-      <w:pPr>
         <w:pStyle w:val="Compact"/>
         <w:numPr>
           <w:numId w:val="1006"/>
@@ -2350,113 +2404,16 @@
         </w:numPr>
       </w:pPr>
       <w:r>
-        <w:t xml:space="preserve">ABA Canons of Professional Ethics (1908):</w:t>
-      </w:r>
-      <w:r>
-        <w:t xml:space="preserve"> </w:t>
-      </w:r>
-      <w:r>
-        <w:t xml:space="preserve">“</w:t>
-      </w:r>
-      <w:r>
-        <w:t xml:space="preserve">The Lawyer should refrain from</w:t>
-      </w:r>
-      <w:r>
-        <w:t xml:space="preserve"> </w:t>
-      </w:r>
-      <w:r>
-        <w:rPr>
-          <w:i/>
-        </w:rPr>
-        <w:t xml:space="preserve">any action</w:t>
-      </w:r>
-      <w:r>
-        <w:t xml:space="preserve"> </w:t>
-      </w:r>
-      <w:r>
-        <w:t xml:space="preserve">whereby for his personal benefit or gain he abuses or takes advantage of the confidence reposed in him by his client.</w:t>
-      </w:r>
-      <w:r>
-        <w:t xml:space="preserve">”</w:t>
-      </w:r>
-    </w:p>
-    <w:p>
-      <w:pPr>
-        <w:pStyle w:val="Compact"/>
-        <w:numPr>
-          <w:numId w:val="1006"/>
-          <w:ilvl w:val="0"/>
-        </w:numPr>
-      </w:pPr>
-      <w:r>
-        <w:t xml:space="preserve">Model Code DR 4-101(B)(3) (1981) (equally definitive) absent informed client consent, a lawyer may not</w:t>
-      </w:r>
-      <w:r>
-        <w:t xml:space="preserve"> </w:t>
-      </w:r>
-      <w:r>
-        <w:t xml:space="preserve">“</w:t>
-      </w:r>
-      <w:r>
-        <w:t xml:space="preserve">knowingly … use a confidence or secret of his client for the advantage of himself or of a third person.</w:t>
-      </w:r>
-      <w:r>
-        <w:t xml:space="preserve">”</w:t>
-      </w:r>
-    </w:p>
-    <w:p>
-      <w:pPr>
-        <w:numPr>
-          <w:numId w:val="1006"/>
-          <w:ilvl w:val="0"/>
-        </w:numPr>
-      </w:pPr>
-      <w:r>
-        <w:t xml:space="preserve">Model rule 1.8(b) lawyer</w:t>
-      </w:r>
-      <w:r>
-        <w:t xml:space="preserve"> </w:t>
-      </w:r>
-      <w:r>
-        <w:t xml:space="preserve">“</w:t>
-      </w:r>
-      <w:r>
-        <w:t xml:space="preserve">shall not use information relating to representation of a client</w:t>
-      </w:r>
-      <w:r>
-        <w:t xml:space="preserve"> </w:t>
-      </w:r>
-      <w:r>
-        <w:rPr>
-          <w:i/>
-        </w:rPr>
-        <w:t xml:space="preserve">to the disadvantage</w:t>
-      </w:r>
-      <w:r>
-        <w:t xml:space="preserve"> </w:t>
-      </w:r>
-      <w:r>
-        <w:t xml:space="preserve">of the client</w:t>
-      </w:r>
-      <w:r>
-        <w:t xml:space="preserve">”</w:t>
-      </w:r>
-      <w:r>
-        <w:t xml:space="preserve"> </w:t>
-      </w:r>
-      <w:r>
-        <w:t xml:space="preserve">unless client consents.</w:t>
-      </w:r>
-    </w:p>
-    <w:p>
-      <w:pPr>
-        <w:pStyle w:val="Heading4"/>
-      </w:pPr>
-      <w:bookmarkStart w:id="43" w:name="client-confidences"/>
-      <w:r>
-        <w:t xml:space="preserve">Client Confidences</w:t>
-      </w:r>
-      <w:bookmarkEnd w:id="43"/>
+        <w:t xml:space="preserve">Model Rule 8.3 Reporting professional misconduct.</w:t>
+      </w:r>
+    </w:p>
+    <w:p>
+      <w:pPr>
+        <w:pStyle w:val="FirstParagraph"/>
+      </w:pPr>
+      <w:r>
+        <w:t xml:space="preserve">The prohibition has a long and storied history:</w:t>
+      </w:r>
     </w:p>
     <w:p>
       <w:pPr>
@@ -2467,7 +2424,7 @@
         </w:numPr>
       </w:pPr>
       <w:r>
-        <w:t xml:space="preserve">Model Rule 1.6:</w:t>
+        <w:t xml:space="preserve">ABA Canons of Professional Ethics (1908):</w:t>
       </w:r>
       <w:r>
         <w:t xml:space="preserve"> </w:t>
@@ -2476,7 +2433,7 @@
         <w:t xml:space="preserve">“</w:t>
       </w:r>
       <w:r>
-        <w:t xml:space="preserve">A lawyer shall not</w:t>
+        <w:t xml:space="preserve">The Lawyer should refrain from</w:t>
       </w:r>
       <w:r>
         <w:t xml:space="preserve"> </w:t>
@@ -2485,13 +2442,13 @@
         <w:rPr>
           <w:i/>
         </w:rPr>
-        <w:t xml:space="preserve">reveal</w:t>
-      </w:r>
-      <w:r>
-        <w:t xml:space="preserve"> </w:t>
-      </w:r>
-      <w:r>
-        <w:t xml:space="preserve">information . . .</w:t>
+        <w:t xml:space="preserve">any action</w:t>
+      </w:r>
+      <w:r>
+        <w:t xml:space="preserve"> </w:t>
+      </w:r>
+      <w:r>
+        <w:t xml:space="preserve">whereby for his personal benefit or gain he abuses or takes advantage of the confidence reposed in him by his client.</w:t>
       </w:r>
       <w:r>
         <w:t xml:space="preserve">”</w:t>
@@ -2506,7 +2463,7 @@
         </w:numPr>
       </w:pPr>
       <w:r>
-        <w:t xml:space="preserve">Model Rule 1.8(b):</w:t>
+        <w:t xml:space="preserve">Model Code DR 4-101(B)(3) (1981) (equally definitive) absent informed client consent, a lawyer may not</w:t>
       </w:r>
       <w:r>
         <w:t xml:space="preserve"> </w:t>
@@ -2515,7 +2472,31 @@
         <w:t xml:space="preserve">“</w:t>
       </w:r>
       <w:r>
-        <w:t xml:space="preserve">A lawyer shall not</w:t>
+        <w:t xml:space="preserve">knowingly … use a confidence or secret of his client for the advantage of himself or of a third person.</w:t>
+      </w:r>
+      <w:r>
+        <w:t xml:space="preserve">”</w:t>
+      </w:r>
+    </w:p>
+    <w:p>
+      <w:pPr>
+        <w:pStyle w:val="Compact"/>
+        <w:numPr>
+          <w:numId w:val="1007"/>
+          <w:ilvl w:val="0"/>
+        </w:numPr>
+      </w:pPr>
+      <w:r>
+        <w:t xml:space="preserve">Model rule 1.8(b) lawyer</w:t>
+      </w:r>
+      <w:r>
+        <w:t xml:space="preserve"> </w:t>
+      </w:r>
+      <w:r>
+        <w:t xml:space="preserve">“</w:t>
+      </w:r>
+      <w:r>
+        <w:t xml:space="preserve">shall not use information relating to representation of a client</w:t>
       </w:r>
       <w:r>
         <w:t xml:space="preserve"> </w:t>
@@ -2524,719 +2505,33 @@
         <w:rPr>
           <w:i/>
         </w:rPr>
-        <w:t xml:space="preserve">use</w:t>
-      </w:r>
-      <w:r>
-        <w:t xml:space="preserve"> </w:t>
-      </w:r>
-      <w:r>
-        <w:t xml:space="preserve">information . . .</w:t>
+        <w:t xml:space="preserve">to the disadvantage</w:t>
+      </w:r>
+      <w:r>
+        <w:t xml:space="preserve"> </w:t>
+      </w:r>
+      <w:r>
+        <w:t xml:space="preserve">of the client</w:t>
       </w:r>
       <w:r>
         <w:t xml:space="preserve">”</w:t>
       </w:r>
-    </w:p>
-    <w:p>
-      <w:pPr>
-        <w:pStyle w:val="FirstParagraph"/>
-      </w:pPr>
-      <w:r>
-        <w:t xml:space="preserve">Model Rule 1.6 deals with</w:t>
-      </w:r>
-      <w:r>
-        <w:t xml:space="preserve"> </w:t>
-      </w:r>
-      <w:r>
-        <w:rPr>
-          <w:i/>
-        </w:rPr>
-        <w:t xml:space="preserve">disclosure</w:t>
-      </w:r>
-      <w:r>
-        <w:t xml:space="preserve"> </w:t>
-      </w:r>
-      <w:r>
-        <w:t xml:space="preserve">of client information.</w:t>
-      </w:r>
-      <w:r>
-        <w:t xml:space="preserve"> </w:t>
-      </w:r>
-      <w:r>
-        <w:t xml:space="preserve">Model Rule 1.8(b) deals with</w:t>
-      </w:r>
-      <w:r>
-        <w:t xml:space="preserve"> </w:t>
-      </w:r>
-      <w:r>
-        <w:rPr>
-          <w:i/>
-        </w:rPr>
-        <w:t xml:space="preserve">use</w:t>
-      </w:r>
-      <w:r>
-        <w:t xml:space="preserve">. What kind of information?</w:t>
-      </w:r>
-      <w:r>
-        <w:t xml:space="preserve"> </w:t>
-      </w:r>
-      <w:r>
-        <w:t xml:space="preserve">Confidential information, or</w:t>
-      </w:r>
-      <w:r>
-        <w:t xml:space="preserve"> </w:t>
-      </w:r>
-      <w:r>
-        <w:t xml:space="preserve">“</w:t>
-      </w:r>
-      <w:r>
-        <w:t xml:space="preserve">information relating to the representation of a client.</w:t>
-      </w:r>
-      <w:r>
-        <w:t xml:space="preserve">”</w:t>
-      </w:r>
-    </w:p>
-    <w:p>
-      <w:pPr>
-        <w:pStyle w:val="Heading3"/>
-      </w:pPr>
-      <w:bookmarkStart w:id="44" w:name="model-rule-1.8c-gifts"/>
-      <w:r>
-        <w:t xml:space="preserve">Model Rule 1.8(c): Gifts</w:t>
-      </w:r>
-      <w:bookmarkEnd w:id="44"/>
-    </w:p>
-    <w:p>
-      <w:pPr>
-        <w:pStyle w:val="FirstParagraph"/>
-      </w:pPr>
-      <w:r>
-        <w:t xml:space="preserve">A lawyer shall not solicit any substantial gift from a client,</w:t>
-      </w:r>
-      <w:r>
-        <w:t xml:space="preserve"> </w:t>
-      </w:r>
-      <w:r>
-        <w:t xml:space="preserve">including a testamentary gift,</w:t>
-      </w:r>
-      <w:r>
-        <w:t xml:space="preserve"> </w:t>
-      </w:r>
-      <w:r>
-        <w:t xml:space="preserve">or prepare on behalf of a client an instrument</w:t>
-      </w:r>
-      <w:r>
-        <w:t xml:space="preserve"> </w:t>
-      </w:r>
-      <w:r>
-        <w:t xml:space="preserve">giving the lawyer or a person related to the lawyer</w:t>
-      </w:r>
-      <w:r>
-        <w:t xml:space="preserve"> </w:t>
-      </w:r>
-      <w:r>
-        <w:t xml:space="preserve">any substantial gift</w:t>
-      </w:r>
-      <w:r>
-        <w:t xml:space="preserve"> </w:t>
-      </w:r>
-      <w:r>
-        <w:t xml:space="preserve">unless the lawyer or other recipient of the gift</w:t>
-      </w:r>
-      <w:r>
-        <w:t xml:space="preserve"> </w:t>
-      </w:r>
-      <w:r>
-        <w:t xml:space="preserve">is related to the client.</w:t>
-      </w:r>
-      <w:r>
-        <w:t xml:space="preserve"> </w:t>
-      </w:r>
-      <w:r>
-        <w:t xml:space="preserve">For purposes of this paragraph,</w:t>
-      </w:r>
-      <w:r>
-        <w:t xml:space="preserve"> </w:t>
-      </w:r>
-      <w:r>
-        <w:t xml:space="preserve">related persons include a spouse, child, grandchild, parent,</w:t>
-      </w:r>
-      <w:r>
-        <w:t xml:space="preserve"> </w:t>
-      </w:r>
-      <w:r>
-        <w:t xml:space="preserve">grandparent or other relative</w:t>
-      </w:r>
-      <w:r>
-        <w:t xml:space="preserve"> </w:t>
-      </w:r>
-      <w:r>
-        <w:t xml:space="preserve">or individual with whom the lawyer</w:t>
-      </w:r>
-      <w:r>
-        <w:t xml:space="preserve"> </w:t>
-      </w:r>
-      <w:r>
-        <w:t xml:space="preserve">or the client maintains a close, familial relationship.</w:t>
-      </w:r>
-    </w:p>
-    <w:p>
-      <w:pPr>
-        <w:pStyle w:val="BodyText"/>
-      </w:pPr>
-      <w:r>
-        <w:t xml:space="preserve">In plain English, a lawyer shall not ask clients for gifts,</w:t>
-      </w:r>
-      <w:r>
-        <w:t xml:space="preserve"> </w:t>
-      </w:r>
-      <w:r>
-        <w:t xml:space="preserve">or ask to be written into their client’s wills,</w:t>
-      </w:r>
-      <w:r>
-        <w:t xml:space="preserve"> </w:t>
-      </w:r>
-      <w:r>
-        <w:t xml:space="preserve">or prepare</w:t>
-      </w:r>
-      <w:r>
-        <w:t xml:space="preserve"> </w:t>
-      </w:r>
-      <w:r>
-        <w:t xml:space="preserve">“</w:t>
-      </w:r>
-      <w:r>
-        <w:t xml:space="preserve">an instrument</w:t>
-      </w:r>
-      <w:r>
-        <w:t xml:space="preserve">”</w:t>
-      </w:r>
-      <w:r>
-        <w:t xml:space="preserve"> </w:t>
-      </w:r>
-      <w:r>
-        <w:t xml:space="preserve">giving the lawyer any substantial gift,</w:t>
-      </w:r>
-      <w:r>
-        <w:t xml:space="preserve"> </w:t>
-      </w:r>
-      <w:r>
-        <w:rPr>
-          <w:i/>
-        </w:rPr>
-        <w:t xml:space="preserve">unless</w:t>
-      </w:r>
-      <w:r>
-        <w:t xml:space="preserve"> </w:t>
-      </w:r>
-      <w:r>
-        <w:t xml:space="preserve">the client is a close relative.</w:t>
-      </w:r>
-    </w:p>
-    <w:p>
-      <w:pPr>
-        <w:pStyle w:val="BodyText"/>
-      </w:pPr>
-      <w:r>
-        <w:t xml:space="preserve">The Restatement of the Law Governing Lawyers says that</w:t>
-      </w:r>
-      <w:r>
-        <w:t xml:space="preserve"> </w:t>
-      </w:r>
-      <w:r>
-        <w:t xml:space="preserve">unless the lawyer is a</w:t>
-      </w:r>
-      <w:r>
-        <w:t xml:space="preserve"> </w:t>
-      </w:r>
-      <w:r>
-        <w:t xml:space="preserve">“</w:t>
-      </w:r>
-      <w:r>
-        <w:t xml:space="preserve">relative or other natural object of the client’s generosity,</w:t>
-      </w:r>
-      <w:r>
-        <w:t xml:space="preserve">”</w:t>
-      </w:r>
-      <w:r>
-        <w:t xml:space="preserve"> </w:t>
-      </w:r>
-      <w:r>
-        <w:t xml:space="preserve">the lawyer may not</w:t>
-      </w:r>
-      <w:r>
-        <w:t xml:space="preserve"> </w:t>
-      </w:r>
-      <w:r>
-        <w:t xml:space="preserve">solicit gifts or prepare instruments giving the lawyer</w:t>
-      </w:r>
-      <w:r>
-        <w:t xml:space="preserve"> </w:t>
-      </w:r>
-      <w:r>
-        <w:t xml:space="preserve">a substantial gift.</w:t>
-      </w:r>
-    </w:p>
-    <w:p>
-      <w:pPr>
-        <w:pStyle w:val="BodyText"/>
-      </w:pPr>
-      <w:r>
-        <w:t xml:space="preserve">Bit of a paradox here, at least under the Model Rules.</w:t>
-      </w:r>
-      <w:r>
-        <w:t xml:space="preserve"> </w:t>
-      </w:r>
-      <w:r>
-        <w:t xml:space="preserve">Compare these two:</w:t>
+      <w:r>
+        <w:t xml:space="preserve"> </w:t>
+      </w:r>
+      <w:r>
+        <w:t xml:space="preserve">unless client consents.</w:t>
       </w:r>
     </w:p>
     <w:p>
       <w:pPr>
         <w:pStyle w:val="Heading4"/>
       </w:pPr>
-      <w:bookmarkStart w:id="45" w:name="the-mercedes"/>
-      <w:r>
-        <w:t xml:space="preserve">The Mercedes</w:t>
-      </w:r>
-      <w:bookmarkEnd w:id="45"/>
-    </w:p>
-    <w:p>
-      <w:pPr>
-        <w:pStyle w:val="BlockText"/>
-      </w:pPr>
-      <w:r>
-        <w:t xml:space="preserve">Dear Rick:</w:t>
-      </w:r>
-    </w:p>
-    <w:p>
-      <w:pPr>
-        <w:pStyle w:val="BlockText"/>
-      </w:pPr>
-      <w:r>
-        <w:t xml:space="preserve">Because you have been such a great lawyer to me over the years,</w:t>
-      </w:r>
-      <w:r>
-        <w:t xml:space="preserve"> </w:t>
-      </w:r>
-      <w:r>
-        <w:t xml:space="preserve">please draw up the documents transferring title</w:t>
-      </w:r>
-      <w:r>
-        <w:t xml:space="preserve"> </w:t>
-      </w:r>
-      <w:r>
-        <w:t xml:space="preserve">in this $35,000 Mercedes to your name.</w:t>
-      </w:r>
-    </w:p>
-    <w:p>
-      <w:pPr>
-        <w:pStyle w:val="BlockText"/>
-      </w:pPr>
-      <w:r>
-        <w:t xml:space="preserve">Warmly,</w:t>
-      </w:r>
-    </w:p>
-    <w:p>
-      <w:pPr>
-        <w:pStyle w:val="BlockText"/>
-      </w:pPr>
-      <w:r>
-        <w:t xml:space="preserve">Clio Client</w:t>
-      </w:r>
-    </w:p>
-    <w:p>
-      <w:pPr>
-        <w:pStyle w:val="Heading4"/>
-      </w:pPr>
-      <w:bookmarkStart w:id="46" w:name="the-rolex"/>
-      <w:r>
-        <w:t xml:space="preserve">The Rolex</w:t>
-      </w:r>
-      <w:bookmarkEnd w:id="46"/>
-    </w:p>
-    <w:p>
-      <w:pPr>
-        <w:pStyle w:val="BlockText"/>
-      </w:pPr>
-      <w:r>
-        <w:t xml:space="preserve">Dear Rick:</w:t>
-      </w:r>
-    </w:p>
-    <w:p>
-      <w:pPr>
-        <w:pStyle w:val="BlockText"/>
-      </w:pPr>
-      <w:r>
-        <w:t xml:space="preserve">Because you have been such a great lawyer to me over the years,</w:t>
-      </w:r>
-      <w:r>
-        <w:t xml:space="preserve"> </w:t>
-      </w:r>
-      <w:r>
-        <w:t xml:space="preserve">please accept this $35,000 Rolex Oyster Perpetual Yacht-Master II Mens Watch</w:t>
-      </w:r>
-      <w:r>
-        <w:t xml:space="preserve"> </w:t>
-      </w:r>
-      <w:r>
-        <w:t xml:space="preserve">which you did not solicit.</w:t>
-      </w:r>
-    </w:p>
-    <w:p>
-      <w:pPr>
-        <w:pStyle w:val="BlockText"/>
-      </w:pPr>
-      <w:r>
-        <w:t xml:space="preserve">Warmly,</w:t>
-      </w:r>
-    </w:p>
-    <w:p>
-      <w:pPr>
-        <w:pStyle w:val="BlockText"/>
-      </w:pPr>
-      <w:r>
-        <w:t xml:space="preserve">Clio Client</w:t>
-      </w:r>
-    </w:p>
-    <w:p>
-      <w:pPr>
-        <w:pStyle w:val="FirstParagraph"/>
-      </w:pPr>
-      <w:r>
-        <w:t xml:space="preserve">If the lawyer doesn’t solicit the substantial gift</w:t>
-      </w:r>
-      <w:r>
-        <w:t xml:space="preserve"> </w:t>
-      </w:r>
-      <w:r>
-        <w:t xml:space="preserve">and doesn’t prepare any instrument</w:t>
-      </w:r>
-      <w:r>
-        <w:t xml:space="preserve"> </w:t>
-      </w:r>
-      <w:r>
-        <w:t xml:space="preserve">giving herself a substantial gift,</w:t>
-      </w:r>
-      <w:r>
-        <w:t xml:space="preserve"> </w:t>
-      </w:r>
-      <w:r>
-        <w:t xml:space="preserve">then Model Rule 1.8 would permit the client to give Rick a gift,</w:t>
-      </w:r>
-      <w:r>
-        <w:t xml:space="preserve"> </w:t>
-      </w:r>
-      <w:r>
-        <w:t xml:space="preserve">even a substantial one,</w:t>
-      </w:r>
-      <w:r>
-        <w:t xml:space="preserve"> </w:t>
-      </w:r>
-      <w:r>
-        <w:t xml:space="preserve">with the big caveat contained in Model Rule 1.8, comment 6.</w:t>
-      </w:r>
-      <w:r>
-        <w:t xml:space="preserve"> </w:t>
-      </w:r>
-      <w:r>
-        <w:t xml:space="preserve">Namely, that the gift</w:t>
-      </w:r>
-      <w:r>
-        <w:t xml:space="preserve"> </w:t>
-      </w:r>
-      <w:r>
-        <w:t xml:space="preserve">“</w:t>
-      </w:r>
-      <w:r>
-        <w:t xml:space="preserve">may be voidable by the client</w:t>
-      </w:r>
-      <w:r>
-        <w:t xml:space="preserve"> </w:t>
-      </w:r>
-      <w:r>
-        <w:t xml:space="preserve">under the doctrine of undue influence,</w:t>
-      </w:r>
-      <w:r>
-        <w:t xml:space="preserve"> </w:t>
-      </w:r>
-      <w:r>
-        <w:t xml:space="preserve">which treats client gifts as presumptively fraudulent.</w:t>
-      </w:r>
-      <w:r>
-        <w:t xml:space="preserve">”</w:t>
-      </w:r>
-    </w:p>
-    <w:p>
-      <w:pPr>
-        <w:pStyle w:val="BodyText"/>
-      </w:pPr>
-      <w:r>
-        <w:t xml:space="preserve">Model Rule 1.8(c) does not prohibit substantial gifts</w:t>
-      </w:r>
-      <w:r>
-        <w:t xml:space="preserve"> </w:t>
-      </w:r>
-      <w:r>
-        <w:t xml:space="preserve">if the lawyer is drafting no instrument.</w:t>
-      </w:r>
-      <w:r>
-        <w:t xml:space="preserve"> </w:t>
-      </w:r>
-      <w:r>
-        <w:t xml:space="preserve">When courts try to figure out what is a substantial gift</w:t>
-      </w:r>
-      <w:r>
-        <w:t xml:space="preserve"> </w:t>
-      </w:r>
-      <w:r>
-        <w:t xml:space="preserve">they look at either the client’s resources, or the lawyers, or both.</w:t>
-      </w:r>
-    </w:p>
-    <w:p>
-      <w:pPr>
-        <w:pStyle w:val="Heading4"/>
-      </w:pPr>
-      <w:bookmarkStart w:id="47" w:name="the-rearview-mirror"/>
-      <w:r>
-        <w:t xml:space="preserve">The Rearview Mirror</w:t>
-      </w:r>
-      <w:bookmarkEnd w:id="47"/>
-    </w:p>
-    <w:p>
-      <w:pPr>
-        <w:pStyle w:val="FirstParagraph"/>
-      </w:pPr>
-      <w:r>
-        <w:t xml:space="preserve">Model Rule 1.8(c) is an</w:t>
-      </w:r>
-      <w:r>
-        <w:t xml:space="preserve"> </w:t>
-      </w:r>
-      <w:r>
-        <w:rPr>
-          <w:i/>
-        </w:rPr>
-        <w:t xml:space="preserve">ethical rule</w:t>
-      </w:r>
-      <w:r>
-        <w:t xml:space="preserve"> </w:t>
-      </w:r>
-      <w:r>
-        <w:t xml:space="preserve">for the common law and other laws governing lawyers</w:t>
-      </w:r>
-      <w:r>
-        <w:t xml:space="preserve"> </w:t>
-      </w:r>
-      <w:r>
-        <w:t xml:space="preserve">the Restatement (RLGL) warns that substantial gifts from clients are suspect.</w:t>
-      </w:r>
-      <w:r>
-        <w:t xml:space="preserve"> </w:t>
-      </w:r>
-      <w:r>
-        <w:t xml:space="preserve">Years later, the client’s heirs will ask:</w:t>
-      </w:r>
-      <w:r>
-        <w:t xml:space="preserve"> </w:t>
-      </w:r>
-      <w:r>
-        <w:t xml:space="preserve">“</w:t>
-      </w:r>
-      <w:r>
-        <w:t xml:space="preserve">What happened to Dad’s Rolex?</w:t>
-      </w:r>
-      <w:r>
-        <w:t xml:space="preserve">”</w:t>
-      </w:r>
-    </w:p>
-    <w:p>
-      <w:pPr>
-        <w:pStyle w:val="BodyText"/>
-      </w:pPr>
-      <w:r>
-        <w:t xml:space="preserve">“</w:t>
-      </w:r>
-      <w:r>
-        <w:t xml:space="preserve">Oh,</w:t>
-      </w:r>
-      <w:r>
-        <w:t xml:space="preserve">”</w:t>
-      </w:r>
-      <w:r>
-        <w:t xml:space="preserve"> </w:t>
-      </w:r>
-      <w:r>
-        <w:t xml:space="preserve">someone screams,</w:t>
-      </w:r>
-      <w:r>
-        <w:t xml:space="preserve"> </w:t>
-      </w:r>
-      <w:r>
-        <w:t xml:space="preserve">“</w:t>
-      </w:r>
-      <w:r>
-        <w:t xml:space="preserve">the lawyer got it!</w:t>
-      </w:r>
-      <w:r>
-        <w:t xml:space="preserve">”</w:t>
-      </w:r>
-      <w:r>
-        <w:t xml:space="preserve"> </w:t>
-      </w:r>
-      <w:r>
-        <w:t xml:space="preserve">The lawyer may be okay under the Model Rules</w:t>
-      </w:r>
-      <w:r>
-        <w:t xml:space="preserve"> </w:t>
-      </w:r>
-      <w:r>
-        <w:t xml:space="preserve">but the client’s family may sue him in equity for exercising undue influence on dear old grandpa.</w:t>
-      </w:r>
-    </w:p>
-    <w:p>
-      <w:pPr>
-        <w:pStyle w:val="Heading4"/>
-      </w:pPr>
-      <w:bookmarkStart w:id="48" w:name="rlgl-3rd-1271"/>
-      <w:r>
-        <w:t xml:space="preserve">RLGL 3rd § 127(1) -</w:t>
-      </w:r>
-      <w:bookmarkEnd w:id="48"/>
-    </w:p>
-    <w:p>
-      <w:pPr>
-        <w:pStyle w:val="FirstParagraph"/>
-      </w:pPr>
-      <w:r>
-        <w:t xml:space="preserve">A lawyer may not prepare any instrument effecting any gift from a client to the lawyer, including a testamentary gift, unless the lawyer is a relative or other natural object of the client’s generosity</w:t>
-      </w:r>
-      <w:r>
-        <w:t xml:space="preserve"> </w:t>
-      </w:r>
-      <w:r>
-        <w:rPr>
-          <w:i/>
-        </w:rPr>
-        <w:t xml:space="preserve">and</w:t>
-      </w:r>
-      <w:r>
-        <w:t xml:space="preserve"> </w:t>
-      </w:r>
-      <w:r>
-        <w:t xml:space="preserve">the gift is not significantly disproportionate to those given other donees similarly related to the donor.</w:t>
-      </w:r>
-    </w:p>
-    <w:p>
-      <w:pPr>
-        <w:pStyle w:val="BodyText"/>
-      </w:pPr>
-      <w:r>
-        <w:t xml:space="preserve">In plain English,</w:t>
-      </w:r>
-      <w:r>
-        <w:t xml:space="preserve"> </w:t>
-      </w:r>
-      <w:r>
-        <w:t xml:space="preserve">a lawyer may not prepare a will or any other documents</w:t>
-      </w:r>
-      <w:r>
-        <w:t xml:space="preserve"> </w:t>
-      </w:r>
-      <w:r>
-        <w:t xml:space="preserve">that transfer a gift from client to lawyer,</w:t>
-      </w:r>
-      <w:r>
-        <w:t xml:space="preserve"> </w:t>
-      </w:r>
-      <w:r>
-        <w:t xml:space="preserve">unless the lawyer is</w:t>
-      </w:r>
-      <w:r>
-        <w:t xml:space="preserve"> </w:t>
-      </w:r>
-      <w:r>
-        <w:t xml:space="preserve">“</w:t>
-      </w:r>
-      <w:r>
-        <w:t xml:space="preserve">like family</w:t>
-      </w:r>
-      <w:r>
-        <w:t xml:space="preserve">”</w:t>
-      </w:r>
-      <w:r>
-        <w:t xml:space="preserve"> </w:t>
-      </w:r>
-      <w:r>
-        <w:t xml:space="preserve">to the client,</w:t>
-      </w:r>
-      <w:r>
-        <w:t xml:space="preserve"> </w:t>
-      </w:r>
-      <w:r>
-        <w:t xml:space="preserve">and the gift is roughly the same as what the others who received gifts.</w:t>
-      </w:r>
-    </w:p>
-    <w:p>
-      <w:pPr>
-        <w:pStyle w:val="BodyText"/>
-      </w:pPr>
-      <w:r>
-        <w:t xml:space="preserve">If the lawyer prepares her father’s will,</w:t>
-      </w:r>
-      <w:r>
-        <w:t xml:space="preserve"> </w:t>
-      </w:r>
-      <w:r>
-        <w:t xml:space="preserve">in which the father leaves half of his estate to the lawyer,</w:t>
-      </w:r>
-      <w:r>
-        <w:t xml:space="preserve"> </w:t>
-      </w:r>
-      <w:r>
-        <w:t xml:space="preserve">and a fourth of his estate to each of the lawyer’s brothers.</w:t>
-      </w:r>
-      <w:r>
-        <w:t xml:space="preserve"> </w:t>
-      </w:r>
-      <w:r>
-        <w:t xml:space="preserve">The RLGL says you have a problem.</w:t>
-      </w:r>
-    </w:p>
-    <w:p>
-      <w:pPr>
-        <w:pStyle w:val="Heading4"/>
-      </w:pPr>
-      <w:bookmarkStart w:id="49" w:name="rlgl-3rd-1272"/>
-      <w:r>
-        <w:t xml:space="preserve">RLGL 3rd § 127(2) -</w:t>
-      </w:r>
-      <w:bookmarkEnd w:id="49"/>
-    </w:p>
-    <w:p>
-      <w:pPr>
-        <w:pStyle w:val="Heading6"/>
-      </w:pPr>
-      <w:bookmarkStart w:id="50" w:name="client-gift-to-a-lawyer"/>
-      <w:r>
-        <w:t xml:space="preserve">Client Gift to a Lawyer</w:t>
-      </w:r>
-      <w:bookmarkEnd w:id="50"/>
-    </w:p>
-    <w:p>
-      <w:pPr>
-        <w:pStyle w:val="FirstParagraph"/>
-      </w:pPr>
-      <w:r>
-        <w:t xml:space="preserve">A lawyer may not accept a gift from a client,</w:t>
-      </w:r>
-      <w:r>
-        <w:t xml:space="preserve"> </w:t>
-      </w:r>
-      <w:r>
-        <w:t xml:space="preserve">including a testamentary gift, unless:</w:t>
-      </w:r>
+      <w:bookmarkStart w:id="43" w:name="client-confidences"/>
+      <w:r>
+        <w:t xml:space="preserve">Client Confidences</w:t>
+      </w:r>
+      <w:bookmarkEnd w:id="43"/>
     </w:p>
     <w:p>
       <w:pPr>
@@ -3247,7 +2542,34 @@
         </w:numPr>
       </w:pPr>
       <w:r>
-        <w:t xml:space="preserve">the lawyer is a relative or other natural object of the client’s generosity;</w:t>
+        <w:t xml:space="preserve">Model Rule 1.6:</w:t>
+      </w:r>
+      <w:r>
+        <w:t xml:space="preserve"> </w:t>
+      </w:r>
+      <w:r>
+        <w:t xml:space="preserve">“</w:t>
+      </w:r>
+      <w:r>
+        <w:t xml:space="preserve">A lawyer shall not</w:t>
+      </w:r>
+      <w:r>
+        <w:t xml:space="preserve"> </w:t>
+      </w:r>
+      <w:r>
+        <w:rPr>
+          <w:i/>
+        </w:rPr>
+        <w:t xml:space="preserve">reveal</w:t>
+      </w:r>
+      <w:r>
+        <w:t xml:space="preserve"> </w:t>
+      </w:r>
+      <w:r>
+        <w:t xml:space="preserve">information . . .</w:t>
+      </w:r>
+      <w:r>
+        <w:t xml:space="preserve">”</w:t>
       </w:r>
     </w:p>
     <w:p>
@@ -3259,19 +2581,34 @@
         </w:numPr>
       </w:pPr>
       <w:r>
-        <w:t xml:space="preserve">the value conferred by the client and the benefit to the lawyer are insubstantial in amount;</w:t>
-      </w:r>
-    </w:p>
-    <w:p>
-      <w:pPr>
-        <w:pStyle w:val="Compact"/>
-        <w:numPr>
-          <w:numId w:val="1008"/>
-          <w:ilvl w:val="0"/>
-        </w:numPr>
-      </w:pPr>
-      <w:r>
-        <w:t xml:space="preserve">the client, before making the gift, has received independent advice or has been encouraged, and given a reasonable opportunity, to seek such advice.</w:t>
+        <w:t xml:space="preserve">Model Rule 1.8(b):</w:t>
+      </w:r>
+      <w:r>
+        <w:t xml:space="preserve"> </w:t>
+      </w:r>
+      <w:r>
+        <w:t xml:space="preserve">“</w:t>
+      </w:r>
+      <w:r>
+        <w:t xml:space="preserve">A lawyer shall not</w:t>
+      </w:r>
+      <w:r>
+        <w:t xml:space="preserve"> </w:t>
+      </w:r>
+      <w:r>
+        <w:rPr>
+          <w:i/>
+        </w:rPr>
+        <w:t xml:space="preserve">use</w:t>
+      </w:r>
+      <w:r>
+        <w:t xml:space="preserve"> </w:t>
+      </w:r>
+      <w:r>
+        <w:t xml:space="preserve">information . . .</w:t>
+      </w:r>
+      <w:r>
+        <w:t xml:space="preserve">”</w:t>
       </w:r>
     </w:p>
     <w:p>
@@ -3279,13 +2616,702 @@
         <w:pStyle w:val="FirstParagraph"/>
       </w:pPr>
       <w:r>
-        <w:t xml:space="preserve">In plain English, according to the Restatement,</w:t>
-      </w:r>
-      <w:r>
-        <w:t xml:space="preserve"> </w:t>
-      </w:r>
-      <w:r>
-        <w:t xml:space="preserve">a lawyer MAY NOT accept a gift from a client, UNLESS:</w:t>
+        <w:t xml:space="preserve">Model Rule 1.6 deals with</w:t>
+      </w:r>
+      <w:r>
+        <w:t xml:space="preserve"> </w:t>
+      </w:r>
+      <w:r>
+        <w:rPr>
+          <w:i/>
+        </w:rPr>
+        <w:t xml:space="preserve">disclosure</w:t>
+      </w:r>
+      <w:r>
+        <w:t xml:space="preserve"> </w:t>
+      </w:r>
+      <w:r>
+        <w:t xml:space="preserve">of client information.</w:t>
+      </w:r>
+      <w:r>
+        <w:t xml:space="preserve"> </w:t>
+      </w:r>
+      <w:r>
+        <w:t xml:space="preserve">Model Rule 1.8(b) deals with</w:t>
+      </w:r>
+      <w:r>
+        <w:t xml:space="preserve"> </w:t>
+      </w:r>
+      <w:r>
+        <w:rPr>
+          <w:i/>
+        </w:rPr>
+        <w:t xml:space="preserve">use</w:t>
+      </w:r>
+      <w:r>
+        <w:t xml:space="preserve">. What kind of information?</w:t>
+      </w:r>
+      <w:r>
+        <w:t xml:space="preserve"> </w:t>
+      </w:r>
+      <w:r>
+        <w:t xml:space="preserve">Confidential information, or</w:t>
+      </w:r>
+      <w:r>
+        <w:t xml:space="preserve"> </w:t>
+      </w:r>
+      <w:r>
+        <w:t xml:space="preserve">“</w:t>
+      </w:r>
+      <w:r>
+        <w:t xml:space="preserve">information relating to the representation of a client.</w:t>
+      </w:r>
+      <w:r>
+        <w:t xml:space="preserve">”</w:t>
+      </w:r>
+    </w:p>
+    <w:p>
+      <w:pPr>
+        <w:pStyle w:val="Heading3"/>
+      </w:pPr>
+      <w:bookmarkStart w:id="44" w:name="model-rule-1.8c-gifts"/>
+      <w:r>
+        <w:t xml:space="preserve">Model Rule 1.8(c): Gifts</w:t>
+      </w:r>
+      <w:bookmarkEnd w:id="44"/>
+    </w:p>
+    <w:p>
+      <w:pPr>
+        <w:pStyle w:val="FirstParagraph"/>
+      </w:pPr>
+      <w:r>
+        <w:t xml:space="preserve">A lawyer shall not solicit any substantial gift from a client,</w:t>
+      </w:r>
+      <w:r>
+        <w:t xml:space="preserve"> </w:t>
+      </w:r>
+      <w:r>
+        <w:t xml:space="preserve">including a testamentary gift,</w:t>
+      </w:r>
+      <w:r>
+        <w:t xml:space="preserve"> </w:t>
+      </w:r>
+      <w:r>
+        <w:t xml:space="preserve">or prepare on behalf of a client an instrument</w:t>
+      </w:r>
+      <w:r>
+        <w:t xml:space="preserve"> </w:t>
+      </w:r>
+      <w:r>
+        <w:t xml:space="preserve">giving the lawyer or a person related to the lawyer</w:t>
+      </w:r>
+      <w:r>
+        <w:t xml:space="preserve"> </w:t>
+      </w:r>
+      <w:r>
+        <w:t xml:space="preserve">any substantial gift</w:t>
+      </w:r>
+      <w:r>
+        <w:t xml:space="preserve"> </w:t>
+      </w:r>
+      <w:r>
+        <w:t xml:space="preserve">unless the lawyer or other recipient of the gift</w:t>
+      </w:r>
+      <w:r>
+        <w:t xml:space="preserve"> </w:t>
+      </w:r>
+      <w:r>
+        <w:t xml:space="preserve">is related to the client.</w:t>
+      </w:r>
+      <w:r>
+        <w:t xml:space="preserve"> </w:t>
+      </w:r>
+      <w:r>
+        <w:t xml:space="preserve">For purposes of this paragraph,</w:t>
+      </w:r>
+      <w:r>
+        <w:t xml:space="preserve"> </w:t>
+      </w:r>
+      <w:r>
+        <w:t xml:space="preserve">related persons include a spouse, child, grandchild, parent,</w:t>
+      </w:r>
+      <w:r>
+        <w:t xml:space="preserve"> </w:t>
+      </w:r>
+      <w:r>
+        <w:t xml:space="preserve">grandparent or other relative</w:t>
+      </w:r>
+      <w:r>
+        <w:t xml:space="preserve"> </w:t>
+      </w:r>
+      <w:r>
+        <w:t xml:space="preserve">or individual with whom the lawyer</w:t>
+      </w:r>
+      <w:r>
+        <w:t xml:space="preserve"> </w:t>
+      </w:r>
+      <w:r>
+        <w:t xml:space="preserve">or the client maintains a close, familial relationship.</w:t>
+      </w:r>
+    </w:p>
+    <w:p>
+      <w:pPr>
+        <w:pStyle w:val="BodyText"/>
+      </w:pPr>
+      <w:r>
+        <w:t xml:space="preserve">In plain English, a lawyer shall not ask clients for gifts,</w:t>
+      </w:r>
+      <w:r>
+        <w:t xml:space="preserve"> </w:t>
+      </w:r>
+      <w:r>
+        <w:t xml:space="preserve">or ask to be written into their client’s wills,</w:t>
+      </w:r>
+      <w:r>
+        <w:t xml:space="preserve"> </w:t>
+      </w:r>
+      <w:r>
+        <w:t xml:space="preserve">or prepare</w:t>
+      </w:r>
+      <w:r>
+        <w:t xml:space="preserve"> </w:t>
+      </w:r>
+      <w:r>
+        <w:t xml:space="preserve">“</w:t>
+      </w:r>
+      <w:r>
+        <w:t xml:space="preserve">an instrument</w:t>
+      </w:r>
+      <w:r>
+        <w:t xml:space="preserve">”</w:t>
+      </w:r>
+      <w:r>
+        <w:t xml:space="preserve"> </w:t>
+      </w:r>
+      <w:r>
+        <w:t xml:space="preserve">giving the lawyer any substantial gift,</w:t>
+      </w:r>
+      <w:r>
+        <w:t xml:space="preserve"> </w:t>
+      </w:r>
+      <w:r>
+        <w:rPr>
+          <w:i/>
+        </w:rPr>
+        <w:t xml:space="preserve">unless</w:t>
+      </w:r>
+      <w:r>
+        <w:t xml:space="preserve"> </w:t>
+      </w:r>
+      <w:r>
+        <w:t xml:space="preserve">the client is a close relative.</w:t>
+      </w:r>
+    </w:p>
+    <w:p>
+      <w:pPr>
+        <w:pStyle w:val="BodyText"/>
+      </w:pPr>
+      <w:r>
+        <w:t xml:space="preserve">The Restatement of the Law Governing Lawyers says that</w:t>
+      </w:r>
+      <w:r>
+        <w:t xml:space="preserve"> </w:t>
+      </w:r>
+      <w:r>
+        <w:t xml:space="preserve">unless the lawyer is a</w:t>
+      </w:r>
+      <w:r>
+        <w:t xml:space="preserve"> </w:t>
+      </w:r>
+      <w:r>
+        <w:t xml:space="preserve">“</w:t>
+      </w:r>
+      <w:r>
+        <w:t xml:space="preserve">relative or other natural object of the client’s generosity,</w:t>
+      </w:r>
+      <w:r>
+        <w:t xml:space="preserve">”</w:t>
+      </w:r>
+      <w:r>
+        <w:t xml:space="preserve"> </w:t>
+      </w:r>
+      <w:r>
+        <w:t xml:space="preserve">the lawyer may not</w:t>
+      </w:r>
+      <w:r>
+        <w:t xml:space="preserve"> </w:t>
+      </w:r>
+      <w:r>
+        <w:t xml:space="preserve">solicit gifts or prepare instruments giving the lawyer</w:t>
+      </w:r>
+      <w:r>
+        <w:t xml:space="preserve"> </w:t>
+      </w:r>
+      <w:r>
+        <w:t xml:space="preserve">a substantial gift.</w:t>
+      </w:r>
+    </w:p>
+    <w:p>
+      <w:pPr>
+        <w:pStyle w:val="BodyText"/>
+      </w:pPr>
+      <w:r>
+        <w:t xml:space="preserve">Bit of a paradox here, at least under the Model Rules.</w:t>
+      </w:r>
+      <w:r>
+        <w:t xml:space="preserve"> </w:t>
+      </w:r>
+      <w:r>
+        <w:t xml:space="preserve">Compare these two:</w:t>
+      </w:r>
+    </w:p>
+    <w:p>
+      <w:pPr>
+        <w:pStyle w:val="Heading4"/>
+      </w:pPr>
+      <w:bookmarkStart w:id="45" w:name="the-mercedes"/>
+      <w:r>
+        <w:t xml:space="preserve">The Mercedes</w:t>
+      </w:r>
+      <w:bookmarkEnd w:id="45"/>
+    </w:p>
+    <w:p>
+      <w:pPr>
+        <w:pStyle w:val="BlockText"/>
+      </w:pPr>
+      <w:r>
+        <w:t xml:space="preserve">Dear Rick:</w:t>
+      </w:r>
+    </w:p>
+    <w:p>
+      <w:pPr>
+        <w:pStyle w:val="BlockText"/>
+      </w:pPr>
+      <w:r>
+        <w:t xml:space="preserve">Because you have been such a great lawyer to me over the years,</w:t>
+      </w:r>
+      <w:r>
+        <w:t xml:space="preserve"> </w:t>
+      </w:r>
+      <w:r>
+        <w:t xml:space="preserve">please draw up the documents transferring title</w:t>
+      </w:r>
+      <w:r>
+        <w:t xml:space="preserve"> </w:t>
+      </w:r>
+      <w:r>
+        <w:t xml:space="preserve">in this $35,000 Mercedes to your name.</w:t>
+      </w:r>
+    </w:p>
+    <w:p>
+      <w:pPr>
+        <w:pStyle w:val="BlockText"/>
+      </w:pPr>
+      <w:r>
+        <w:t xml:space="preserve">Warmly,</w:t>
+      </w:r>
+    </w:p>
+    <w:p>
+      <w:pPr>
+        <w:pStyle w:val="BlockText"/>
+      </w:pPr>
+      <w:r>
+        <w:t xml:space="preserve">Clio Client</w:t>
+      </w:r>
+    </w:p>
+    <w:p>
+      <w:pPr>
+        <w:pStyle w:val="Heading4"/>
+      </w:pPr>
+      <w:bookmarkStart w:id="46" w:name="the-rolex"/>
+      <w:r>
+        <w:t xml:space="preserve">The Rolex</w:t>
+      </w:r>
+      <w:bookmarkEnd w:id="46"/>
+    </w:p>
+    <w:p>
+      <w:pPr>
+        <w:pStyle w:val="BlockText"/>
+      </w:pPr>
+      <w:r>
+        <w:t xml:space="preserve">Dear Rick:</w:t>
+      </w:r>
+    </w:p>
+    <w:p>
+      <w:pPr>
+        <w:pStyle w:val="BlockText"/>
+      </w:pPr>
+      <w:r>
+        <w:t xml:space="preserve">Because you have been such a great lawyer to me over the years,</w:t>
+      </w:r>
+      <w:r>
+        <w:t xml:space="preserve"> </w:t>
+      </w:r>
+      <w:r>
+        <w:t xml:space="preserve">please accept this $35,000 Rolex Oyster Perpetual Yacht-Master II Mens Watch</w:t>
+      </w:r>
+      <w:r>
+        <w:t xml:space="preserve"> </w:t>
+      </w:r>
+      <w:r>
+        <w:t xml:space="preserve">which you did not solicit.</w:t>
+      </w:r>
+    </w:p>
+    <w:p>
+      <w:pPr>
+        <w:pStyle w:val="BlockText"/>
+      </w:pPr>
+      <w:r>
+        <w:t xml:space="preserve">Warmly,</w:t>
+      </w:r>
+    </w:p>
+    <w:p>
+      <w:pPr>
+        <w:pStyle w:val="BlockText"/>
+      </w:pPr>
+      <w:r>
+        <w:t xml:space="preserve">Clio Client</w:t>
+      </w:r>
+    </w:p>
+    <w:p>
+      <w:pPr>
+        <w:pStyle w:val="FirstParagraph"/>
+      </w:pPr>
+      <w:r>
+        <w:t xml:space="preserve">If the lawyer doesn’t solicit the substantial gift</w:t>
+      </w:r>
+      <w:r>
+        <w:t xml:space="preserve"> </w:t>
+      </w:r>
+      <w:r>
+        <w:t xml:space="preserve">and doesn’t prepare any instrument</w:t>
+      </w:r>
+      <w:r>
+        <w:t xml:space="preserve"> </w:t>
+      </w:r>
+      <w:r>
+        <w:t xml:space="preserve">giving herself a substantial gift,</w:t>
+      </w:r>
+      <w:r>
+        <w:t xml:space="preserve"> </w:t>
+      </w:r>
+      <w:r>
+        <w:t xml:space="preserve">then Model Rule 1.8 would permit the client to give Rick a gift,</w:t>
+      </w:r>
+      <w:r>
+        <w:t xml:space="preserve"> </w:t>
+      </w:r>
+      <w:r>
+        <w:t xml:space="preserve">even a substantial one,</w:t>
+      </w:r>
+      <w:r>
+        <w:t xml:space="preserve"> </w:t>
+      </w:r>
+      <w:r>
+        <w:t xml:space="preserve">with the big caveat contained in Model Rule 1.8, comment 6.</w:t>
+      </w:r>
+      <w:r>
+        <w:t xml:space="preserve"> </w:t>
+      </w:r>
+      <w:r>
+        <w:t xml:space="preserve">Namely, that the gift</w:t>
+      </w:r>
+      <w:r>
+        <w:t xml:space="preserve"> </w:t>
+      </w:r>
+      <w:r>
+        <w:t xml:space="preserve">“</w:t>
+      </w:r>
+      <w:r>
+        <w:t xml:space="preserve">may be voidable by the client</w:t>
+      </w:r>
+      <w:r>
+        <w:t xml:space="preserve"> </w:t>
+      </w:r>
+      <w:r>
+        <w:t xml:space="preserve">under the doctrine of undue influence,</w:t>
+      </w:r>
+      <w:r>
+        <w:t xml:space="preserve"> </w:t>
+      </w:r>
+      <w:r>
+        <w:t xml:space="preserve">which treats client gifts as presumptively fraudulent.</w:t>
+      </w:r>
+      <w:r>
+        <w:t xml:space="preserve">”</w:t>
+      </w:r>
+    </w:p>
+    <w:p>
+      <w:pPr>
+        <w:pStyle w:val="BodyText"/>
+      </w:pPr>
+      <w:r>
+        <w:t xml:space="preserve">Model Rule 1.8(c) does not prohibit substantial gifts</w:t>
+      </w:r>
+      <w:r>
+        <w:t xml:space="preserve"> </w:t>
+      </w:r>
+      <w:r>
+        <w:t xml:space="preserve">if the lawyer is drafting no instrument.</w:t>
+      </w:r>
+      <w:r>
+        <w:t xml:space="preserve"> </w:t>
+      </w:r>
+      <w:r>
+        <w:t xml:space="preserve">When courts try to figure out what is a substantial gift</w:t>
+      </w:r>
+      <w:r>
+        <w:t xml:space="preserve"> </w:t>
+      </w:r>
+      <w:r>
+        <w:t xml:space="preserve">they look at either the client’s resources, or the lawyers, or both.</w:t>
+      </w:r>
+    </w:p>
+    <w:p>
+      <w:pPr>
+        <w:pStyle w:val="Heading4"/>
+      </w:pPr>
+      <w:bookmarkStart w:id="47" w:name="the-rearview-mirror"/>
+      <w:r>
+        <w:t xml:space="preserve">The Rearview Mirror</w:t>
+      </w:r>
+      <w:bookmarkEnd w:id="47"/>
+    </w:p>
+    <w:p>
+      <w:pPr>
+        <w:pStyle w:val="FirstParagraph"/>
+      </w:pPr>
+      <w:r>
+        <w:t xml:space="preserve">Model Rule 1.8(c) is an</w:t>
+      </w:r>
+      <w:r>
+        <w:t xml:space="preserve"> </w:t>
+      </w:r>
+      <w:r>
+        <w:rPr>
+          <w:i/>
+        </w:rPr>
+        <w:t xml:space="preserve">ethical rule</w:t>
+      </w:r>
+      <w:r>
+        <w:t xml:space="preserve">.</w:t>
+      </w:r>
+      <w:r>
+        <w:t xml:space="preserve"> </w:t>
+      </w:r>
+      <w:r>
+        <w:t xml:space="preserve">For the common law and other laws governing lawyers</w:t>
+      </w:r>
+      <w:r>
+        <w:t xml:space="preserve"> </w:t>
+      </w:r>
+      <w:r>
+        <w:t xml:space="preserve">the Restatement (RLGL) warns that substantial gifts from clients are suspect.</w:t>
+      </w:r>
+      <w:r>
+        <w:t xml:space="preserve"> </w:t>
+      </w:r>
+      <w:r>
+        <w:t xml:space="preserve">Years later, the client’s heirs will ask:</w:t>
+      </w:r>
+      <w:r>
+        <w:t xml:space="preserve"> </w:t>
+      </w:r>
+      <w:r>
+        <w:t xml:space="preserve">“</w:t>
+      </w:r>
+      <w:r>
+        <w:t xml:space="preserve">What happened to Dad’s Rolex?</w:t>
+      </w:r>
+      <w:r>
+        <w:t xml:space="preserve">”</w:t>
+      </w:r>
+    </w:p>
+    <w:p>
+      <w:pPr>
+        <w:pStyle w:val="BodyText"/>
+      </w:pPr>
+      <w:r>
+        <w:t xml:space="preserve">“</w:t>
+      </w:r>
+      <w:r>
+        <w:t xml:space="preserve">Oh,</w:t>
+      </w:r>
+      <w:r>
+        <w:t xml:space="preserve">”</w:t>
+      </w:r>
+      <w:r>
+        <w:t xml:space="preserve"> </w:t>
+      </w:r>
+      <w:r>
+        <w:t xml:space="preserve">someone will say,</w:t>
+      </w:r>
+      <w:r>
+        <w:t xml:space="preserve"> </w:t>
+      </w:r>
+      <w:r>
+        <w:t xml:space="preserve">“</w:t>
+      </w:r>
+      <w:r>
+        <w:t xml:space="preserve">the lawyer got it!</w:t>
+      </w:r>
+      <w:r>
+        <w:t xml:space="preserve">”</w:t>
+      </w:r>
+      <w:r>
+        <w:t xml:space="preserve"> </w:t>
+      </w:r>
+      <w:r>
+        <w:t xml:space="preserve">The lawyer may be okay under the Model Rules</w:t>
+      </w:r>
+      <w:r>
+        <w:t xml:space="preserve"> </w:t>
+      </w:r>
+      <w:r>
+        <w:t xml:space="preserve">but the client’s family may sue him in equity for exercising undue influence on dear old grandpa.</w:t>
+      </w:r>
+    </w:p>
+    <w:p>
+      <w:pPr>
+        <w:pStyle w:val="Heading4"/>
+      </w:pPr>
+      <w:bookmarkStart w:id="48" w:name="rlgl-3rd-1271"/>
+      <w:r>
+        <w:t xml:space="preserve">RLGL 3rd § 127(1)</w:t>
+      </w:r>
+      <w:bookmarkEnd w:id="48"/>
+    </w:p>
+    <w:p>
+      <w:pPr>
+        <w:pStyle w:val="FirstParagraph"/>
+      </w:pPr>
+      <w:r>
+        <w:t xml:space="preserve">A lawyer may not prepare any instrument effecting any gift from a client to the lawyer, including a testamentary gift, unless the lawyer is a relative or other natural object of the client’s generosity</w:t>
+      </w:r>
+      <w:r>
+        <w:t xml:space="preserve"> </w:t>
+      </w:r>
+      <w:r>
+        <w:rPr>
+          <w:i/>
+        </w:rPr>
+        <w:t xml:space="preserve">and</w:t>
+      </w:r>
+      <w:r>
+        <w:t xml:space="preserve"> </w:t>
+      </w:r>
+      <w:r>
+        <w:t xml:space="preserve">the gift is not significantly disproportionate to those given other donees similarly related to the donor.</w:t>
+      </w:r>
+    </w:p>
+    <w:p>
+      <w:pPr>
+        <w:pStyle w:val="BodyText"/>
+      </w:pPr>
+      <w:r>
+        <w:t xml:space="preserve">In plain English,</w:t>
+      </w:r>
+      <w:r>
+        <w:t xml:space="preserve"> </w:t>
+      </w:r>
+      <w:r>
+        <w:t xml:space="preserve">a lawyer may not prepare a will or any other documents</w:t>
+      </w:r>
+      <w:r>
+        <w:t xml:space="preserve"> </w:t>
+      </w:r>
+      <w:r>
+        <w:t xml:space="preserve">that transfer a gift from client to lawyer,</w:t>
+      </w:r>
+      <w:r>
+        <w:t xml:space="preserve"> </w:t>
+      </w:r>
+      <w:r>
+        <w:t xml:space="preserve">unless the lawyer is</w:t>
+      </w:r>
+      <w:r>
+        <w:t xml:space="preserve"> </w:t>
+      </w:r>
+      <w:r>
+        <w:t xml:space="preserve">“</w:t>
+      </w:r>
+      <w:r>
+        <w:t xml:space="preserve">like family</w:t>
+      </w:r>
+      <w:r>
+        <w:t xml:space="preserve">”</w:t>
+      </w:r>
+      <w:r>
+        <w:t xml:space="preserve"> </w:t>
+      </w:r>
+      <w:r>
+        <w:t xml:space="preserve">to the client,</w:t>
+      </w:r>
+      <w:r>
+        <w:t xml:space="preserve"> </w:t>
+      </w:r>
+      <w:r>
+        <w:t xml:space="preserve">and the gift is roughly the same as what the others who received gifts.</w:t>
+      </w:r>
+    </w:p>
+    <w:p>
+      <w:pPr>
+        <w:pStyle w:val="BodyText"/>
+      </w:pPr>
+      <w:r>
+        <w:t xml:space="preserve">If the lawyer prepares her father’s will,</w:t>
+      </w:r>
+      <w:r>
+        <w:t xml:space="preserve"> </w:t>
+      </w:r>
+      <w:r>
+        <w:t xml:space="preserve">in which the father leaves half of his estate to the lawyer,</w:t>
+      </w:r>
+      <w:r>
+        <w:t xml:space="preserve"> </w:t>
+      </w:r>
+      <w:r>
+        <w:t xml:space="preserve">and a fourth of his estate to each of the lawyer’s brothers.</w:t>
+      </w:r>
+      <w:r>
+        <w:t xml:space="preserve"> </w:t>
+      </w:r>
+      <w:r>
+        <w:t xml:space="preserve">The RLGL says you have a problem.</w:t>
+      </w:r>
+    </w:p>
+    <w:p>
+      <w:pPr>
+        <w:pStyle w:val="Heading4"/>
+      </w:pPr>
+      <w:bookmarkStart w:id="49" w:name="rlgl-3rd-1272"/>
+      <w:r>
+        <w:t xml:space="preserve">RLGL 3rd § 127(2)</w:t>
+      </w:r>
+      <w:bookmarkEnd w:id="49"/>
+    </w:p>
+    <w:p>
+      <w:pPr>
+        <w:pStyle w:val="Heading6"/>
+      </w:pPr>
+      <w:bookmarkStart w:id="50" w:name="client-gift-to-a-lawyer"/>
+      <w:r>
+        <w:t xml:space="preserve">Client Gift to a Lawyer</w:t>
+      </w:r>
+      <w:bookmarkEnd w:id="50"/>
+    </w:p>
+    <w:p>
+      <w:pPr>
+        <w:pStyle w:val="FirstParagraph"/>
+      </w:pPr>
+      <w:r>
+        <w:t xml:space="preserve">A lawyer may not accept a gift from a client,</w:t>
+      </w:r>
+      <w:r>
+        <w:t xml:space="preserve"> </w:t>
+      </w:r>
+      <w:r>
+        <w:t xml:space="preserve">including a testamentary gift, unless:</w:t>
       </w:r>
     </w:p>
     <w:p>
@@ -3297,7 +3323,7 @@
         </w:numPr>
       </w:pPr>
       <w:r>
-        <w:t xml:space="preserve">Lawyer is a relative;</w:t>
+        <w:t xml:space="preserve">the lawyer is a relative or other natural object of the client’s generosity;</w:t>
       </w:r>
     </w:p>
     <w:p>
@@ -3309,7 +3335,7 @@
         </w:numPr>
       </w:pPr>
       <w:r>
-        <w:t xml:space="preserve">Value is insubstantial; OR</w:t>
+        <w:t xml:space="preserve">the value conferred by the client and the benefit to the lawyer are insubstantial in amount;</w:t>
       </w:r>
     </w:p>
     <w:p>
@@ -3317,6 +3343,56 @@
         <w:pStyle w:val="Compact"/>
         <w:numPr>
           <w:numId w:val="1009"/>
+          <w:ilvl w:val="0"/>
+        </w:numPr>
+      </w:pPr>
+      <w:r>
+        <w:t xml:space="preserve">the client, before making the gift, has received independent advice or has been encouraged, and given a reasonable opportunity, to seek such advice.</w:t>
+      </w:r>
+    </w:p>
+    <w:p>
+      <w:pPr>
+        <w:pStyle w:val="FirstParagraph"/>
+      </w:pPr>
+      <w:r>
+        <w:t xml:space="preserve">In plain English, according to the Restatement,</w:t>
+      </w:r>
+      <w:r>
+        <w:t xml:space="preserve"> </w:t>
+      </w:r>
+      <w:r>
+        <w:t xml:space="preserve">a lawyer MAY NOT accept a gift from a client, UNLESS:</w:t>
+      </w:r>
+    </w:p>
+    <w:p>
+      <w:pPr>
+        <w:pStyle w:val="Compact"/>
+        <w:numPr>
+          <w:numId w:val="1010"/>
+          <w:ilvl w:val="0"/>
+        </w:numPr>
+      </w:pPr>
+      <w:r>
+        <w:t xml:space="preserve">Lawyer is a relative;</w:t>
+      </w:r>
+    </w:p>
+    <w:p>
+      <w:pPr>
+        <w:pStyle w:val="Compact"/>
+        <w:numPr>
+          <w:numId w:val="1010"/>
+          <w:ilvl w:val="0"/>
+        </w:numPr>
+      </w:pPr>
+      <w:r>
+        <w:t xml:space="preserve">Value is insubstantial; OR</w:t>
+      </w:r>
+    </w:p>
+    <w:p>
+      <w:pPr>
+        <w:pStyle w:val="Compact"/>
+        <w:numPr>
+          <w:numId w:val="1010"/>
           <w:ilvl w:val="0"/>
         </w:numPr>
       </w:pPr>
@@ -3446,7 +3522,7 @@
       <w:pPr>
         <w:pStyle w:val="Compact"/>
         <w:numPr>
-          <w:numId w:val="1010"/>
+          <w:numId w:val="1011"/>
           <w:ilvl w:val="0"/>
         </w:numPr>
       </w:pPr>
@@ -3458,7 +3534,7 @@
       <w:pPr>
         <w:pStyle w:val="Compact"/>
         <w:numPr>
-          <w:numId w:val="1010"/>
+          <w:numId w:val="1011"/>
           <w:ilvl w:val="0"/>
         </w:numPr>
       </w:pPr>
@@ -3810,7 +3886,7 @@
       <w:pPr>
         <w:pStyle w:val="Heading3"/>
       </w:pPr>
-      <w:bookmarkStart w:id="60" w:name="model-rule-1.8e-financial-assistance-to-client"/>
+      <w:bookmarkStart w:id="60" w:name="Xa021e477270972babcd582d952142e15e331248"/>
       <w:r>
         <w:t xml:space="preserve">Model Rule 1.8(e): Financial Assistance To Client</w:t>
       </w:r>
@@ -3822,50 +3898,6 @@
       </w:pPr>
       <w:r>
         <w:t xml:space="preserve">A lawyer shall not provide financial assistance to a client in connection with pending or contemplated litigation, except that:</w:t>
-      </w:r>
-    </w:p>
-    <w:p>
-      <w:pPr>
-        <w:pStyle w:val="Compact"/>
-        <w:numPr>
-          <w:numId w:val="1011"/>
-          <w:ilvl w:val="0"/>
-        </w:numPr>
-      </w:pPr>
-      <w:r>
-        <w:t xml:space="preserve">a lawyer may advance court costs and expenses of litigation, the repayment of which may be contingent on the outcome of the matter; and</w:t>
-      </w:r>
-    </w:p>
-    <w:p>
-      <w:pPr>
-        <w:pStyle w:val="Compact"/>
-        <w:numPr>
-          <w:numId w:val="1011"/>
-          <w:ilvl w:val="0"/>
-        </w:numPr>
-      </w:pPr>
-      <w:r>
-        <w:t xml:space="preserve">a lawyer representing an indigent client may pay court costs and expenses of litigation on behalf of the client.</w:t>
-      </w:r>
-    </w:p>
-    <w:p>
-      <w:pPr>
-        <w:pStyle w:val="FirstParagraph"/>
-      </w:pPr>
-      <w:r>
-        <w:t xml:space="preserve">In plain English, a lawyer shall not pay money to a client,</w:t>
-      </w:r>
-      <w:r>
-        <w:t xml:space="preserve"> </w:t>
-      </w:r>
-      <w:r>
-        <w:t xml:space="preserve">or loan a client money</w:t>
-      </w:r>
-      <w:r>
-        <w:t xml:space="preserve"> </w:t>
-      </w:r>
-      <w:r>
-        <w:t xml:space="preserve">in connection with pending or contemplated litigation, except:</w:t>
       </w:r>
     </w:p>
     <w:p>
@@ -3877,22 +3909,7 @@
         </w:numPr>
       </w:pPr>
       <w:r>
-        <w:t xml:space="preserve">Lawyer may</w:t>
-      </w:r>
-      <w:r>
-        <w:t xml:space="preserve"> </w:t>
-      </w:r>
-      <w:r>
-        <w:rPr>
-          <w:i/>
-        </w:rPr>
-        <w:t xml:space="preserve">advance</w:t>
-      </w:r>
-      <w:r>
-        <w:t xml:space="preserve"> </w:t>
-      </w:r>
-      <w:r>
-        <w:t xml:space="preserve">court costs and expenses of litigation only . . .</w:t>
+        <w:t xml:space="preserve">a lawyer may advance court costs and expenses of litigation, the repayment of which may be contingent on the outcome of the matter; and</w:t>
       </w:r>
     </w:p>
     <w:p>
@@ -3904,22 +3921,7 @@
         </w:numPr>
       </w:pPr>
       <w:r>
-        <w:t xml:space="preserve">May</w:t>
-      </w:r>
-      <w:r>
-        <w:t xml:space="preserve"> </w:t>
-      </w:r>
-      <w:r>
-        <w:rPr>
-          <w:i/>
-        </w:rPr>
-        <w:t xml:space="preserve">pay</w:t>
-      </w:r>
-      <w:r>
-        <w:t xml:space="preserve"> </w:t>
-      </w:r>
-      <w:r>
-        <w:t xml:space="preserve">court costs and expenses for indigent clients.</w:t>
+        <w:t xml:space="preserve">a lawyer representing an indigent client may pay court costs and expenses of litigation on behalf of the client.</w:t>
       </w:r>
     </w:p>
     <w:p>
@@ -3927,51 +3929,19 @@
         <w:pStyle w:val="FirstParagraph"/>
       </w:pPr>
       <w:r>
-        <w:t xml:space="preserve">For example, a lawyer may reimburse an indigent out-of-state client for her travel costs to attend court hearings.</w:t>
-      </w:r>
-    </w:p>
-    <w:p>
-      <w:pPr>
-        <w:pStyle w:val="BodyText"/>
-      </w:pPr>
-      <w:r>
-        <w:t xml:space="preserve">Most read the Rule in a way that permits</w:t>
-      </w:r>
-      <w:r>
-        <w:t xml:space="preserve"> </w:t>
-      </w:r>
-      <w:r>
-        <w:t xml:space="preserve">financial assistance to low-income clients,</w:t>
-      </w:r>
-      <w:r>
-        <w:t xml:space="preserve"> </w:t>
-      </w:r>
-      <w:r>
-        <w:t xml:space="preserve">especially if those clients are otherwise</w:t>
-      </w:r>
-      <w:r>
-        <w:t xml:space="preserve"> </w:t>
-      </w:r>
-      <w:r>
-        <w:t xml:space="preserve">unable to afford access the courts.</w:t>
-      </w:r>
-    </w:p>
-    <w:p>
-      <w:pPr>
-        <w:pStyle w:val="Heading3"/>
-      </w:pPr>
-      <w:bookmarkStart w:id="61" w:name="model-rule-1.8f"/>
-      <w:r>
-        <w:t xml:space="preserve">Model Rule 1.8(f)</w:t>
-      </w:r>
-      <w:bookmarkEnd w:id="61"/>
-    </w:p>
-    <w:p>
-      <w:pPr>
-        <w:pStyle w:val="FirstParagraph"/>
-      </w:pPr>
-      <w:r>
-        <w:t xml:space="preserve">A lawyer shall not accept compensation for representing a client from one other than the client unless:</w:t>
+        <w:t xml:space="preserve">In plain English, a lawyer shall not pay money to a client,</w:t>
+      </w:r>
+      <w:r>
+        <w:t xml:space="preserve"> </w:t>
+      </w:r>
+      <w:r>
+        <w:t xml:space="preserve">or loan a client money</w:t>
+      </w:r>
+      <w:r>
+        <w:t xml:space="preserve"> </w:t>
+      </w:r>
+      <w:r>
+        <w:t xml:space="preserve">in connection with pending or contemplated litigation, except:</w:t>
       </w:r>
     </w:p>
     <w:p>
@@ -3983,7 +3953,22 @@
         </w:numPr>
       </w:pPr>
       <w:r>
-        <w:t xml:space="preserve">the client gives informed consent;</w:t>
+        <w:t xml:space="preserve">Lawyer may</w:t>
+      </w:r>
+      <w:r>
+        <w:t xml:space="preserve"> </w:t>
+      </w:r>
+      <w:r>
+        <w:rPr>
+          <w:i/>
+        </w:rPr>
+        <w:t xml:space="preserve">advance</w:t>
+      </w:r>
+      <w:r>
+        <w:t xml:space="preserve"> </w:t>
+      </w:r>
+      <w:r>
+        <w:t xml:space="preserve">court costs and expenses of litigation only . . .</w:t>
       </w:r>
     </w:p>
     <w:p>
@@ -3995,27 +3980,7 @@
         </w:numPr>
       </w:pPr>
       <w:r>
-        <w:t xml:space="preserve">there is no interference with the lawyer’s independence of professional judgment or with the client-lawyer relationship; and</w:t>
-      </w:r>
-    </w:p>
-    <w:p>
-      <w:pPr>
-        <w:pStyle w:val="Compact"/>
-        <w:numPr>
-          <w:numId w:val="1013"/>
-          <w:ilvl w:val="0"/>
-        </w:numPr>
-      </w:pPr>
-      <w:r>
-        <w:t xml:space="preserve">information relating to representation of a client is protected as required by Rule 1.6.</w:t>
-      </w:r>
-    </w:p>
-    <w:p>
-      <w:pPr>
-        <w:pStyle w:val="FirstParagraph"/>
-      </w:pPr>
-      <w:r>
-        <w:t xml:space="preserve">In plain English, the lawyer shall not be paid by somebody other than the client to represent the client</w:t>
+        <w:t xml:space="preserve">May</w:t>
       </w:r>
       <w:r>
         <w:t xml:space="preserve"> </w:t>
@@ -4024,10 +3989,65 @@
         <w:rPr>
           <w:i/>
         </w:rPr>
-        <w:t xml:space="preserve">unless</w:t>
-      </w:r>
-      <w:r>
-        <w:t xml:space="preserve">:</w:t>
+        <w:t xml:space="preserve">pay</w:t>
+      </w:r>
+      <w:r>
+        <w:t xml:space="preserve"> </w:t>
+      </w:r>
+      <w:r>
+        <w:t xml:space="preserve">court costs and expenses for indigent clients.</w:t>
+      </w:r>
+    </w:p>
+    <w:p>
+      <w:pPr>
+        <w:pStyle w:val="FirstParagraph"/>
+      </w:pPr>
+      <w:r>
+        <w:t xml:space="preserve">For example, a lawyer may reimburse an indigent out-of-state client for her travel costs to attend court hearings.</w:t>
+      </w:r>
+    </w:p>
+    <w:p>
+      <w:pPr>
+        <w:pStyle w:val="BodyText"/>
+      </w:pPr>
+      <w:r>
+        <w:t xml:space="preserve">Most read the Rule in a way that permits</w:t>
+      </w:r>
+      <w:r>
+        <w:t xml:space="preserve"> </w:t>
+      </w:r>
+      <w:r>
+        <w:t xml:space="preserve">financial assistance to low-income clients,</w:t>
+      </w:r>
+      <w:r>
+        <w:t xml:space="preserve"> </w:t>
+      </w:r>
+      <w:r>
+        <w:t xml:space="preserve">especially if those clients are otherwise</w:t>
+      </w:r>
+      <w:r>
+        <w:t xml:space="preserve"> </w:t>
+      </w:r>
+      <w:r>
+        <w:t xml:space="preserve">unable to afford access the courts.</w:t>
+      </w:r>
+    </w:p>
+    <w:p>
+      <w:pPr>
+        <w:pStyle w:val="Heading3"/>
+      </w:pPr>
+      <w:bookmarkStart w:id="61" w:name="model-rule-1.8f"/>
+      <w:r>
+        <w:t xml:space="preserve">Model Rule 1.8(f)</w:t>
+      </w:r>
+      <w:bookmarkEnd w:id="61"/>
+    </w:p>
+    <w:p>
+      <w:pPr>
+        <w:pStyle w:val="FirstParagraph"/>
+      </w:pPr>
+      <w:r>
+        <w:t xml:space="preserve">A lawyer shall not accept compensation for representing a client from one other than the client unless:</w:t>
       </w:r>
     </w:p>
     <w:p>
@@ -4039,7 +4059,7 @@
         </w:numPr>
       </w:pPr>
       <w:r>
-        <w:t xml:space="preserve">Client gives informed consent to the arrangement;</w:t>
+        <w:t xml:space="preserve">the client gives informed consent;</w:t>
       </w:r>
     </w:p>
     <w:p>
@@ -4051,7 +4071,7 @@
         </w:numPr>
       </w:pPr>
       <w:r>
-        <w:t xml:space="preserve">The person paying for representation does not interfere;</w:t>
+        <w:t xml:space="preserve">there is no interference with the lawyer’s independence of professional judgment or with the client-lawyer relationship; and</w:t>
       </w:r>
     </w:p>
     <w:p>
@@ -4059,6 +4079,62 @@
         <w:pStyle w:val="Compact"/>
         <w:numPr>
           <w:numId w:val="1014"/>
+          <w:ilvl w:val="0"/>
+        </w:numPr>
+      </w:pPr>
+      <w:r>
+        <w:t xml:space="preserve">information relating to representation of a client is protected as required by Rule 1.6.</w:t>
+      </w:r>
+    </w:p>
+    <w:p>
+      <w:pPr>
+        <w:pStyle w:val="FirstParagraph"/>
+      </w:pPr>
+      <w:r>
+        <w:t xml:space="preserve">In plain English, the lawyer shall not be paid by somebody other than the client to represent the client</w:t>
+      </w:r>
+      <w:r>
+        <w:t xml:space="preserve"> </w:t>
+      </w:r>
+      <w:r>
+        <w:rPr>
+          <w:i/>
+        </w:rPr>
+        <w:t xml:space="preserve">unless</w:t>
+      </w:r>
+      <w:r>
+        <w:t xml:space="preserve">:</w:t>
+      </w:r>
+    </w:p>
+    <w:p>
+      <w:pPr>
+        <w:pStyle w:val="Compact"/>
+        <w:numPr>
+          <w:numId w:val="1015"/>
+          <w:ilvl w:val="0"/>
+        </w:numPr>
+      </w:pPr>
+      <w:r>
+        <w:t xml:space="preserve">Client gives informed consent to the arrangement;</w:t>
+      </w:r>
+    </w:p>
+    <w:p>
+      <w:pPr>
+        <w:pStyle w:val="Compact"/>
+        <w:numPr>
+          <w:numId w:val="1015"/>
+          <w:ilvl w:val="0"/>
+        </w:numPr>
+      </w:pPr>
+      <w:r>
+        <w:t xml:space="preserve">The person paying for representation does not interfere;</w:t>
+      </w:r>
+    </w:p>
+    <w:p>
+      <w:pPr>
+        <w:pStyle w:val="Compact"/>
+        <w:numPr>
+          <w:numId w:val="1015"/>
           <w:ilvl w:val="0"/>
         </w:numPr>
       </w:pPr>
@@ -4393,7 +4469,7 @@
       <w:pPr>
         <w:pStyle w:val="Heading4"/>
       </w:pPr>
-      <w:bookmarkStart w:id="64" w:name="insurer-retains-lawyer-to-represent-insured"/>
+      <w:bookmarkStart w:id="64" w:name="X630a4175aa54bf54e9ee0517094aad71948dcc0"/>
       <w:r>
         <w:t xml:space="preserve">Insurer Retains Lawyer to Represent Insured</w:t>
       </w:r>
@@ -4552,10 +4628,9 @@
       <w:pPr>
         <w:pStyle w:val="Heading4"/>
       </w:pPr>
-      <w:bookmarkStart w:id="65" w:name="insurer-retains-lawyerto-represent-insured"/>
-      <w:r>
-        <w:t xml:space="preserve">Insurer Retains Lawyer -to Represent Insured</w:t>
+      <w:bookmarkStart w:id="65" w:name="X9428a98281c58e1f06000d5b1f6edf103764b7e"/>
+      <w:r>
+        <w:t xml:space="preserve">Insurer Retains Lawyer to Represent Insured</w:t>
       </w:r>
       <w:bookmarkEnd w:id="65"/>
     </w:p>
@@ -4726,47 +4801,7 @@
         <w:pStyle w:val="FirstParagraph"/>
       </w:pPr>
       <w:r>
-        <w:t xml:space="preserve">A lawyer who represents two or more clients shall not participate in making an aggregate settlement of the claims of or against the clients, or in a criminal case an aggregated agreement as to guilty or nolo contendere pleas, unless each client gives informed consent, in a writing signed by the client. The lawyer’s disclosure shall include the existence and nature of all the claims or pleas involved and of the participation of each person in the settlement.</w:t>
-      </w:r>
-    </w:p>
-    <w:p>
-      <w:pPr>
-        <w:pStyle w:val="BodyText"/>
-      </w:pPr>
-      <w:r>
-        <w:t xml:space="preserve">In plain English: No Aggregate Settlements, unless:</w:t>
-      </w:r>
-    </w:p>
-    <w:p>
-      <w:pPr>
-        <w:pStyle w:val="Compact"/>
-        <w:numPr>
-          <w:numId w:val="1015"/>
-          <w:ilvl w:val="0"/>
-        </w:numPr>
-      </w:pPr>
-      <w:r>
-        <w:t xml:space="preserve">Each client gives informed consent in a writing signed by the client;</w:t>
-      </w:r>
-    </w:p>
-    <w:p>
-      <w:pPr>
-        <w:pStyle w:val="Compact"/>
-        <w:numPr>
-          <w:numId w:val="1015"/>
-          <w:ilvl w:val="0"/>
-        </w:numPr>
-      </w:pPr>
-      <w:r>
-        <w:t xml:space="preserve">Lawyer’s disclosure shall include nature of all claims or pleas and participation of EACH PERSON to the settlement.</w:t>
-      </w:r>
-    </w:p>
-    <w:p>
-      <w:pPr>
-        <w:pStyle w:val="FirstParagraph"/>
-      </w:pPr>
-      <w:r>
-        <w:t xml:space="preserve">As in the</w:t>
+        <w:t xml:space="preserve">A lawyer who represents two or more clients shall not participate in making an aggregate settlement of the claims of or against the clients, or in a criminal case an aggregated agreement as to guilty or</w:t>
       </w:r>
       <w:r>
         <w:t xml:space="preserve"> </w:t>
@@ -4775,65 +4810,13 @@
         <w:rPr>
           <w:i/>
         </w:rPr>
-        <w:t xml:space="preserve">Burrow</w:t>
-      </w:r>
-      <w:r>
-        <w:t xml:space="preserve"> </w:t>
-      </w:r>
-      <w:r>
-        <w:t xml:space="preserve">case,</w:t>
-      </w:r>
-      <w:r>
-        <w:t xml:space="preserve"> </w:t>
-      </w:r>
-      <w:r>
-        <w:t xml:space="preserve">one of the remedies for violating the common law version of Rule 1.8(g) is fee forfeiture.</w:t>
-      </w:r>
-    </w:p>
-    <w:p>
-      <w:pPr>
-        <w:pStyle w:val="Heading4"/>
-      </w:pPr>
-      <w:bookmarkStart w:id="67" w:name="model-rule-1.8-comment-13"/>
-      <w:r>
-        <w:t xml:space="preserve">Model Rule 1.8 Comment [13]</w:t>
-      </w:r>
-      <w:bookmarkEnd w:id="67"/>
-    </w:p>
-    <w:p>
-      <w:pPr>
-        <w:pStyle w:val="Heading6"/>
-      </w:pPr>
-      <w:bookmarkStart w:id="68" w:name="aggregate-settlements"/>
-      <w:r>
-        <w:t xml:space="preserve">Aggregate Settlements</w:t>
-      </w:r>
-      <w:bookmarkEnd w:id="68"/>
-    </w:p>
-    <w:p>
-      <w:pPr>
-        <w:pStyle w:val="FirstParagraph"/>
-      </w:pPr>
-      <w:r>
-        <w:t xml:space="preserve">Differences in willingness to make or accept an offer of settlement are among the risks of common representation of multiple clients by a single lawyer. Under Rule 1.7, this is one of the risks that should be discussed before undertaking the representation, as part of the process of obtaining the clients’ informed consent. In addition, Rule 1.2(a) protects each client’s right to have the final say in deciding whether to accept or reject an offer of settlement and in deciding whether to enter a guilty or nolo contendere plea in a criminal case. The rule stated in this paragraph is a corollary of both these Rules and provides that, before any settlement offer or plea bargain is made or accepted on behalf of multiple clients, the lawyer must inform each of them about all the material terms of the settlement, including what the other clients will receive or pay if the settlement or plea offer is accepted.</w:t>
-      </w:r>
-    </w:p>
-    <w:p>
-      <w:pPr>
-        <w:pStyle w:val="Heading3"/>
-      </w:pPr>
-      <w:bookmarkStart w:id="69" w:name="rlgl-37-fee-forfeiture"/>
-      <w:r>
-        <w:t xml:space="preserve">RLGL § 37: Fee Forfeiture</w:t>
-      </w:r>
-      <w:bookmarkEnd w:id="69"/>
-    </w:p>
-    <w:p>
-      <w:pPr>
-        <w:pStyle w:val="FirstParagraph"/>
-      </w:pPr>
-      <w:r>
-        <w:t xml:space="preserve">A lawyer engaging in clear and serious violation of duty to a client may be required to forfeit some or all of the lawyer’s compensation for the matter. Considerations relevant to the question of forfeiture include the gravity and timing of the violation, its willfulness, its effect on the value of the lawyer’s work for the client, any other threatened or actual harm to the client, and the adequacy of other remedies.</w:t>
+        <w:t xml:space="preserve">nolo contendere</w:t>
+      </w:r>
+      <w:r>
+        <w:t xml:space="preserve"> </w:t>
+      </w:r>
+      <w:r>
+        <w:t xml:space="preserve">pleas, unless each client gives informed consent, in a writing signed by the client. The lawyer’s disclosure shall include the existence and nature of all the claims or pleas involved and of the participation of each person in the settlement.</w:t>
       </w:r>
     </w:p>
     <w:p>
@@ -4841,7 +4824,7 @@
         <w:pStyle w:val="BodyText"/>
       </w:pPr>
       <w:r>
-        <w:t xml:space="preserve">In plain English, a lawyer engaging in clear and serious violation of duty to a client may be required to forfeit some or all of the lawyer’s compensation. Considerations:</w:t>
+        <w:t xml:space="preserve">In plain English: No Aggregate Settlements, unless:</w:t>
       </w:r>
     </w:p>
     <w:p>
@@ -4853,7 +4836,7 @@
         </w:numPr>
       </w:pPr>
       <w:r>
-        <w:t xml:space="preserve">gravity and timing of violation;</w:t>
+        <w:t xml:space="preserve">Each client gives informed consent in a writing signed by the client;</w:t>
       </w:r>
     </w:p>
     <w:p>
@@ -4865,43 +4848,7 @@
         </w:numPr>
       </w:pPr>
       <w:r>
-        <w:t xml:space="preserve">willfulness</w:t>
-      </w:r>
-    </w:p>
-    <w:p>
-      <w:pPr>
-        <w:pStyle w:val="Compact"/>
-        <w:numPr>
-          <w:numId w:val="1016"/>
-          <w:ilvl w:val="0"/>
-        </w:numPr>
-      </w:pPr>
-      <w:r>
-        <w:t xml:space="preserve">effect on the value of the lawyer’s work</w:t>
-      </w:r>
-    </w:p>
-    <w:p>
-      <w:pPr>
-        <w:pStyle w:val="Compact"/>
-        <w:numPr>
-          <w:numId w:val="1016"/>
-          <w:ilvl w:val="0"/>
-        </w:numPr>
-      </w:pPr>
-      <w:r>
-        <w:t xml:space="preserve">any other threatened or actual harm to the client</w:t>
-      </w:r>
-    </w:p>
-    <w:p>
-      <w:pPr>
-        <w:pStyle w:val="Compact"/>
-        <w:numPr>
-          <w:numId w:val="1016"/>
-          <w:ilvl w:val="0"/>
-        </w:numPr>
-      </w:pPr>
-      <w:r>
-        <w:t xml:space="preserve">adequacy of other remedies</w:t>
+        <w:t xml:space="preserve">Lawyer’s disclosure shall include nature of all claims or pleas and participation of EACH PERSON to the settlement.</w:t>
       </w:r>
     </w:p>
     <w:p>
@@ -4909,91 +4856,74 @@
         <w:pStyle w:val="FirstParagraph"/>
       </w:pPr>
       <w:r>
-        <w:t xml:space="preserve">The Burrow court added something:</w:t>
-      </w:r>
-    </w:p>
-    <w:p>
-      <w:pPr>
-        <w:pStyle w:val="BlockText"/>
-      </w:pPr>
-      <w:r>
-        <w:t xml:space="preserve">To the factors listed in section 37 we add another that must be given great weight in applying the remedy of fee forfeiture:</w:t>
-      </w:r>
-      <w:r>
-        <w:t xml:space="preserve"> </w:t>
-      </w:r>
-      <w:r>
-        <w:t xml:space="preserve">“</w:t>
-      </w:r>
-      <w:r>
-        <w:t xml:space="preserve">The public interest in maintaining the integrity of attorney-client relationships.</w:t>
-      </w:r>
-      <w:r>
-        <w:t xml:space="preserve">”</w:t>
+        <w:t xml:space="preserve">As in the</w:t>
+      </w:r>
+      <w:r>
+        <w:t xml:space="preserve"> </w:t>
+      </w:r>
+      <w:r>
+        <w:rPr>
+          <w:i/>
+        </w:rPr>
+        <w:t xml:space="preserve">Burrow</w:t>
+      </w:r>
+      <w:r>
+        <w:t xml:space="preserve"> </w:t>
+      </w:r>
+      <w:r>
+        <w:t xml:space="preserve">case,</w:t>
+      </w:r>
+      <w:r>
+        <w:t xml:space="preserve"> </w:t>
+      </w:r>
+      <w:r>
+        <w:t xml:space="preserve">one of the remedies for violating the common law version of Rule 1.8(g) is fee forfeiture.</w:t>
       </w:r>
     </w:p>
     <w:p>
       <w:pPr>
         <w:pStyle w:val="Heading4"/>
       </w:pPr>
-      <w:bookmarkStart w:id="70" w:name="rlgl-37-fee-forfeiture-comment-e"/>
-      <w:r>
-        <w:t xml:space="preserve">RLGL § 37: Fee Forfeiture comment e</w:t>
-      </w:r>
-      <w:bookmarkEnd w:id="70"/>
-    </w:p>
-    <w:p>
-      <w:pPr>
-        <w:pStyle w:val="BlockText"/>
-      </w:pPr>
-      <w:r>
-        <w:t xml:space="preserve">Ordinarily, forfeiture extends to all fees for the matter for which the lawyer was retained, such as defending a criminal prosecution or incorporating a corporation. (For a possibly more limited loss of fees under other rules, see Comment a hereto.) See § 42 (client’s suit for refund of fees already paid). Forfeiture does not extend to a disbursement made by the lawyer to the extent it has conferred a benefit on the client (see § 40, Comment d).</w:t>
-      </w:r>
-    </w:p>
-    <w:p>
-      <w:pPr>
-        <w:pStyle w:val="BlockText"/>
-      </w:pPr>
-      <w:r>
-        <w:t xml:space="preserve">Sometimes forfeiture for the entire matter is inappropriate, for example when a lawyer performed valuable services before the misconduct began, and the misconduct was not so grave as to require forfeiture of the fee for all services. Ultimately the question is one of fairness in view of the seriousness of the lawyer’s violation and considering the special duties imposed on lawyers, the gravity, timing, and likely consequences to the client of the lawyer’s misbehavior, and the connection between the various services performed by the lawyer.</w:t>
-      </w:r>
+      <w:bookmarkStart w:id="67" w:name="model-rule-1.8-comment-13."/>
+      <w:r>
+        <w:t xml:space="preserve">Model Rule 1.8 Comment [13].</w:t>
+      </w:r>
+      <w:bookmarkEnd w:id="67"/>
+    </w:p>
+    <w:p>
+      <w:pPr>
+        <w:pStyle w:val="Heading6"/>
+      </w:pPr>
+      <w:bookmarkStart w:id="68" w:name="aggregate-settlements"/>
+      <w:r>
+        <w:t xml:space="preserve">Aggregate Settlements</w:t>
+      </w:r>
+      <w:bookmarkEnd w:id="68"/>
     </w:p>
     <w:p>
       <w:pPr>
         <w:pStyle w:val="FirstParagraph"/>
       </w:pPr>
       <w:r>
-        <w:t xml:space="preserve">In plain English,</w:t>
-      </w:r>
-      <w:r>
-        <w:t xml:space="preserve"> </w:t>
-      </w:r>
-      <w:r>
-        <w:t xml:space="preserve">“</w:t>
-      </w:r>
-      <w:r>
-        <w:t xml:space="preserve">Ordinarily, forfeiture extends to all fees for the matter for which the lawyer was retained …</w:t>
-      </w:r>
-      <w:r>
-        <w:t xml:space="preserve">”</w:t>
-      </w:r>
-      <w:r>
-        <w:t xml:space="preserve"> </w:t>
-      </w:r>
-      <w:r>
-        <w:t xml:space="preserve">Yikes! But see:</w:t>
-      </w:r>
-      <w:r>
-        <w:t xml:space="preserve"> </w:t>
-      </w:r>
-      <w:r>
-        <w:t xml:space="preserve">“</w:t>
-      </w:r>
-      <w:r>
-        <w:t xml:space="preserve">Sometimes forfeiture for the entire matter is inappropriate … when a lawyer performed valuable services before the misconduct began …</w:t>
-      </w:r>
-      <w:r>
-        <w:t xml:space="preserve">”</w:t>
+        <w:t xml:space="preserve">Differences in willingness to make or accept an offer of settlement are among the risks of common representation of multiple clients by a single lawyer. Under Rule 1.7, this is one of the risks that should be discussed before undertaking the representation, as part of the process of obtaining the clients’ informed consent. In addition, Rule 1.2(a) protects each client’s right to have the final say in deciding whether to accept or reject an offer of settlement and in deciding whether to enter a guilty or nolo contendere plea in a criminal case. The rule stated in this paragraph is a corollary of both these Rules and provides that, before any settlement offer or plea bargain is made or accepted on behalf of multiple clients, the lawyer must inform each of them about all the material terms of the settlement, including what the other clients will receive or pay if the settlement or plea offer is accepted.</w:t>
+      </w:r>
+    </w:p>
+    <w:p>
+      <w:pPr>
+        <w:pStyle w:val="Heading4"/>
+      </w:pPr>
+      <w:bookmarkStart w:id="69" w:name="rlgl-37-fee-forfeiture"/>
+      <w:r>
+        <w:t xml:space="preserve">RLGL § 37: Fee Forfeiture</w:t>
+      </w:r>
+      <w:bookmarkEnd w:id="69"/>
+    </w:p>
+    <w:p>
+      <w:pPr>
+        <w:pStyle w:val="FirstParagraph"/>
+      </w:pPr>
+      <w:r>
+        <w:t xml:space="preserve">A lawyer engaging in clear and serious violation of duty to a client may be required to forfeit some or all of the lawyer’s compensation for the matter. Considerations relevant to the question of forfeiture include the gravity and timing of the violation, its willfulness, its effect on the value of the lawyer’s work for the client, any other threatened or actual harm to the client, and the adequacy of other remedies.</w:t>
       </w:r>
     </w:p>
     <w:p>
@@ -5001,42 +4931,7 @@
         <w:pStyle w:val="BodyText"/>
       </w:pPr>
       <w:r>
-        <w:t xml:space="preserve">How much of the lawyers’ fees are forfeited is a question of law for the court.</w:t>
-      </w:r>
-      <w:r>
-        <w:t xml:space="preserve"> </w:t>
-      </w:r>
-      <w:r>
-        <w:t xml:space="preserve">It’s an equitable remedy similar to a constructive trust</w:t>
-      </w:r>
-    </w:p>
-    <w:p>
-      <w:pPr>
-        <w:pStyle w:val="Heading3"/>
-      </w:pPr>
-      <w:bookmarkStart w:id="71" w:name="model-rule-1.8h"/>
-      <w:r>
-        <w:t xml:space="preserve">Model Rule 1.8(h)</w:t>
-      </w:r>
-      <w:bookmarkEnd w:id="71"/>
-    </w:p>
-    <w:p>
-      <w:pPr>
-        <w:pStyle w:val="Heading6"/>
-      </w:pPr>
-      <w:bookmarkStart w:id="72" w:name="limitation-of-liability-to-client"/>
-      <w:r>
-        <w:t xml:space="preserve">Limitation of Liability to Client -</w:t>
-      </w:r>
-      <w:bookmarkEnd w:id="72"/>
-    </w:p>
-    <w:p>
-      <w:pPr>
-        <w:pStyle w:val="FirstParagraph"/>
-      </w:pPr>
-      <w:r>
-        <w:t xml:space="preserve">A lawyer shall not:</w:t>
+        <w:t xml:space="preserve">In plain English, a lawyer engaging in clear and serious violation of duty to a client may be required to forfeit some or all of the lawyer’s compensation. Considerations:</w:t>
       </w:r>
     </w:p>
     <w:p>
@@ -5048,7 +4943,7 @@
         </w:numPr>
       </w:pPr>
       <w:r>
-        <w:t xml:space="preserve">make an agreement prospectively limiting the lawyer’s liability to a client for malpractice unless the client is independently represented in making the agreement; or</w:t>
+        <w:t xml:space="preserve">gravity and timing of violation;</w:t>
       </w:r>
     </w:p>
     <w:p>
@@ -5060,7 +4955,43 @@
         </w:numPr>
       </w:pPr>
       <w:r>
-        <w:t xml:space="preserve">settle a claim or potential claim for such liability with an unrepresented client or former client unless that person is advised in writing of the desirability of seeking and is given a reasonable opportunity to seek the advice of independent legal counsel in connection therewith.</w:t>
+        <w:t xml:space="preserve">willfulness</w:t>
+      </w:r>
+    </w:p>
+    <w:p>
+      <w:pPr>
+        <w:pStyle w:val="Compact"/>
+        <w:numPr>
+          <w:numId w:val="1017"/>
+          <w:ilvl w:val="0"/>
+        </w:numPr>
+      </w:pPr>
+      <w:r>
+        <w:t xml:space="preserve">effect on the value of the lawyer’s work</w:t>
+      </w:r>
+    </w:p>
+    <w:p>
+      <w:pPr>
+        <w:pStyle w:val="Compact"/>
+        <w:numPr>
+          <w:numId w:val="1017"/>
+          <w:ilvl w:val="0"/>
+        </w:numPr>
+      </w:pPr>
+      <w:r>
+        <w:t xml:space="preserve">any other threatened or actual harm to the client</w:t>
+      </w:r>
+    </w:p>
+    <w:p>
+      <w:pPr>
+        <w:pStyle w:val="Compact"/>
+        <w:numPr>
+          <w:numId w:val="1017"/>
+          <w:ilvl w:val="0"/>
+        </w:numPr>
+      </w:pPr>
+      <w:r>
+        <w:t xml:space="preserve">adequacy of other remedies</w:t>
       </w:r>
     </w:p>
     <w:p>
@@ -5068,19 +4999,133 @@
         <w:pStyle w:val="FirstParagraph"/>
       </w:pPr>
       <w:r>
-        <w:t xml:space="preserve">In plain English, a lawyer</w:t>
-      </w:r>
-      <w:r>
-        <w:t xml:space="preserve"> </w:t>
-      </w:r>
-      <w:r>
-        <w:rPr>
-          <w:i/>
-        </w:rPr>
-        <w:t xml:space="preserve">shall not</w:t>
-      </w:r>
-      <w:r>
-        <w:t xml:space="preserve">:</w:t>
+        <w:t xml:space="preserve">The Burrow court added something:</w:t>
+      </w:r>
+    </w:p>
+    <w:p>
+      <w:pPr>
+        <w:pStyle w:val="BlockText"/>
+      </w:pPr>
+      <w:r>
+        <w:t xml:space="preserve">To the factors listed in section 37 we add another that must be given great weight in applying the remedy of fee forfeiture:</w:t>
+      </w:r>
+      <w:r>
+        <w:t xml:space="preserve"> </w:t>
+      </w:r>
+      <w:r>
+        <w:t xml:space="preserve">“</w:t>
+      </w:r>
+      <w:r>
+        <w:t xml:space="preserve">The public interest in maintaining the integrity of attorney-client relationships.</w:t>
+      </w:r>
+      <w:r>
+        <w:t xml:space="preserve">”</w:t>
+      </w:r>
+    </w:p>
+    <w:p>
+      <w:pPr>
+        <w:pStyle w:val="Heading4"/>
+      </w:pPr>
+      <w:bookmarkStart w:id="70" w:name="rlgl-37-fee-forfeiture-comment-e"/>
+      <w:r>
+        <w:t xml:space="preserve">RLGL § 37: Fee Forfeiture comment e</w:t>
+      </w:r>
+      <w:bookmarkEnd w:id="70"/>
+    </w:p>
+    <w:p>
+      <w:pPr>
+        <w:pStyle w:val="BlockText"/>
+      </w:pPr>
+      <w:r>
+        <w:t xml:space="preserve">Ordinarily, forfeiture extends to all fees for the matter for which the lawyer was retained, such as defending a criminal prosecution or incorporating a corporation. (For a possibly more limited loss of fees under other rules, see Comment a hereto.) See § 42 (client’s suit for refund of fees already paid). Forfeiture does not extend to a disbursement made by the lawyer to the extent it has conferred a benefit on the client (see § 40, Comment d).</w:t>
+      </w:r>
+    </w:p>
+    <w:p>
+      <w:pPr>
+        <w:pStyle w:val="BlockText"/>
+      </w:pPr>
+      <w:r>
+        <w:t xml:space="preserve">Sometimes forfeiture for the entire matter is inappropriate, for example when a lawyer performed valuable services before the misconduct began, and the misconduct was not so grave as to require forfeiture of the fee for all services. Ultimately the question is one of fairness in view of the seriousness of the lawyer’s violation and considering the special duties imposed on lawyers, the gravity, timing, and likely consequences to the client of the lawyer’s misbehavior, and the connection between the various services performed by the lawyer.</w:t>
+      </w:r>
+    </w:p>
+    <w:p>
+      <w:pPr>
+        <w:pStyle w:val="FirstParagraph"/>
+      </w:pPr>
+      <w:r>
+        <w:t xml:space="preserve">In plain English,</w:t>
+      </w:r>
+      <w:r>
+        <w:t xml:space="preserve"> </w:t>
+      </w:r>
+      <w:r>
+        <w:t xml:space="preserve">“</w:t>
+      </w:r>
+      <w:r>
+        <w:t xml:space="preserve">Ordinarily, forfeiture extends to all fees for the matter for which the lawyer was retained …</w:t>
+      </w:r>
+      <w:r>
+        <w:t xml:space="preserve">”</w:t>
+      </w:r>
+      <w:r>
+        <w:t xml:space="preserve"> </w:t>
+      </w:r>
+      <w:r>
+        <w:t xml:space="preserve">Yikes! But see:</w:t>
+      </w:r>
+      <w:r>
+        <w:t xml:space="preserve"> </w:t>
+      </w:r>
+      <w:r>
+        <w:t xml:space="preserve">“</w:t>
+      </w:r>
+      <w:r>
+        <w:t xml:space="preserve">Sometimes forfeiture for the entire matter is inappropriate … when a lawyer performed valuable services before the misconduct began …</w:t>
+      </w:r>
+      <w:r>
+        <w:t xml:space="preserve">”</w:t>
+      </w:r>
+    </w:p>
+    <w:p>
+      <w:pPr>
+        <w:pStyle w:val="BodyText"/>
+      </w:pPr>
+      <w:r>
+        <w:t xml:space="preserve">How much of the lawyers’ fees are forfeited is a question of law for the court.</w:t>
+      </w:r>
+      <w:r>
+        <w:t xml:space="preserve"> </w:t>
+      </w:r>
+      <w:r>
+        <w:t xml:space="preserve">It’s an equitable remedy similar to a constructive trust</w:t>
+      </w:r>
+    </w:p>
+    <w:p>
+      <w:pPr>
+        <w:pStyle w:val="Heading3"/>
+      </w:pPr>
+      <w:bookmarkStart w:id="71" w:name="model-rule-1.8h"/>
+      <w:r>
+        <w:t xml:space="preserve">Model Rule 1.8(h)</w:t>
+      </w:r>
+      <w:bookmarkEnd w:id="71"/>
+    </w:p>
+    <w:p>
+      <w:pPr>
+        <w:pStyle w:val="Heading6"/>
+      </w:pPr>
+      <w:bookmarkStart w:id="72" w:name="limitation-of-liability-to-client"/>
+      <w:r>
+        <w:t xml:space="preserve">Limitation of Liability to Client</w:t>
+      </w:r>
+      <w:bookmarkEnd w:id="72"/>
+    </w:p>
+    <w:p>
+      <w:pPr>
+        <w:pStyle w:val="FirstParagraph"/>
+      </w:pPr>
+      <w:r>
+        <w:t xml:space="preserve">A lawyer shall not:</w:t>
       </w:r>
     </w:p>
     <w:p>
@@ -5092,7 +5137,7 @@
         </w:numPr>
       </w:pPr>
       <w:r>
-        <w:t xml:space="preserve">make a deal limiting her client’s ability to sue for malpractice, unless the client is represented by his own independent lawyer.</w:t>
+        <w:t xml:space="preserve">make an agreement prospectively limiting the lawyer’s liability to a client for malpractice unless the client is independently represented in making the agreement; or</w:t>
       </w:r>
     </w:p>
     <w:p>
@@ -5104,7 +5149,15 @@
         </w:numPr>
       </w:pPr>
       <w:r>
-        <w:t xml:space="preserve">settle a malpractice claim with an unrepresented client or former client</w:t>
+        <w:t xml:space="preserve">settle a claim or potential claim for such liability with an unrepresented client or former client unless that person is advised in writing of the desirability of seeking and is given a reasonable opportunity to seek the advice of independent legal counsel in connection therewith.</w:t>
+      </w:r>
+    </w:p>
+    <w:p>
+      <w:pPr>
+        <w:pStyle w:val="FirstParagraph"/>
+      </w:pPr>
+      <w:r>
+        <w:t xml:space="preserve">In plain English, a lawyer</w:t>
       </w:r>
       <w:r>
         <w:t xml:space="preserve"> </w:t>
@@ -5113,41 +5166,10 @@
         <w:rPr>
           <w:i/>
         </w:rPr>
-        <w:t xml:space="preserve">unless</w:t>
-      </w:r>
-      <w:r>
-        <w:t xml:space="preserve"> </w:t>
-      </w:r>
-      <w:r>
-        <w:t xml:space="preserve">the client is advised in writing to seek advice of independent legal counsel and is given the opportunity to do so.</w:t>
-      </w:r>
-    </w:p>
-    <w:p>
-      <w:pPr>
-        <w:pStyle w:val="Heading3"/>
-      </w:pPr>
-      <w:bookmarkStart w:id="73" w:name="model-rule-1.8i"/>
-      <w:r>
-        <w:t xml:space="preserve">Model Rule 1.8(i)</w:t>
-      </w:r>
-      <w:bookmarkEnd w:id="73"/>
-    </w:p>
-    <w:p>
-      <w:pPr>
-        <w:pStyle w:val="Heading6"/>
-      </w:pPr>
-      <w:bookmarkStart w:id="74" w:name="proprietary-interest-in-litigation"/>
-      <w:r>
-        <w:t xml:space="preserve">Proprietary Interest In Litigation</w:t>
-      </w:r>
-      <w:bookmarkEnd w:id="74"/>
-    </w:p>
-    <w:p>
-      <w:pPr>
-        <w:pStyle w:val="FirstParagraph"/>
-      </w:pPr>
-      <w:r>
-        <w:t xml:space="preserve">A lawyer shall not acquire a proprietary interest in the cause of action or subject matter of litigation the lawyer is conducting for a client, except that the lawyer may:</w:t>
+        <w:t xml:space="preserve">shall not</w:t>
+      </w:r>
+      <w:r>
+        <w:t xml:space="preserve">:</w:t>
       </w:r>
     </w:p>
     <w:p>
@@ -5159,7 +5181,7 @@
         </w:numPr>
       </w:pPr>
       <w:r>
-        <w:t xml:space="preserve">acquire a lien authorized by law to secure the lawyer’s fee or expenses; and</w:t>
+        <w:t xml:space="preserve">make a deal limiting her client’s ability to sue for malpractice, unless the client is represented by his own independent lawyer.</w:t>
       </w:r>
     </w:p>
     <w:p>
@@ -5171,6 +5193,73 @@
         </w:numPr>
       </w:pPr>
       <w:r>
+        <w:t xml:space="preserve">settle a malpractice claim with an unrepresented client or former client</w:t>
+      </w:r>
+      <w:r>
+        <w:t xml:space="preserve"> </w:t>
+      </w:r>
+      <w:r>
+        <w:rPr>
+          <w:i/>
+        </w:rPr>
+        <w:t xml:space="preserve">unless</w:t>
+      </w:r>
+      <w:r>
+        <w:t xml:space="preserve"> </w:t>
+      </w:r>
+      <w:r>
+        <w:t xml:space="preserve">the client is advised in writing to seek advice of independent legal counsel and is given the opportunity to do so.</w:t>
+      </w:r>
+    </w:p>
+    <w:p>
+      <w:pPr>
+        <w:pStyle w:val="Heading3"/>
+      </w:pPr>
+      <w:bookmarkStart w:id="73" w:name="model-rule-1.8i"/>
+      <w:r>
+        <w:t xml:space="preserve">Model Rule 1.8(i)</w:t>
+      </w:r>
+      <w:bookmarkEnd w:id="73"/>
+    </w:p>
+    <w:p>
+      <w:pPr>
+        <w:pStyle w:val="Heading6"/>
+      </w:pPr>
+      <w:bookmarkStart w:id="74" w:name="proprietary-interest-in-litigation"/>
+      <w:r>
+        <w:t xml:space="preserve">Proprietary Interest In Litigation</w:t>
+      </w:r>
+      <w:bookmarkEnd w:id="74"/>
+    </w:p>
+    <w:p>
+      <w:pPr>
+        <w:pStyle w:val="FirstParagraph"/>
+      </w:pPr>
+      <w:r>
+        <w:t xml:space="preserve">A lawyer shall not acquire a proprietary interest in the cause of action or subject matter of litigation the lawyer is conducting for a client, except that the lawyer may:</w:t>
+      </w:r>
+    </w:p>
+    <w:p>
+      <w:pPr>
+        <w:pStyle w:val="Compact"/>
+        <w:numPr>
+          <w:numId w:val="1020"/>
+          <w:ilvl w:val="0"/>
+        </w:numPr>
+      </w:pPr>
+      <w:r>
+        <w:t xml:space="preserve">acquire a lien authorized by law to secure the lawyer’s fee or expenses; and</w:t>
+      </w:r>
+    </w:p>
+    <w:p>
+      <w:pPr>
+        <w:pStyle w:val="Compact"/>
+        <w:numPr>
+          <w:numId w:val="1020"/>
+          <w:ilvl w:val="0"/>
+        </w:numPr>
+      </w:pPr>
+      <w:r>
         <w:t xml:space="preserve">contract with a client for a reasonable contingent fee in a civil case.</w:t>
       </w:r>
     </w:p>
@@ -5228,7 +5317,7 @@
       <w:pPr>
         <w:pStyle w:val="Heading6"/>
       </w:pPr>
-      <w:bookmarkStart w:id="76" w:name="acquiring-proprietary-interest-in-litigation"/>
+      <w:bookmarkStart w:id="76" w:name="Xcb40e9fc4161b8b6946da3e6e56e15e9ee7b1bb"/>
       <w:r>
         <w:t xml:space="preserve">Acquiring Proprietary Interest in Litigation</w:t>
       </w:r>
@@ -5318,126 +5407,25 @@
         <w:pStyle w:val="BodyText"/>
       </w:pPr>
       <w:r>
-        <w:t xml:space="preserve">As Silicon Valley investor Peter Thiel recently demonstrated it’s possible and legally permissible to invest in lawsuits. But lawyers interested in Alternative Litigation Finance (ALF) need expert help to make sure they comply with a welter of ethical rules,</w:t>
-      </w:r>
-      <w:r>
-        <w:t xml:space="preserve"> </w:t>
-      </w:r>
-      <w:r>
-        <w:t xml:space="preserve">including the following.</w:t>
-      </w:r>
-    </w:p>
-    <w:p>
-      <w:pPr>
-        <w:pStyle w:val="Compact"/>
-        <w:numPr>
-          <w:numId w:val="1020"/>
-          <w:ilvl w:val="0"/>
-        </w:numPr>
-      </w:pPr>
-      <w:r>
-        <w:t xml:space="preserve">Model Rule 1.8(a) doing business with client . . .</w:t>
-      </w:r>
-    </w:p>
-    <w:p>
-      <w:pPr>
-        <w:pStyle w:val="Compact"/>
-        <w:numPr>
-          <w:numId w:val="1020"/>
-          <w:ilvl w:val="0"/>
-        </w:numPr>
-      </w:pPr>
-      <w:r>
-        <w:t xml:space="preserve">Model Rule 1.8(e) providing financial assistance to a client . . .</w:t>
-      </w:r>
-    </w:p>
-    <w:p>
-      <w:pPr>
-        <w:pStyle w:val="Compact"/>
-        <w:numPr>
-          <w:numId w:val="1020"/>
-          <w:ilvl w:val="0"/>
-        </w:numPr>
-      </w:pPr>
-      <w:r>
-        <w:t xml:space="preserve">Model Rule 1.8(f) no interference . . .</w:t>
-      </w:r>
-    </w:p>
-    <w:p>
-      <w:pPr>
-        <w:pStyle w:val="Compact"/>
-        <w:numPr>
-          <w:numId w:val="1020"/>
-          <w:ilvl w:val="0"/>
-        </w:numPr>
-      </w:pPr>
-      <w:r>
-        <w:t xml:space="preserve">Model Rule 5.4(c) same . . .</w:t>
-      </w:r>
-    </w:p>
-    <w:p>
-      <w:pPr>
-        <w:pStyle w:val="Compact"/>
-        <w:numPr>
-          <w:numId w:val="1020"/>
-          <w:ilvl w:val="0"/>
-        </w:numPr>
-      </w:pPr>
-      <w:r>
-        <w:t xml:space="preserve">Model Rule 1.8(i) acquiring a proprietary interest in the litigation . . .</w:t>
-      </w:r>
-    </w:p>
-    <w:p>
-      <w:pPr>
-        <w:pStyle w:val="Compact"/>
-        <w:numPr>
-          <w:numId w:val="1020"/>
-          <w:ilvl w:val="0"/>
-        </w:numPr>
-      </w:pPr>
-      <w:r>
-        <w:t xml:space="preserve">Model Rule 1.16 terminating the lawyer-client relationship . . .</w:t>
-      </w:r>
-    </w:p>
-    <w:p>
-      <w:pPr>
-        <w:pStyle w:val="Compact"/>
-        <w:numPr>
-          <w:numId w:val="1020"/>
-          <w:ilvl w:val="0"/>
-        </w:numPr>
-      </w:pPr>
-      <w:r>
-        <w:t xml:space="preserve">Model Rule 1.7(a)(2) general conflict of interest because of material interest . . .</w:t>
-      </w:r>
-    </w:p>
-    <w:p>
-      <w:pPr>
-        <w:pStyle w:val="Heading3"/>
-      </w:pPr>
-      <w:bookmarkStart w:id="80" w:name="model-rule-1.8j"/>
-      <w:r>
-        <w:t xml:space="preserve">Model Rule 1.8(j)</w:t>
-      </w:r>
-      <w:bookmarkEnd w:id="80"/>
-    </w:p>
-    <w:p>
-      <w:pPr>
-        <w:pStyle w:val="FirstParagraph"/>
-      </w:pPr>
-      <w:r>
-        <w:t xml:space="preserve">A lawyer shall not have sexual relations with a client unless a consensual sexual relationship existed between them when the client-lawyer relationship commenced.</w:t>
-      </w:r>
-    </w:p>
-    <w:p>
-      <w:pPr>
-        <w:pStyle w:val="Heading4"/>
-      </w:pPr>
-      <w:bookmarkStart w:id="81" w:name="intimate-relationships-between-lawyers-and-clients"/>
-      <w:r>
-        <w:t xml:space="preserve">Intimate Relationships Between Lawyers and Clients</w:t>
-      </w:r>
-      <w:bookmarkEnd w:id="81"/>
+        <w:t xml:space="preserve">As Silicon Valley investor Peter Thiel</w:t>
+      </w:r>
+      <w:r>
+        <w:t xml:space="preserve"> </w:t>
+      </w:r>
+      <w:hyperlink r:id="rId80">
+        <w:r>
+          <w:rPr>
+            <w:rStyle w:val="Hyperlink"/>
+          </w:rPr>
+          <w:t xml:space="preserve">recently demonstrated</w:t>
+        </w:r>
+      </w:hyperlink>
+      <w:r>
+        <w:t xml:space="preserve"> </w:t>
+      </w:r>
+      <w:r>
+        <w:t xml:space="preserve">it’s possible and legally permissible to invest in lawsuits. But lawyers interested in Alternative Litigation Finance (ALF) need expert help to make sure they comply with a welter of ethical rules, including the following.</w:t>
+      </w:r>
     </w:p>
     <w:p>
       <w:pPr>
@@ -5448,7 +5436,7 @@
         </w:numPr>
       </w:pPr>
       <w:r>
-        <w:t xml:space="preserve">It’s so unnecessary, and harmful;</w:t>
+        <w:t xml:space="preserve">Model Rule 1.8(a) doing business with client . . .</w:t>
       </w:r>
     </w:p>
     <w:p>
@@ -5460,7 +5448,7 @@
         </w:numPr>
       </w:pPr>
       <w:r>
-        <w:t xml:space="preserve">Loss of objectivity and emotional distance;</w:t>
+        <w:t xml:space="preserve">Model Rule 1.8(e) providing financial assistance to a client . . .</w:t>
       </w:r>
     </w:p>
     <w:p>
@@ -5472,22 +5460,7 @@
         </w:numPr>
       </w:pPr>
       <w:r>
-        <w:t xml:space="preserve">Conflicts of interest,</w:t>
-      </w:r>
-      <w:r>
-        <w:t xml:space="preserve"> </w:t>
-      </w:r>
-      <w:r>
-        <w:t xml:space="preserve">“</w:t>
-      </w:r>
-      <w:r>
-        <w:t xml:space="preserve">Is she telling me that because she’s my lawyer? Or because she’s my lover?</w:t>
-      </w:r>
-      <w:r>
-        <w:t xml:space="preserve">”</w:t>
-      </w:r>
-      <w:r>
-        <w:t xml:space="preserve">;</w:t>
+        <w:t xml:space="preserve">Model Rule 1.8(f) no interference . . .</w:t>
       </w:r>
     </w:p>
     <w:p>
@@ -5499,6 +5472,133 @@
         </w:numPr>
       </w:pPr>
       <w:r>
+        <w:t xml:space="preserve">Model Rule 5.4(c) same . . .</w:t>
+      </w:r>
+    </w:p>
+    <w:p>
+      <w:pPr>
+        <w:pStyle w:val="Compact"/>
+        <w:numPr>
+          <w:numId w:val="1021"/>
+          <w:ilvl w:val="0"/>
+        </w:numPr>
+      </w:pPr>
+      <w:r>
+        <w:t xml:space="preserve">Model Rule 1.8(i) acquiring a proprietary interest in the litigation . . .</w:t>
+      </w:r>
+    </w:p>
+    <w:p>
+      <w:pPr>
+        <w:pStyle w:val="Compact"/>
+        <w:numPr>
+          <w:numId w:val="1021"/>
+          <w:ilvl w:val="0"/>
+        </w:numPr>
+      </w:pPr>
+      <w:r>
+        <w:t xml:space="preserve">Model Rule 1.16 terminating the lawyer-client relationship . . .</w:t>
+      </w:r>
+    </w:p>
+    <w:p>
+      <w:pPr>
+        <w:pStyle w:val="Compact"/>
+        <w:numPr>
+          <w:numId w:val="1021"/>
+          <w:ilvl w:val="0"/>
+        </w:numPr>
+      </w:pPr>
+      <w:r>
+        <w:t xml:space="preserve">Model Rule 1.7(a)(2) general conflict of interest because of material interest . . .</w:t>
+      </w:r>
+    </w:p>
+    <w:p>
+      <w:pPr>
+        <w:pStyle w:val="Heading3"/>
+      </w:pPr>
+      <w:bookmarkStart w:id="81" w:name="model-rule-1.8j"/>
+      <w:r>
+        <w:t xml:space="preserve">Model Rule 1.8(j)</w:t>
+      </w:r>
+      <w:bookmarkEnd w:id="81"/>
+    </w:p>
+    <w:p>
+      <w:pPr>
+        <w:pStyle w:val="FirstParagraph"/>
+      </w:pPr>
+      <w:r>
+        <w:t xml:space="preserve">A lawyer shall not have sexual relations with a client unless a consensual sexual relationship existed between them when the client-lawyer relationship commenced.</w:t>
+      </w:r>
+    </w:p>
+    <w:p>
+      <w:pPr>
+        <w:pStyle w:val="Heading4"/>
+      </w:pPr>
+      <w:bookmarkStart w:id="82" w:name="X4e4350285100a89c6c731cb5955ec2565103c6e"/>
+      <w:r>
+        <w:t xml:space="preserve">Intimate Relationships Between Lawyers and Clients</w:t>
+      </w:r>
+      <w:bookmarkEnd w:id="82"/>
+    </w:p>
+    <w:p>
+      <w:pPr>
+        <w:pStyle w:val="Compact"/>
+        <w:numPr>
+          <w:numId w:val="1022"/>
+          <w:ilvl w:val="0"/>
+        </w:numPr>
+      </w:pPr>
+      <w:r>
+        <w:t xml:space="preserve">It’s so unnecessary, and harmful;</w:t>
+      </w:r>
+    </w:p>
+    <w:p>
+      <w:pPr>
+        <w:pStyle w:val="Compact"/>
+        <w:numPr>
+          <w:numId w:val="1022"/>
+          <w:ilvl w:val="0"/>
+        </w:numPr>
+      </w:pPr>
+      <w:r>
+        <w:t xml:space="preserve">Loss of objectivity and emotional distance;</w:t>
+      </w:r>
+    </w:p>
+    <w:p>
+      <w:pPr>
+        <w:pStyle w:val="Compact"/>
+        <w:numPr>
+          <w:numId w:val="1022"/>
+          <w:ilvl w:val="0"/>
+        </w:numPr>
+      </w:pPr>
+      <w:r>
+        <w:t xml:space="preserve">Conflicts of interest,</w:t>
+      </w:r>
+      <w:r>
+        <w:t xml:space="preserve"> </w:t>
+      </w:r>
+      <w:r>
+        <w:t xml:space="preserve">“</w:t>
+      </w:r>
+      <w:r>
+        <w:t xml:space="preserve">Is she telling me that because she’s my lawyer? Or because she’s my lover?</w:t>
+      </w:r>
+      <w:r>
+        <w:t xml:space="preserve">”</w:t>
+      </w:r>
+      <w:r>
+        <w:t xml:space="preserve">;</w:t>
+      </w:r>
+    </w:p>
+    <w:p>
+      <w:pPr>
+        <w:pStyle w:val="Compact"/>
+        <w:numPr>
+          <w:numId w:val="1022"/>
+          <w:ilvl w:val="0"/>
+        </w:numPr>
+      </w:pPr>
+      <w:r>
         <w:t xml:space="preserve">Confusion about confidentiality of communications. Secrets of the case versus secrets of the bedroom.</w:t>
       </w:r>
     </w:p>
@@ -5555,21 +5655,21 @@
       <w:pPr>
         <w:pStyle w:val="Heading4"/>
       </w:pPr>
-      <w:bookmarkStart w:id="82" w:name="model-rule-1.8-comment-17"/>
+      <w:bookmarkStart w:id="83" w:name="model-rule-1.8-comment-17"/>
       <w:r>
         <w:t xml:space="preserve">Model Rule 1.8 Comment 17</w:t>
       </w:r>
-      <w:bookmarkEnd w:id="82"/>
+      <w:bookmarkEnd w:id="83"/>
     </w:p>
     <w:p>
       <w:pPr>
         <w:pStyle w:val="Heading6"/>
       </w:pPr>
-      <w:bookmarkStart w:id="83" w:name="client-lawyer-sexual-relationships"/>
+      <w:bookmarkStart w:id="84" w:name="client-lawyer-sexual-relationships"/>
       <w:r>
         <w:t xml:space="preserve">Client-Lawyer Sexual Relationships</w:t>
       </w:r>
-      <w:bookmarkEnd w:id="83"/>
+      <w:bookmarkEnd w:id="84"/>
     </w:p>
     <w:p>
       <w:pPr>
@@ -5628,7 +5728,7 @@
       <w:pPr>
         <w:pStyle w:val="Heading4"/>
       </w:pPr>
-      <w:bookmarkStart w:id="84" w:name="body-heat"/>
+      <w:bookmarkStart w:id="85" w:name="body-heat"/>
       <w:r>
         <w:t xml:space="preserve">“</w:t>
       </w:r>
@@ -5638,7 +5738,7 @@
       <w:r>
         <w:t xml:space="preserve">”</w:t>
       </w:r>
-      <w:bookmarkEnd w:id="84"/>
+      <w:bookmarkEnd w:id="85"/>
     </w:p>
     <w:p>
       <w:pPr>
@@ -5662,7 +5762,7 @@
       <w:r>
         <w:t xml:space="preserve"> </w:t>
       </w:r>
-      <w:hyperlink r:id="rId85">
+      <w:hyperlink r:id="rId86">
         <w:r>
           <w:rPr>
             <w:i/>
@@ -5721,31 +5821,31 @@
       <w:pPr>
         <w:pStyle w:val="Heading4"/>
       </w:pPr>
-      <w:bookmarkStart w:id="86" w:name="when-the-client-is-a-corporation."/>
+      <w:bookmarkStart w:id="87" w:name="when-the-client-is-a-corporation."/>
       <w:r>
         <w:t xml:space="preserve">When the Client is a Corporation.</w:t>
       </w:r>
-      <w:bookmarkEnd w:id="86"/>
+      <w:bookmarkEnd w:id="87"/>
     </w:p>
     <w:p>
       <w:pPr>
         <w:pStyle w:val="Heading5"/>
       </w:pPr>
-      <w:bookmarkStart w:id="87" w:name="model-rule-1.8-comment-19"/>
+      <w:bookmarkStart w:id="88" w:name="model-rule-1.8-comment-19"/>
       <w:r>
         <w:t xml:space="preserve">Model Rule 1.8, Comment [19]</w:t>
       </w:r>
-      <w:bookmarkEnd w:id="87"/>
+      <w:bookmarkEnd w:id="88"/>
     </w:p>
     <w:p>
       <w:pPr>
         <w:pStyle w:val="Heading6"/>
       </w:pPr>
-      <w:bookmarkStart w:id="88" w:name="client-lawyer-sexual-relationships-1"/>
+      <w:bookmarkStart w:id="89" w:name="client-lawyer-sexual-relationships-1"/>
       <w:r>
         <w:t xml:space="preserve">Client-Lawyer Sexual Relationships</w:t>
       </w:r>
-      <w:bookmarkEnd w:id="88"/>
+      <w:bookmarkEnd w:id="89"/>
     </w:p>
     <w:p>
       <w:pPr>
@@ -5768,11 +5868,11 @@
       <w:pPr>
         <w:pStyle w:val="Heading3"/>
       </w:pPr>
-      <w:bookmarkStart w:id="89" w:name="model-rule-1.8k"/>
+      <w:bookmarkStart w:id="90" w:name="model-rule-1.8k"/>
       <w:r>
         <w:t xml:space="preserve">Model Rule 1.8(k)</w:t>
       </w:r>
-      <w:bookmarkEnd w:id="89"/>
+      <w:bookmarkEnd w:id="90"/>
     </w:p>
     <w:p>
       <w:pPr>
@@ -5786,21 +5886,21 @@
       <w:pPr>
         <w:pStyle w:val="Heading4"/>
       </w:pPr>
-      <w:bookmarkStart w:id="90" w:name="model-rule-1.8-comment-20"/>
+      <w:bookmarkStart w:id="91" w:name="model-rule-1.8-comment-20"/>
       <w:r>
         <w:t xml:space="preserve">Model Rule 1.8, Comment [20]</w:t>
       </w:r>
-      <w:bookmarkEnd w:id="90"/>
+      <w:bookmarkEnd w:id="91"/>
     </w:p>
     <w:p>
       <w:pPr>
         <w:pStyle w:val="Heading6"/>
       </w:pPr>
-      <w:bookmarkStart w:id="91" w:name="imputation-of-prohibitions"/>
+      <w:bookmarkStart w:id="92" w:name="imputation-of-prohibitions"/>
       <w:r>
         <w:t xml:space="preserve">Imputation of Prohibitions</w:t>
       </w:r>
-      <w:bookmarkEnd w:id="91"/>
+      <w:bookmarkEnd w:id="92"/>
     </w:p>
     <w:p>
       <w:pPr>
@@ -5814,11 +5914,11 @@
       <w:pPr>
         <w:pStyle w:val="Heading4"/>
       </w:pPr>
-      <w:bookmarkStart w:id="92" w:name="model-rule-1.10a-imputation"/>
+      <w:bookmarkStart w:id="93" w:name="model-rule-1.10a-imputation"/>
       <w:r>
         <w:t xml:space="preserve">Model Rule 1.10(a): Imputation</w:t>
       </w:r>
-      <w:bookmarkEnd w:id="92"/>
+      <w:bookmarkEnd w:id="93"/>
     </w:p>
     <w:p>
       <w:pPr>
@@ -5826,130 +5926,6 @@
       </w:pPr>
       <w:r>
         <w:t xml:space="preserve">While lawyers are associated in a firm, none of them shall knowingly represent a client when any one of them practicing alone would be prohibited from doing so by Rules 1.7 or 1.9, unless</w:t>
-      </w:r>
-    </w:p>
-    <w:p>
-      <w:pPr>
-        <w:pStyle w:val="Compact"/>
-        <w:numPr>
-          <w:numId w:val="1022"/>
-          <w:ilvl w:val="0"/>
-        </w:numPr>
-      </w:pPr>
-      <w:r>
-        <w:t xml:space="preserve">the prohibition is based on a personal interest of the disqualified lawyer and does not present a significant risk of materially limiting the representation of the client by the remaining lawyers in the firm . . .</w:t>
-      </w:r>
-    </w:p>
-    <w:p>
-      <w:pPr>
-        <w:pStyle w:val="FirstParagraph"/>
-      </w:pPr>
-      <w:r>
-        <w:t xml:space="preserve">Model Rule 1.10(a) follows the same logic as Model Rule 1.8(k),</w:t>
-      </w:r>
-      <w:r>
-        <w:t xml:space="preserve"> </w:t>
-      </w:r>
-      <w:r>
-        <w:t xml:space="preserve">a purely personal conflict should not be imputed to other members of the law firm.</w:t>
-      </w:r>
-    </w:p>
-    <w:p>
-      <w:pPr>
-        <w:pStyle w:val="Heading3"/>
-      </w:pPr>
-      <w:bookmarkStart w:id="93" w:name="model-rule-5.4."/>
-      <w:r>
-        <w:t xml:space="preserve">Model Rule 5.4.</w:t>
-      </w:r>
-      <w:bookmarkEnd w:id="93"/>
-    </w:p>
-    <w:p>
-      <w:pPr>
-        <w:pStyle w:val="Heading6"/>
-      </w:pPr>
-      <w:bookmarkStart w:id="94" w:name="professional-independence"/>
-      <w:r>
-        <w:t xml:space="preserve">Professional Independence</w:t>
-      </w:r>
-      <w:bookmarkEnd w:id="94"/>
-    </w:p>
-    <w:p>
-      <w:pPr>
-        <w:pStyle w:val="FirstParagraph"/>
-      </w:pPr>
-      <w:r>
-        <w:t xml:space="preserve">The Model Rules protect (sometimes over-protect?) the lawyer’s professional independence.</w:t>
-      </w:r>
-      <w:r>
-        <w:t xml:space="preserve"> </w:t>
-      </w:r>
-      <w:r>
-        <w:t xml:space="preserve">Of course profit is an incentive,</w:t>
-      </w:r>
-      <w:r>
-        <w:t xml:space="preserve"> </w:t>
-      </w:r>
-      <w:r>
-        <w:t xml:space="preserve">but lawyers run law firms, not MBAs and accountants.</w:t>
-      </w:r>
-      <w:r>
-        <w:t xml:space="preserve"> </w:t>
-      </w:r>
-      <w:r>
-        <w:t xml:space="preserve">Paraphrasing the Rule itself:</w:t>
-      </w:r>
-      <w:r>
-        <w:t xml:space="preserve"> </w:t>
-      </w:r>
-      <w:r>
-        <w:t xml:space="preserve">With few exceptions,</w:t>
-      </w:r>
-      <w:r>
-        <w:t xml:space="preserve"> </w:t>
-      </w:r>
-      <w:r>
-        <w:t xml:space="preserve">a lawyer shall not practice law in partnership or professional corporation</w:t>
-      </w:r>
-      <w:r>
-        <w:t xml:space="preserve"> </w:t>
-      </w:r>
-      <w:r>
-        <w:t xml:space="preserve">in which a nonlawyer has the right to direct or control</w:t>
-      </w:r>
-      <w:r>
-        <w:t xml:space="preserve"> </w:t>
-      </w:r>
-      <w:r>
-        <w:t xml:space="preserve">the professional judgment of a lawyer.</w:t>
-      </w:r>
-    </w:p>
-    <w:p>
-      <w:pPr>
-        <w:pStyle w:val="Heading4"/>
-      </w:pPr>
-      <w:bookmarkStart w:id="95" w:name="model-rule-5.4a"/>
-      <w:r>
-        <w:t xml:space="preserve">Model Rule 5.4(a)</w:t>
-      </w:r>
-      <w:bookmarkEnd w:id="95"/>
-    </w:p>
-    <w:p>
-      <w:pPr>
-        <w:pStyle w:val="Heading6"/>
-      </w:pPr>
-      <w:bookmarkStart w:id="96" w:name="sharing-fees-with-nonlawyers"/>
-      <w:r>
-        <w:t xml:space="preserve">Sharing Fees with Nonlawyers</w:t>
-      </w:r>
-      <w:bookmarkEnd w:id="96"/>
-    </w:p>
-    <w:p>
-      <w:pPr>
-        <w:pStyle w:val="FirstParagraph"/>
-      </w:pPr>
-      <w:r>
-        <w:t xml:space="preserve">A lawyer or law firm shall not share legal fees with a nonlawyer, except that …</w:t>
       </w:r>
     </w:p>
     <w:p>
@@ -5961,52 +5937,110 @@
         </w:numPr>
       </w:pPr>
       <w:r>
-        <w:t xml:space="preserve">an agreement by a lawyer with the lawyer’s firm, partner, or associate may provide for the payment of money, over a reasonable period of time after the lawyer’s death, to the lawyer’s estate or to one or more specified persons;</w:t>
-      </w:r>
-    </w:p>
-    <w:p>
-      <w:pPr>
-        <w:pStyle w:val="Compact"/>
-        <w:numPr>
-          <w:numId w:val="1023"/>
-          <w:ilvl w:val="0"/>
-        </w:numPr>
-      </w:pPr>
-      <w:r>
-        <w:t xml:space="preserve">a lawyer who purchases the practice of a deceased, disabled, or disappeared lawyer may, pursuant to the provisions of Rule 1.17, pay to the estate or other representative of that lawyer the agreed-upon purchase price;</w:t>
-      </w:r>
-    </w:p>
-    <w:p>
-      <w:pPr>
-        <w:pStyle w:val="Compact"/>
-        <w:numPr>
-          <w:numId w:val="1023"/>
-          <w:ilvl w:val="0"/>
-        </w:numPr>
-      </w:pPr>
-      <w:r>
-        <w:t xml:space="preserve">a lawyer or law firm may include nonlawyer employees in a compensation or retirement plan, even though the plan is based in whole or in part on a profit-sharing arrangement; and</w:t>
-      </w:r>
-    </w:p>
-    <w:p>
-      <w:pPr>
-        <w:pStyle w:val="Compact"/>
-        <w:numPr>
-          <w:numId w:val="1023"/>
-          <w:ilvl w:val="0"/>
-        </w:numPr>
-      </w:pPr>
-      <w:r>
-        <w:t xml:space="preserve">a lawyer may share court-awarded legal fees with a nonprofit organization that employed, retained or recommended employment of the lawyer in the matter.</w:t>
+        <w:t xml:space="preserve">the prohibition is based on a personal interest of the disqualified lawyer and does not present a significant risk of materially limiting the representation of the client by the remaining lawyers in the firm . . .</w:t>
+      </w:r>
+    </w:p>
+    <w:p>
+      <w:pPr>
+        <w:pStyle w:val="FirstParagraph"/>
+      </w:pPr>
+      <w:r>
+        <w:t xml:space="preserve">Model Rule 1.10(a) follows the same logic as Model Rule 1.8(k),</w:t>
+      </w:r>
+      <w:r>
+        <w:t xml:space="preserve"> </w:t>
+      </w:r>
+      <w:r>
+        <w:t xml:space="preserve">a purely personal conflict should not be imputed to other members of the law firm.</w:t>
+      </w:r>
+    </w:p>
+    <w:p>
+      <w:pPr>
+        <w:pStyle w:val="Heading3"/>
+      </w:pPr>
+      <w:bookmarkStart w:id="94" w:name="model-rule-5.4."/>
+      <w:r>
+        <w:t xml:space="preserve">Model Rule 5.4.</w:t>
+      </w:r>
+      <w:bookmarkEnd w:id="94"/>
+    </w:p>
+    <w:p>
+      <w:pPr>
+        <w:pStyle w:val="Heading6"/>
+      </w:pPr>
+      <w:bookmarkStart w:id="95" w:name="professional-independence"/>
+      <w:r>
+        <w:t xml:space="preserve">Professional Independence</w:t>
+      </w:r>
+      <w:bookmarkEnd w:id="95"/>
+    </w:p>
+    <w:p>
+      <w:pPr>
+        <w:pStyle w:val="FirstParagraph"/>
+      </w:pPr>
+      <w:r>
+        <w:t xml:space="preserve">The Model Rules protect (sometimes over-protect?) the lawyer’s professional independence.</w:t>
+      </w:r>
+      <w:r>
+        <w:t xml:space="preserve"> </w:t>
+      </w:r>
+      <w:r>
+        <w:t xml:space="preserve">Of course profit is an incentive,</w:t>
+      </w:r>
+      <w:r>
+        <w:t xml:space="preserve"> </w:t>
+      </w:r>
+      <w:r>
+        <w:t xml:space="preserve">but lawyers run law firms, not MBAs and accountants.</w:t>
+      </w:r>
+      <w:r>
+        <w:t xml:space="preserve"> </w:t>
+      </w:r>
+      <w:r>
+        <w:t xml:space="preserve">Paraphrasing the Rule itself:</w:t>
+      </w:r>
+      <w:r>
+        <w:t xml:space="preserve"> </w:t>
+      </w:r>
+      <w:r>
+        <w:t xml:space="preserve">With few exceptions,</w:t>
+      </w:r>
+      <w:r>
+        <w:t xml:space="preserve"> </w:t>
+      </w:r>
+      <w:r>
+        <w:t xml:space="preserve">a lawyer shall not practice law in partnership or professional corporation</w:t>
+      </w:r>
+      <w:r>
+        <w:t xml:space="preserve"> </w:t>
+      </w:r>
+      <w:r>
+        <w:t xml:space="preserve">in which a nonlawyer has the right to direct or control</w:t>
+      </w:r>
+      <w:r>
+        <w:t xml:space="preserve"> </w:t>
+      </w:r>
+      <w:r>
+        <w:t xml:space="preserve">the professional judgment of a lawyer.</w:t>
       </w:r>
     </w:p>
     <w:p>
       <w:pPr>
         <w:pStyle w:val="Heading4"/>
       </w:pPr>
-      <w:bookmarkStart w:id="97" w:name="model-rule-5.4b"/>
-      <w:r>
-        <w:t xml:space="preserve">Model Rule 5.4(b)</w:t>
+      <w:bookmarkStart w:id="96" w:name="model-rule-5.4a"/>
+      <w:r>
+        <w:t xml:space="preserve">Model Rule 5.4(a)</w:t>
+      </w:r>
+      <w:bookmarkEnd w:id="96"/>
+    </w:p>
+    <w:p>
+      <w:pPr>
+        <w:pStyle w:val="Heading6"/>
+      </w:pPr>
+      <w:bookmarkStart w:id="97" w:name="sharing-fees-with-nonlawyers"/>
+      <w:r>
+        <w:t xml:space="preserve">Sharing Fees with Nonlawyers</w:t>
       </w:r>
       <w:bookmarkEnd w:id="97"/>
     </w:p>
@@ -6015,43 +6049,7 @@
         <w:pStyle w:val="FirstParagraph"/>
       </w:pPr>
       <w:r>
-        <w:t xml:space="preserve">A lawyer shall not form a partnership with a nonlawyer if any of the activities of the partnership consist of the practice of law.</w:t>
-      </w:r>
-    </w:p>
-    <w:p>
-      <w:pPr>
-        <w:pStyle w:val="Heading4"/>
-      </w:pPr>
-      <w:bookmarkStart w:id="98" w:name="model-rule-5.4c"/>
-      <w:r>
-        <w:t xml:space="preserve">Model Rule 5.4(c)</w:t>
-      </w:r>
-      <w:bookmarkEnd w:id="98"/>
-    </w:p>
-    <w:p>
-      <w:pPr>
-        <w:pStyle w:val="FirstParagraph"/>
-      </w:pPr>
-      <w:r>
-        <w:t xml:space="preserve">A lawyer shall not permit a person who recommends, employs, or pays the lawyer to render legal services for another to direct or regulate the lawyer’s professional judgment in rendering such legal services.</w:t>
-      </w:r>
-    </w:p>
-    <w:p>
-      <w:pPr>
-        <w:pStyle w:val="Heading4"/>
-      </w:pPr>
-      <w:bookmarkStart w:id="99" w:name="model-rule-5.4d"/>
-      <w:r>
-        <w:t xml:space="preserve">Model Rule 5.4(d)</w:t>
-      </w:r>
-      <w:bookmarkEnd w:id="99"/>
-    </w:p>
-    <w:p>
-      <w:pPr>
-        <w:pStyle w:val="FirstParagraph"/>
-      </w:pPr>
-      <w:r>
-        <w:t xml:space="preserve">A lawyer shall not practice with or in the form of a professional corporation or association authorized to practice law for a profit, if:</w:t>
+        <w:t xml:space="preserve">A lawyer or law firm shall not share legal fees with a nonlawyer, except that …</w:t>
       </w:r>
     </w:p>
     <w:p>
@@ -6063,7 +6061,7 @@
         </w:numPr>
       </w:pPr>
       <w:r>
-        <w:t xml:space="preserve">a nonlawyer owns any interest therein (exception for estate of a former lawyer)</w:t>
+        <w:t xml:space="preserve">an agreement by a lawyer with the lawyer’s firm, partner, or associate may provide for the payment of money, over a reasonable period of time after the lawyer’s death, to the lawyer’s estate or to one or more specified persons;</w:t>
       </w:r>
     </w:p>
     <w:p>
@@ -6075,7 +6073,7 @@
         </w:numPr>
       </w:pPr>
       <w:r>
-        <w:t xml:space="preserve">a nonlawyer is a corporate director or officer … or position similar</w:t>
+        <w:t xml:space="preserve">a lawyer who purchases the practice of a deceased, disabled, or disappeared lawyer may, pursuant to the provisions of Rule 1.17, pay to the estate or other representative of that lawyer the agreed-upon purchase price;</w:t>
       </w:r>
     </w:p>
     <w:p>
@@ -6083,6 +6081,108 @@
         <w:pStyle w:val="Compact"/>
         <w:numPr>
           <w:numId w:val="1024"/>
+          <w:ilvl w:val="0"/>
+        </w:numPr>
+      </w:pPr>
+      <w:r>
+        <w:t xml:space="preserve">a lawyer or law firm may include nonlawyer employees in a compensation or retirement plan, even though the plan is based in whole or in part on a profit-sharing arrangement; and</w:t>
+      </w:r>
+    </w:p>
+    <w:p>
+      <w:pPr>
+        <w:pStyle w:val="Compact"/>
+        <w:numPr>
+          <w:numId w:val="1024"/>
+          <w:ilvl w:val="0"/>
+        </w:numPr>
+      </w:pPr>
+      <w:r>
+        <w:t xml:space="preserve">a lawyer may share court-awarded legal fees with a nonprofit organization that employed, retained or recommended employment of the lawyer in the matter.</w:t>
+      </w:r>
+    </w:p>
+    <w:p>
+      <w:pPr>
+        <w:pStyle w:val="Heading4"/>
+      </w:pPr>
+      <w:bookmarkStart w:id="98" w:name="model-rule-5.4b"/>
+      <w:r>
+        <w:t xml:space="preserve">Model Rule 5.4(b)</w:t>
+      </w:r>
+      <w:bookmarkEnd w:id="98"/>
+    </w:p>
+    <w:p>
+      <w:pPr>
+        <w:pStyle w:val="FirstParagraph"/>
+      </w:pPr>
+      <w:r>
+        <w:t xml:space="preserve">A lawyer shall not form a partnership with a nonlawyer if any of the activities of the partnership consist of the practice of law.</w:t>
+      </w:r>
+    </w:p>
+    <w:p>
+      <w:pPr>
+        <w:pStyle w:val="Heading4"/>
+      </w:pPr>
+      <w:bookmarkStart w:id="99" w:name="model-rule-5.4c"/>
+      <w:r>
+        <w:t xml:space="preserve">Model Rule 5.4(c)</w:t>
+      </w:r>
+      <w:bookmarkEnd w:id="99"/>
+    </w:p>
+    <w:p>
+      <w:pPr>
+        <w:pStyle w:val="FirstParagraph"/>
+      </w:pPr>
+      <w:r>
+        <w:t xml:space="preserve">A lawyer shall not permit a person who recommends, employs, or pays the lawyer to render legal services for another to direct or regulate the lawyer’s professional judgment in rendering such legal services.</w:t>
+      </w:r>
+    </w:p>
+    <w:p>
+      <w:pPr>
+        <w:pStyle w:val="Heading4"/>
+      </w:pPr>
+      <w:bookmarkStart w:id="100" w:name="model-rule-5.4d"/>
+      <w:r>
+        <w:t xml:space="preserve">Model Rule 5.4(d)</w:t>
+      </w:r>
+      <w:bookmarkEnd w:id="100"/>
+    </w:p>
+    <w:p>
+      <w:pPr>
+        <w:pStyle w:val="FirstParagraph"/>
+      </w:pPr>
+      <w:r>
+        <w:t xml:space="preserve">A lawyer shall not practice with or in the form of a professional corporation or association authorized to practice law for a profit, if:</w:t>
+      </w:r>
+    </w:p>
+    <w:p>
+      <w:pPr>
+        <w:pStyle w:val="Compact"/>
+        <w:numPr>
+          <w:numId w:val="1025"/>
+          <w:ilvl w:val="0"/>
+        </w:numPr>
+      </w:pPr>
+      <w:r>
+        <w:t xml:space="preserve">a nonlawyer owns any interest therein (exception for estate of a former lawyer)</w:t>
+      </w:r>
+    </w:p>
+    <w:p>
+      <w:pPr>
+        <w:pStyle w:val="Compact"/>
+        <w:numPr>
+          <w:numId w:val="1025"/>
+          <w:ilvl w:val="0"/>
+        </w:numPr>
+      </w:pPr>
+      <w:r>
+        <w:t xml:space="preserve">a nonlawyer is a corporate director or officer … or position similar</w:t>
+      </w:r>
+    </w:p>
+    <w:p>
+      <w:pPr>
+        <w:pStyle w:val="Compact"/>
+        <w:numPr>
+          <w:numId w:val="1025"/>
           <w:ilvl w:val="0"/>
         </w:numPr>
       </w:pPr>
@@ -6847,6 +6947,9 @@
     <w:abstractNumId w:val="991"/>
   </w:num>
   <w:num w:numId="1008">
+    <w:abstractNumId w:val="991"/>
+  </w:num>
+  <w:num w:numId="1009">
     <w:abstractNumId w:val="99711"/>
     <w:lvlOverride w:ilvl="0">
       <w:startOverride w:val="1"/>
@@ -6875,14 +6978,14 @@
     <w:lvlOverride w:ilvl="8">
       <w:startOverride w:val="1"/>
     </w:lvlOverride>
-  </w:num>
-  <w:num w:numId="1009">
-    <w:abstractNumId w:val="991"/>
   </w:num>
   <w:num w:numId="1010">
     <w:abstractNumId w:val="991"/>
   </w:num>
   <w:num w:numId="1011">
+    <w:abstractNumId w:val="991"/>
+  </w:num>
+  <w:num w:numId="1012">
     <w:abstractNumId w:val="99411"/>
     <w:lvlOverride w:ilvl="0">
       <w:startOverride w:val="1"/>
@@ -6912,10 +7015,10 @@
       <w:startOverride w:val="1"/>
     </w:lvlOverride>
   </w:num>
-  <w:num w:numId="1012">
+  <w:num w:numId="1013">
     <w:abstractNumId w:val="991"/>
   </w:num>
-  <w:num w:numId="1013">
+  <w:num w:numId="1014">
     <w:abstractNumId w:val="99411"/>
     <w:lvlOverride w:ilvl="0">
       <w:startOverride w:val="1"/>
@@ -6944,9 +7047,6 @@
     <w:lvlOverride w:ilvl="8">
       <w:startOverride w:val="1"/>
     </w:lvlOverride>
-  </w:num>
-  <w:num w:numId="1014">
-    <w:abstractNumId w:val="991"/>
   </w:num>
   <w:num w:numId="1015">
     <w:abstractNumId w:val="991"/>
@@ -6955,34 +7055,7 @@
     <w:abstractNumId w:val="991"/>
   </w:num>
   <w:num w:numId="1017">
-    <w:abstractNumId w:val="99411"/>
-    <w:lvlOverride w:ilvl="0">
-      <w:startOverride w:val="1"/>
-    </w:lvlOverride>
-    <w:lvlOverride w:ilvl="1">
-      <w:startOverride w:val="1"/>
-    </w:lvlOverride>
-    <w:lvlOverride w:ilvl="2">
-      <w:startOverride w:val="1"/>
-    </w:lvlOverride>
-    <w:lvlOverride w:ilvl="3">
-      <w:startOverride w:val="1"/>
-    </w:lvlOverride>
-    <w:lvlOverride w:ilvl="4">
-      <w:startOverride w:val="1"/>
-    </w:lvlOverride>
-    <w:lvlOverride w:ilvl="5">
-      <w:startOverride w:val="1"/>
-    </w:lvlOverride>
-    <w:lvlOverride w:ilvl="6">
-      <w:startOverride w:val="1"/>
-    </w:lvlOverride>
-    <w:lvlOverride w:ilvl="7">
-      <w:startOverride w:val="1"/>
-    </w:lvlOverride>
-    <w:lvlOverride w:ilvl="8">
-      <w:startOverride w:val="1"/>
-    </w:lvlOverride>
+    <w:abstractNumId w:val="991"/>
   </w:num>
   <w:num w:numId="1018">
     <w:abstractNumId w:val="99411"/>
@@ -7045,12 +7118,42 @@
     </w:lvlOverride>
   </w:num>
   <w:num w:numId="1020">
-    <w:abstractNumId w:val="991"/>
+    <w:abstractNumId w:val="99411"/>
+    <w:lvlOverride w:ilvl="0">
+      <w:startOverride w:val="1"/>
+    </w:lvlOverride>
+    <w:lvlOverride w:ilvl="1">
+      <w:startOverride w:val="1"/>
+    </w:lvlOverride>
+    <w:lvlOverride w:ilvl="2">
+      <w:startOverride w:val="1"/>
+    </w:lvlOverride>
+    <w:lvlOverride w:ilvl="3">
+      <w:startOverride w:val="1"/>
+    </w:lvlOverride>
+    <w:lvlOverride w:ilvl="4">
+      <w:startOverride w:val="1"/>
+    </w:lvlOverride>
+    <w:lvlOverride w:ilvl="5">
+      <w:startOverride w:val="1"/>
+    </w:lvlOverride>
+    <w:lvlOverride w:ilvl="6">
+      <w:startOverride w:val="1"/>
+    </w:lvlOverride>
+    <w:lvlOverride w:ilvl="7">
+      <w:startOverride w:val="1"/>
+    </w:lvlOverride>
+    <w:lvlOverride w:ilvl="8">
+      <w:startOverride w:val="1"/>
+    </w:lvlOverride>
   </w:num>
   <w:num w:numId="1021">
     <w:abstractNumId w:val="991"/>
   </w:num>
   <w:num w:numId="1022">
+    <w:abstractNumId w:val="991"/>
+  </w:num>
+  <w:num w:numId="1023">
     <w:abstractNumId w:val="99411"/>
     <w:lvlOverride w:ilvl="0">
       <w:startOverride w:val="1"/>
@@ -7080,7 +7183,7 @@
       <w:startOverride w:val="1"/>
     </w:lvlOverride>
   </w:num>
-  <w:num w:numId="1023">
+  <w:num w:numId="1024">
     <w:abstractNumId w:val="99431"/>
     <w:lvlOverride w:ilvl="0">
       <w:startOverride w:val="1"/>
@@ -7110,7 +7213,7 @@
       <w:startOverride w:val="1"/>
     </w:lvlOverride>
   </w:num>
-  <w:num w:numId="1024">
+  <w:num w:numId="1025">
     <w:abstractNumId w:val="99431"/>
     <w:lvlOverride w:ilvl="0">
       <w:startOverride w:val="1"/>

</xml_diff>